<commit_message>
Pouya - Software Requirements - Done in 18/8
</commit_message>
<xml_diff>
--- a/Software Design Document.docx
+++ b/Software Design Document.docx
@@ -1323,10 +1323,38 @@
         <w:t>User</w:t>
       </w:r>
       <w:r>
+        <w:t xml:space="preserve"> should be able to select a specific period (start and end dates) for which they want to view penalty case information.</w:t>
+      </w:r>
+    </w:p>
+    <w:p>
+      <w:r>
+        <w:rPr>
+          <w:rFonts w:hint="eastAsia"/>
+        </w:rPr>
+        <w:t>2</w:t>
+      </w:r>
+      <w:r>
+        <w:t>.</w:t>
+      </w:r>
+      <w:r>
+        <w:t xml:space="preserve"> The software should display a list of all penalty cases within the selected period, including details like case number, offense code, offense description, fine amount, date and time of the offense, location, and mode of capture (radar/camera).</w:t>
+      </w:r>
+    </w:p>
+    <w:p>
+      <w:r>
+        <w:rPr>
+          <w:rFonts w:hint="eastAsia"/>
+        </w:rPr>
+        <w:t>R</w:t>
+      </w:r>
+      <w:r>
+        <w:t>2.</w:t>
+      </w:r>
+      <w:r>
         <w:t xml:space="preserve"> </w:t>
       </w:r>
       <w:r>
-        <w:t>should be able to select a specific period (start and end dates) for which they want to view penalty case information.</w:t>
+        <w:t>Offense Code Distribution Chart:</w:t>
       </w:r>
     </w:p>
     <w:p>
@@ -1334,6 +1362,23 @@
         <w:rPr>
           <w:rFonts w:hint="eastAsia"/>
         </w:rPr>
+        <w:t>1</w:t>
+      </w:r>
+      <w:r>
+        <w:t>.</w:t>
+      </w:r>
+      <w:r>
+        <w:t xml:space="preserve"> User should be able to choose a period and generate a chart that shows the distribution of cases for each offense code within that period.</w:t>
+      </w:r>
+      <w:r>
+        <w:t xml:space="preserve"> </w:t>
+      </w:r>
+    </w:p>
+    <w:p>
+      <w:r>
+        <w:rPr>
+          <w:rFonts w:hint="eastAsia"/>
+        </w:rPr>
         <w:t>2</w:t>
       </w:r>
       <w:r>
@@ -1343,7 +1388,13 @@
         <w:t xml:space="preserve"> </w:t>
       </w:r>
       <w:r>
-        <w:t>The software should display a list of all penalty cases within the selected period, including details like case number, offense code, offense description, fine amount, date and time of the offense, location, and mode of capture (radar/camera).</w:t>
+        <w:t xml:space="preserve">The chart could be a bar chart or a pie chart, clearly showing the </w:t>
+      </w:r>
+      <w:r>
+        <w:t xml:space="preserve">percentage </w:t>
+      </w:r>
+      <w:r>
+        <w:t>of cases for each offense code.</w:t>
       </w:r>
     </w:p>
     <w:p>
@@ -1354,13 +1405,10 @@
         <w:t>R</w:t>
       </w:r>
       <w:r>
-        <w:t>2.</w:t>
-      </w:r>
-      <w:r>
-        <w:t xml:space="preserve"> </w:t>
-      </w:r>
-      <w:r>
-        <w:t>Offense Code Distribution Chart:</w:t>
+        <w:t xml:space="preserve">3. </w:t>
+      </w:r>
+      <w:r>
+        <w:t>Radar/Camera Captured Cases:</w:t>
       </w:r>
     </w:p>
     <w:p>
@@ -1374,13 +1422,7 @@
         <w:t>.</w:t>
       </w:r>
       <w:r>
-        <w:t xml:space="preserve"> </w:t>
-      </w:r>
-      <w:r>
-        <w:t>User should be able to choose a period and generate a chart that shows the distribution of cases for each offense code within that period.</w:t>
-      </w:r>
-      <w:r>
-        <w:t xml:space="preserve"> </w:t>
+        <w:t xml:space="preserve"> User should have the option to select a period and retrieve a list of all cases that were captured by radar or camera, based on the offense description.</w:t>
       </w:r>
     </w:p>
     <w:p>
@@ -1394,16 +1436,7 @@
         <w:t>.</w:t>
       </w:r>
       <w:r>
-        <w:t xml:space="preserve"> </w:t>
-      </w:r>
-      <w:r>
-        <w:t xml:space="preserve">The chart could be a bar chart or a pie chart, clearly showing the </w:t>
-      </w:r>
-      <w:r>
-        <w:t xml:space="preserve">percentage </w:t>
-      </w:r>
-      <w:r>
-        <w:t>of cases for each offense code.</w:t>
+        <w:t xml:space="preserve"> The software should display the same details as in the penalty case information, provide with a note indicating whether the case was captured by radar or camera.</w:t>
       </w:r>
     </w:p>
     <w:p>
@@ -1414,10 +1447,10 @@
         <w:t>R</w:t>
       </w:r>
       <w:r>
-        <w:t xml:space="preserve">3. </w:t>
-      </w:r>
-      <w:r>
-        <w:t>Radar/Camera Captured Cases:</w:t>
+        <w:t xml:space="preserve">4. </w:t>
+      </w:r>
+      <w:r>
+        <w:t>Mobile Phone Usage Analysis:</w:t>
       </w:r>
     </w:p>
     <w:p>
@@ -1431,10 +1464,7 @@
         <w:t>.</w:t>
       </w:r>
       <w:r>
-        <w:t xml:space="preserve"> </w:t>
-      </w:r>
-      <w:r>
-        <w:t>User should have the option to select a period and retrieve a list of all cases that were captured by radar or camera, based on the offense description.</w:t>
+        <w:t xml:space="preserve"> User should be able to analyse cases related to mobile phone usage over time.</w:t>
       </w:r>
     </w:p>
     <w:p>
@@ -1448,10 +1478,7 @@
         <w:t>.</w:t>
       </w:r>
       <w:r>
-        <w:t xml:space="preserve"> </w:t>
-      </w:r>
-      <w:r>
-        <w:t>The software should display the same details as in the penalty case information, provide with a note indicating whether the case was captured by radar or camera.</w:t>
+        <w:t xml:space="preserve"> The software should provide trends (increases or decreases) in mobile phone usage cases over a selected period.</w:t>
       </w:r>
     </w:p>
     <w:p>
@@ -1459,13 +1486,30 @@
         <w:rPr>
           <w:rFonts w:hint="eastAsia"/>
         </w:rPr>
+        <w:t>3</w:t>
+      </w:r>
+      <w:r>
+        <w:t>.</w:t>
+      </w:r>
+      <w:r>
+        <w:t xml:space="preserve"> User should be able to view the relevant offense codes, descriptions, and any other insights related to mobile phone usage offenses.</w:t>
+      </w:r>
+    </w:p>
+    <w:p>
+      <w:r>
+        <w:rPr>
+          <w:rFonts w:hint="eastAsia"/>
+        </w:rPr>
         <w:t>R</w:t>
       </w:r>
       <w:r>
-        <w:t xml:space="preserve">4. </w:t>
-      </w:r>
-      <w:r>
-        <w:t>Mobile Phone Usage Analysis:</w:t>
+        <w:t>5</w:t>
+      </w:r>
+      <w:r>
+        <w:t xml:space="preserve">. </w:t>
+      </w:r>
+      <w:r>
+        <w:t>Additional Insight/Analysis Tool:</w:t>
       </w:r>
     </w:p>
     <w:p>
@@ -1479,16 +1523,7 @@
         <w:t>.</w:t>
       </w:r>
       <w:r>
-        <w:t xml:space="preserve"> </w:t>
-      </w:r>
-      <w:r>
-        <w:t xml:space="preserve">User should be able to </w:t>
-      </w:r>
-      <w:r>
-        <w:t>analyse</w:t>
-      </w:r>
-      <w:r>
-        <w:t xml:space="preserve"> cases related to mobile phone usage over time.</w:t>
+        <w:t xml:space="preserve"> Users should have the ability to view the relevant offense codes, descriptions, and any other insights related to cases where passengers are not wearing their seatbelts properly.</w:t>
       </w:r>
     </w:p>
     <w:p>
@@ -1496,16 +1531,16 @@
         <w:rPr>
           <w:rFonts w:hint="eastAsia"/>
         </w:rPr>
-        <w:t>2</w:t>
+        <w:t>R</w:t>
+      </w:r>
+      <w:r>
+        <w:t>6</w:t>
       </w:r>
       <w:r>
         <w:t>.</w:t>
       </w:r>
       <w:r>
-        <w:t xml:space="preserve"> </w:t>
-      </w:r>
-      <w:r>
-        <w:t>The software should provide trends (increases or decreases) in mobile phone usage cases over a selected period.</w:t>
+        <w:t xml:space="preserve"> Flexibility in User Interaction:</w:t>
       </w:r>
     </w:p>
     <w:p>
@@ -1513,87 +1548,13 @@
         <w:rPr>
           <w:rFonts w:hint="eastAsia"/>
         </w:rPr>
-        <w:t>3</w:t>
+        <w:t>1</w:t>
       </w:r>
       <w:r>
         <w:t>.</w:t>
       </w:r>
       <w:r>
-        <w:t xml:space="preserve"> </w:t>
-      </w:r>
-      <w:r>
-        <w:t>User should be able to view the relevant offense codes, descriptions, and any other insights related to mobile phone usage offenses.</w:t>
-      </w:r>
-    </w:p>
-    <w:p>
-      <w:r>
-        <w:rPr>
-          <w:rFonts w:hint="eastAsia"/>
-        </w:rPr>
-        <w:t>R</w:t>
-      </w:r>
-      <w:r>
-        <w:t>5</w:t>
-      </w:r>
-      <w:r>
-        <w:t xml:space="preserve">. </w:t>
-      </w:r>
-      <w:r>
-        <w:t>Additional Insight/Analysis Tool:</w:t>
-      </w:r>
-    </w:p>
-    <w:p>
-      <w:r>
-        <w:rPr>
-          <w:rFonts w:hint="eastAsia"/>
-        </w:rPr>
-        <w:t>1</w:t>
-      </w:r>
-      <w:r>
-        <w:t>.</w:t>
-      </w:r>
-      <w:r>
-        <w:t xml:space="preserve"> </w:t>
-      </w:r>
-      <w:r>
-        <w:t>Users should have the ability to view the relevant offense codes, descriptions, and any other insights related to cases where passengers are not wearing their seatbelts properly.</w:t>
-      </w:r>
-    </w:p>
-    <w:p>
-      <w:r>
-        <w:rPr>
-          <w:rFonts w:hint="eastAsia"/>
-        </w:rPr>
-        <w:t>R</w:t>
-      </w:r>
-      <w:r>
-        <w:t>6</w:t>
-      </w:r>
-      <w:r>
-        <w:t>.</w:t>
-      </w:r>
-      <w:r>
-        <w:t xml:space="preserve"> </w:t>
-      </w:r>
-      <w:r>
-        <w:t>Flexibility in User Interaction:</w:t>
-      </w:r>
-    </w:p>
-    <w:p>
-      <w:r>
-        <w:rPr>
-          <w:rFonts w:hint="eastAsia"/>
-        </w:rPr>
-        <w:t>1</w:t>
-      </w:r>
-      <w:r>
-        <w:t>.</w:t>
-      </w:r>
-      <w:r>
-        <w:t xml:space="preserve"> </w:t>
-      </w:r>
-      <w:r>
-        <w:t xml:space="preserve">The program should let </w:t>
+        <w:t xml:space="preserve"> The program should let </w:t>
       </w:r>
       <w:r>
         <w:t xml:space="preserve">user </w:t>
@@ -1631,10 +1592,7 @@
         <w:t>.</w:t>
       </w:r>
       <w:r>
-        <w:t xml:space="preserve"> </w:t>
-      </w:r>
-      <w:r>
-        <w:t>The software should have mechanisms to handle errors, such as incorrect date inputs or missing data.</w:t>
+        <w:t xml:space="preserve"> The software should have mechanisms to handle errors, such as incorrect date inputs or missing data.</w:t>
       </w:r>
     </w:p>
     <w:p>
@@ -1655,6 +1613,497 @@
     <w:p>
       <w:pPr>
         <w:rPr>
+          <w:b/>
+          <w:bCs/>
+          <w:sz w:val="24"/>
+          <w:szCs w:val="24"/>
+        </w:rPr>
+      </w:pPr>
+      <w:r>
+        <w:rPr>
+          <w:b/>
+          <w:bCs/>
+          <w:sz w:val="24"/>
+          <w:szCs w:val="24"/>
+        </w:rPr>
+        <w:t>R1. Data Import and Integration</w:t>
+      </w:r>
+      <w:r>
+        <w:rPr>
+          <w:b/>
+          <w:bCs/>
+          <w:sz w:val="24"/>
+          <w:szCs w:val="24"/>
+        </w:rPr>
+        <w:t>:</w:t>
+      </w:r>
+    </w:p>
+    <w:p>
+      <w:r>
+        <w:t>1. The</w:t>
+      </w:r>
+      <w:r>
+        <w:t xml:space="preserve"> application shall allow users to import NSW Traffic Penalty Data from 2011 to 2017 in various formats (CSV, Excel, etc.).</w:t>
+      </w:r>
+    </w:p>
+    <w:p>
+      <w:r>
+        <w:t>2.</w:t>
+      </w:r>
+      <w:r>
+        <w:t xml:space="preserve"> The imported data shall be integrated into a structured database for efficient storage and retrieval.</w:t>
+      </w:r>
+    </w:p>
+    <w:p>
+      <w:pPr>
+        <w:rPr>
+          <w:b/>
+          <w:bCs/>
+          <w:sz w:val="24"/>
+          <w:szCs w:val="24"/>
+        </w:rPr>
+      </w:pPr>
+      <w:r>
+        <w:rPr>
+          <w:b/>
+          <w:bCs/>
+          <w:sz w:val="24"/>
+          <w:szCs w:val="24"/>
+        </w:rPr>
+        <w:t>R2. Visualization and Analysis</w:t>
+      </w:r>
+      <w:r>
+        <w:rPr>
+          <w:b/>
+          <w:bCs/>
+          <w:sz w:val="24"/>
+          <w:szCs w:val="24"/>
+        </w:rPr>
+        <w:t>:</w:t>
+      </w:r>
+    </w:p>
+    <w:p>
+      <w:pPr>
+        <w:pStyle w:val="ListParagraph"/>
+        <w:numPr>
+          <w:ilvl w:val="0"/>
+          <w:numId w:val="8"/>
+        </w:numPr>
+      </w:pPr>
+      <w:r>
+        <w:t xml:space="preserve">The software shall provide visualizations such as charts and graphs to represent the distribution of penalty cases over time, by offense type, and geographical </w:t>
+      </w:r>
+      <w:r>
+        <w:t>location</w:t>
+      </w:r>
+      <w:r>
+        <w:t>.</w:t>
+      </w:r>
+    </w:p>
+    <w:p>
+      <w:pPr>
+        <w:pStyle w:val="ListParagraph"/>
+        <w:numPr>
+          <w:ilvl w:val="0"/>
+          <w:numId w:val="8"/>
+        </w:numPr>
+      </w:pPr>
+      <w:r>
+        <w:t>Users shall be able to filter and explore data to identify trends, peak periods, and patterns related to specific offenses.</w:t>
+      </w:r>
+    </w:p>
+    <w:p>
+      <w:pPr>
+        <w:rPr>
+          <w:b/>
+          <w:bCs/>
+          <w:sz w:val="24"/>
+          <w:szCs w:val="24"/>
+        </w:rPr>
+      </w:pPr>
+      <w:r>
+        <w:rPr>
+          <w:b/>
+          <w:bCs/>
+          <w:sz w:val="24"/>
+          <w:szCs w:val="24"/>
+        </w:rPr>
+        <w:t>R3. Mobile Phone Usage Analysis</w:t>
+      </w:r>
+      <w:r>
+        <w:rPr>
+          <w:b/>
+          <w:bCs/>
+          <w:sz w:val="24"/>
+          <w:szCs w:val="24"/>
+        </w:rPr>
+        <w:t>:</w:t>
+      </w:r>
+    </w:p>
+    <w:p>
+      <w:pPr>
+        <w:pStyle w:val="ListParagraph"/>
+        <w:numPr>
+          <w:ilvl w:val="0"/>
+          <w:numId w:val="9"/>
+        </w:numPr>
+      </w:pPr>
+      <w:r>
+        <w:t xml:space="preserve"> The application shall </w:t>
+      </w:r>
+      <w:r>
+        <w:t>analyse</w:t>
+      </w:r>
+      <w:r>
+        <w:t xml:space="preserve"> penalty cases related to mobile phone usage and present insights into the trends and frequencies of such cases.</w:t>
+      </w:r>
+    </w:p>
+    <w:p>
+      <w:pPr>
+        <w:pStyle w:val="ListParagraph"/>
+        <w:numPr>
+          <w:ilvl w:val="0"/>
+          <w:numId w:val="9"/>
+        </w:numPr>
+      </w:pPr>
+      <w:r>
+        <w:t>Users shall be able to compare mobile phone usage cases against other offense types.</w:t>
+      </w:r>
+    </w:p>
+    <w:p>
+      <w:pPr>
+        <w:pStyle w:val="ListParagraph"/>
+        <w:rPr>
+          <w:b/>
+          <w:bCs/>
+          <w:sz w:val="24"/>
+          <w:szCs w:val="24"/>
+        </w:rPr>
+      </w:pPr>
+    </w:p>
+    <w:p>
+      <w:pPr>
+        <w:rPr>
+          <w:b/>
+          <w:bCs/>
+          <w:sz w:val="24"/>
+          <w:szCs w:val="24"/>
+        </w:rPr>
+      </w:pPr>
+      <w:r>
+        <w:rPr>
+          <w:b/>
+          <w:bCs/>
+          <w:sz w:val="24"/>
+          <w:szCs w:val="24"/>
+        </w:rPr>
+        <w:t>R4. User-Friendly Interface</w:t>
+      </w:r>
+      <w:r>
+        <w:rPr>
+          <w:b/>
+          <w:bCs/>
+          <w:sz w:val="24"/>
+          <w:szCs w:val="24"/>
+        </w:rPr>
+        <w:t>:</w:t>
+      </w:r>
+    </w:p>
+    <w:p>
+      <w:pPr>
+        <w:pStyle w:val="ListParagraph"/>
+        <w:numPr>
+          <w:ilvl w:val="0"/>
+          <w:numId w:val="10"/>
+        </w:numPr>
+      </w:pPr>
+      <w:r>
+        <w:t>The user interface shall be intuitive, user-friendly, and responsive to ensure a seamless experience across different devices.</w:t>
+      </w:r>
+    </w:p>
+    <w:p>
+      <w:pPr>
+        <w:pStyle w:val="ListParagraph"/>
+        <w:numPr>
+          <w:ilvl w:val="0"/>
+          <w:numId w:val="10"/>
+        </w:numPr>
+      </w:pPr>
+      <w:r>
+        <w:t>Users shall be able to navigate through the application, access relevant information, and interact with visualizations effortlessly.</w:t>
+      </w:r>
+    </w:p>
+    <w:p>
+      <w:pPr>
+        <w:rPr>
+          <w:b/>
+          <w:bCs/>
+          <w:sz w:val="24"/>
+          <w:szCs w:val="24"/>
+        </w:rPr>
+      </w:pPr>
+      <w:r>
+        <w:rPr>
+          <w:b/>
+          <w:bCs/>
+          <w:sz w:val="24"/>
+          <w:szCs w:val="24"/>
+        </w:rPr>
+        <w:t>R5. Security and Data Privacy</w:t>
+      </w:r>
+      <w:r>
+        <w:rPr>
+          <w:b/>
+          <w:bCs/>
+          <w:sz w:val="24"/>
+          <w:szCs w:val="24"/>
+        </w:rPr>
+        <w:t>:</w:t>
+      </w:r>
+    </w:p>
+    <w:p>
+      <w:pPr>
+        <w:rPr>
+          <w:b/>
+          <w:bCs/>
+        </w:rPr>
+      </w:pPr>
+      <w:r>
+        <w:rPr>
+          <w:b/>
+          <w:bCs/>
+        </w:rPr>
+        <w:t>1.</w:t>
+      </w:r>
+      <w:r>
+        <w:t xml:space="preserve"> The software shall implement appropriate security measures to protect user data and ensure data privacy.</w:t>
+      </w:r>
+    </w:p>
+    <w:p>
+      <w:pPr>
+        <w:rPr>
+          <w:b/>
+          <w:bCs/>
+        </w:rPr>
+      </w:pPr>
+      <w:r>
+        <w:rPr>
+          <w:b/>
+          <w:bCs/>
+        </w:rPr>
+        <w:t>2</w:t>
+      </w:r>
+      <w:r>
+        <w:t>. User authentication and authorization mechanisms shall be employed to control access to sensitive information.</w:t>
+      </w:r>
+    </w:p>
+    <w:p>
+      <w:pPr>
+        <w:rPr>
+          <w:b/>
+          <w:bCs/>
+          <w:sz w:val="24"/>
+          <w:szCs w:val="24"/>
+        </w:rPr>
+      </w:pPr>
+    </w:p>
+    <w:p>
+      <w:pPr>
+        <w:rPr>
+          <w:b/>
+          <w:bCs/>
+          <w:sz w:val="24"/>
+          <w:szCs w:val="24"/>
+        </w:rPr>
+      </w:pPr>
+      <w:r>
+        <w:rPr>
+          <w:b/>
+          <w:bCs/>
+          <w:sz w:val="24"/>
+          <w:szCs w:val="24"/>
+        </w:rPr>
+        <w:t>R6. Reporting and Exporting</w:t>
+      </w:r>
+      <w:r>
+        <w:rPr>
+          <w:b/>
+          <w:bCs/>
+          <w:sz w:val="24"/>
+          <w:szCs w:val="24"/>
+        </w:rPr>
+        <w:t>:</w:t>
+      </w:r>
+    </w:p>
+    <w:p>
+      <w:pPr>
+        <w:pStyle w:val="ListParagraph"/>
+        <w:numPr>
+          <w:ilvl w:val="0"/>
+          <w:numId w:val="11"/>
+        </w:numPr>
+      </w:pPr>
+      <w:r>
+        <w:t>Users shall have the ability to generate and export reports summarizing penalty case statistics and analysis results.</w:t>
+      </w:r>
+    </w:p>
+    <w:p>
+      <w:pPr>
+        <w:pStyle w:val="ListParagraph"/>
+        <w:numPr>
+          <w:ilvl w:val="0"/>
+          <w:numId w:val="11"/>
+        </w:numPr>
+      </w:pPr>
+      <w:r>
+        <w:t>The software shall support exporting visualizations and data in commonly used formats (PDF, CSV, etc.).</w:t>
+      </w:r>
+    </w:p>
+    <w:p>
+      <w:pPr>
+        <w:rPr>
+          <w:b/>
+          <w:bCs/>
+          <w:sz w:val="24"/>
+          <w:szCs w:val="24"/>
+        </w:rPr>
+      </w:pPr>
+      <w:r>
+        <w:rPr>
+          <w:b/>
+          <w:bCs/>
+          <w:sz w:val="24"/>
+          <w:szCs w:val="24"/>
+        </w:rPr>
+        <w:lastRenderedPageBreak/>
+        <w:t>R7. Integration with Version Control</w:t>
+      </w:r>
+      <w:r>
+        <w:rPr>
+          <w:b/>
+          <w:bCs/>
+          <w:sz w:val="24"/>
+          <w:szCs w:val="24"/>
+        </w:rPr>
+        <w:t>:</w:t>
+      </w:r>
+    </w:p>
+    <w:p>
+      <w:pPr>
+        <w:pStyle w:val="ListParagraph"/>
+        <w:numPr>
+          <w:ilvl w:val="0"/>
+          <w:numId w:val="12"/>
+        </w:numPr>
+      </w:pPr>
+      <w:r>
+        <w:t>The application shall integrate with version control systems, such as Git and GitHub, to track changes, manage collaboration, and ensure code integrity.</w:t>
+      </w:r>
+    </w:p>
+    <w:p>
+      <w:pPr>
+        <w:rPr>
+          <w:b/>
+          <w:bCs/>
+          <w:sz w:val="24"/>
+          <w:szCs w:val="24"/>
+        </w:rPr>
+      </w:pPr>
+      <w:r>
+        <w:rPr>
+          <w:b/>
+          <w:bCs/>
+          <w:sz w:val="24"/>
+          <w:szCs w:val="24"/>
+        </w:rPr>
+        <w:t>R8. Scalability and Performance</w:t>
+      </w:r>
+      <w:r>
+        <w:rPr>
+          <w:b/>
+          <w:bCs/>
+          <w:sz w:val="24"/>
+          <w:szCs w:val="24"/>
+        </w:rPr>
+        <w:t>:</w:t>
+      </w:r>
+    </w:p>
+    <w:p>
+      <w:pPr>
+        <w:pStyle w:val="ListParagraph"/>
+        <w:numPr>
+          <w:ilvl w:val="0"/>
+          <w:numId w:val="13"/>
+        </w:numPr>
+      </w:pPr>
+      <w:r>
+        <w:t>The software shall be designed to handle a significant amount of penalty case data efficiently.</w:t>
+      </w:r>
+    </w:p>
+    <w:p>
+      <w:pPr>
+        <w:pStyle w:val="ListParagraph"/>
+        <w:numPr>
+          <w:ilvl w:val="0"/>
+          <w:numId w:val="13"/>
+        </w:numPr>
+      </w:pPr>
+      <w:r>
+        <w:t>The software shall be designed to handle a significant amount of penalty case data efficiently.</w:t>
+      </w:r>
+    </w:p>
+    <w:p>
+      <w:pPr>
+        <w:rPr>
+          <w:b/>
+          <w:bCs/>
+          <w:sz w:val="24"/>
+          <w:szCs w:val="24"/>
+        </w:rPr>
+      </w:pPr>
+    </w:p>
+    <w:p>
+      <w:pPr>
+        <w:rPr>
+          <w:b/>
+          <w:bCs/>
+          <w:sz w:val="24"/>
+          <w:szCs w:val="24"/>
+        </w:rPr>
+      </w:pPr>
+      <w:r>
+        <w:rPr>
+          <w:b/>
+          <w:bCs/>
+          <w:sz w:val="24"/>
+          <w:szCs w:val="24"/>
+        </w:rPr>
+        <w:t>R9. User Training and Support</w:t>
+      </w:r>
+      <w:r>
+        <w:rPr>
+          <w:b/>
+          <w:bCs/>
+          <w:sz w:val="24"/>
+          <w:szCs w:val="24"/>
+        </w:rPr>
+        <w:t>:</w:t>
+      </w:r>
+    </w:p>
+    <w:p>
+      <w:r>
+        <w:t>The software shall provide user guides, tooltips, and contextual help to assist users in navigating and utilizing the application effectively.</w:t>
+      </w:r>
+    </w:p>
+    <w:p>
+      <w:r>
+        <w:t>These software requirements serve as the foundation for developing a robust and user-centric application that meets the project's goals and addresses the needs of its intended users.</w:t>
+      </w:r>
+    </w:p>
+    <w:p/>
+    <w:p>
+      <w:pPr>
+        <w:rPr>
           <w:color w:val="FF0000"/>
         </w:rPr>
       </w:pPr>
@@ -1859,8 +2308,16 @@
         <w:rPr>
           <w:color w:val="FF0000"/>
         </w:rPr>
-        <w:t>A block diagram/flowchart of how your software might work</w:t>
-      </w:r>
+        <w:t xml:space="preserve">A block diagram/flowchart of how your software might </w:t>
+      </w:r>
+      <w:proofErr w:type="gramStart"/>
+      <w:r>
+        <w:rPr>
+          <w:color w:val="FF0000"/>
+        </w:rPr>
+        <w:t>work</w:t>
+      </w:r>
+      <w:proofErr w:type="gramEnd"/>
     </w:p>
     <w:p>
       <w:pPr>
@@ -1920,7 +2377,21 @@
         <w:rPr>
           <w:color w:val="FF0000"/>
         </w:rPr>
-        <w:t>a brief description of what it does  (1 or 2 sentences);</w:t>
+        <w:t xml:space="preserve">a brief description of what it </w:t>
+      </w:r>
+      <w:proofErr w:type="gramStart"/>
+      <w:r>
+        <w:rPr>
+          <w:color w:val="FF0000"/>
+        </w:rPr>
+        <w:t>does  (</w:t>
+      </w:r>
+      <w:proofErr w:type="gramEnd"/>
+      <w:r>
+        <w:rPr>
+          <w:color w:val="FF0000"/>
+        </w:rPr>
+        <w:t>1 or 2 sentences);</w:t>
       </w:r>
     </w:p>
     <w:p>
@@ -1938,8 +2409,16 @@
         <w:rPr>
           <w:color w:val="FF0000"/>
         </w:rPr>
-        <w:t>a list of the input parameters, and their data types, and what they are used for;</w:t>
-      </w:r>
+        <w:t xml:space="preserve">a list of the input parameters, and their data types, and what they are used </w:t>
+      </w:r>
+      <w:proofErr w:type="gramStart"/>
+      <w:r>
+        <w:rPr>
+          <w:color w:val="FF0000"/>
+        </w:rPr>
+        <w:t>for;</w:t>
+      </w:r>
+      <w:proofErr w:type="gramEnd"/>
     </w:p>
     <w:p>
       <w:pPr>
@@ -1956,7 +2435,23 @@
         <w:rPr>
           <w:color w:val="FF0000"/>
         </w:rPr>
-        <w:t>a list of any side effects caused by the function (ie change global or member variables, changes data passed by reference from calling function etc)</w:t>
+        <w:t>a list of any side effects caused by the function (</w:t>
+      </w:r>
+      <w:proofErr w:type="spellStart"/>
+      <w:proofErr w:type="gramStart"/>
+      <w:r>
+        <w:rPr>
+          <w:color w:val="FF0000"/>
+        </w:rPr>
+        <w:t>ie</w:t>
+      </w:r>
+      <w:proofErr w:type="spellEnd"/>
+      <w:proofErr w:type="gramEnd"/>
+      <w:r>
+        <w:rPr>
+          <w:color w:val="FF0000"/>
+        </w:rPr>
+        <w:t xml:space="preserve"> change global or member variables, changes data passed by reference from calling function etc)</w:t>
       </w:r>
     </w:p>
     <w:p>
@@ -2003,7 +2498,23 @@
         <w:rPr>
           <w:color w:val="FF0000"/>
         </w:rPr>
-        <w:t>List of all data structures in the software (eg linked lists, trees, arrays etc)</w:t>
+        <w:t>List of all data structures in the software (</w:t>
+      </w:r>
+      <w:proofErr w:type="spellStart"/>
+      <w:proofErr w:type="gramStart"/>
+      <w:r>
+        <w:rPr>
+          <w:color w:val="FF0000"/>
+        </w:rPr>
+        <w:t>eg</w:t>
+      </w:r>
+      <w:proofErr w:type="spellEnd"/>
+      <w:proofErr w:type="gramEnd"/>
+      <w:r>
+        <w:rPr>
+          <w:color w:val="FF0000"/>
+        </w:rPr>
+        <w:t xml:space="preserve"> linked lists, trees, arrays etc)</w:t>
       </w:r>
       <w:r>
         <w:rPr>
@@ -2051,8 +2562,16 @@
         <w:rPr>
           <w:color w:val="FF0000"/>
         </w:rPr>
-        <w:t>Description of where and how it is used</w:t>
-      </w:r>
+        <w:t xml:space="preserve">Description of where and how it is </w:t>
+      </w:r>
+      <w:proofErr w:type="gramStart"/>
+      <w:r>
+        <w:rPr>
+          <w:color w:val="FF0000"/>
+        </w:rPr>
+        <w:t>used</w:t>
+      </w:r>
+      <w:proofErr w:type="gramEnd"/>
     </w:p>
     <w:p>
       <w:pPr>
@@ -2069,8 +2588,16 @@
         <w:rPr>
           <w:color w:val="FF0000"/>
         </w:rPr>
-        <w:t>List of data members, and what each one is for do</w:t>
-      </w:r>
+        <w:t xml:space="preserve">List of data members, and what each one is for </w:t>
+      </w:r>
+      <w:proofErr w:type="gramStart"/>
+      <w:r>
+        <w:rPr>
+          <w:color w:val="FF0000"/>
+        </w:rPr>
+        <w:t>do</w:t>
+      </w:r>
+      <w:proofErr w:type="gramEnd"/>
     </w:p>
     <w:p>
       <w:pPr>
@@ -2087,8 +2614,16 @@
         <w:rPr>
           <w:color w:val="FF0000"/>
         </w:rPr>
-        <w:t>List of functions that use it</w:t>
-      </w:r>
+        <w:t xml:space="preserve">List of functions that use </w:t>
+      </w:r>
+      <w:proofErr w:type="gramStart"/>
+      <w:r>
+        <w:rPr>
+          <w:color w:val="FF0000"/>
+        </w:rPr>
+        <w:t>it</w:t>
+      </w:r>
+      <w:proofErr w:type="gramEnd"/>
     </w:p>
     <w:p>
       <w:pPr>
@@ -2135,12 +2670,14 @@
         </w:rPr>
         <w:t xml:space="preserve"> </w:t>
       </w:r>
+      <w:proofErr w:type="gramStart"/>
       <w:r>
         <w:rPr>
           <w:color w:val="FF0000"/>
         </w:rPr>
         <w:t>structures</w:t>
       </w:r>
+      <w:proofErr w:type="gramEnd"/>
     </w:p>
     <w:p>
       <w:pPr>
@@ -2292,7 +2829,21 @@
         <w:rPr>
           <w:color w:val="FF0000"/>
         </w:rPr>
-        <w:t xml:space="preserve">Detail your visual design: Layout, visual elements, icons, graphics, style, colour, fonts general screen designs. This can be sketches, wireframes, mockups etc, supported by a discussion, explanation, and </w:t>
+        <w:t xml:space="preserve">Detail your visual design: Layout, visual elements, icons, graphics, style, colour, fonts general screen designs. This can be sketches, wireframes, </w:t>
+      </w:r>
+      <w:proofErr w:type="spellStart"/>
+      <w:r>
+        <w:rPr>
+          <w:color w:val="FF0000"/>
+        </w:rPr>
+        <w:t>mockups</w:t>
+      </w:r>
+      <w:proofErr w:type="spellEnd"/>
+      <w:r>
+        <w:rPr>
+          <w:color w:val="FF0000"/>
+        </w:rPr>
+        <w:t xml:space="preserve"> etc, supported by a discussion, explanation, and </w:t>
       </w:r>
       <w:r>
         <w:rPr>
@@ -2366,6 +2917,184 @@
 <file path=word/numbering.xml><?xml version="1.0" encoding="utf-8"?>
 <w:numbering xmlns:wpc="http://schemas.microsoft.com/office/word/2010/wordprocessingCanvas" xmlns:cx="http://schemas.microsoft.com/office/drawing/2014/chartex" xmlns:cx1="http://schemas.microsoft.com/office/drawing/2015/9/8/chartex" xmlns:cx2="http://schemas.microsoft.com/office/drawing/2015/10/21/chartex" xmlns:cx3="http://schemas.microsoft.com/office/drawing/2016/5/9/chartex" xmlns:cx4="http://schemas.microsoft.com/office/drawing/2016/5/10/chartex" xmlns:cx5="http://schemas.microsoft.com/office/drawing/2016/5/11/chartex" xmlns:cx6="http://schemas.microsoft.com/office/drawing/2016/5/12/chartex" xmlns:cx7="http://schemas.microsoft.com/office/drawing/2016/5/13/chartex" xmlns:cx8="http://schemas.microsoft.com/office/drawing/2016/5/14/chartex" xmlns:mc="http://schemas.openxmlformats.org/markup-compatibility/2006" xmlns:aink="http://schemas.microsoft.com/office/drawing/2016/ink" xmlns:am3d="http://schemas.microsoft.com/office/drawing/2017/model3d" xmlns:o="urn:schemas-microsoft-com:office:office" xmlns:oel="http://schemas.microsoft.com/office/2019/extlst" xmlns:r="http://schemas.openxmlformats.org/officeDocument/2006/relationships" xmlns:m="http://schemas.openxmlformats.org/officeDocument/2006/math" xmlns:v="urn:schemas-microsoft-com:vml" xmlns:wp14="http://schemas.microsoft.com/office/word/2010/wordprocessingDrawing" xmlns:wp="http://schemas.openxmlformats.org/drawingml/2006/wordprocessingDrawing" xmlns:w10="urn:schemas-microsoft-com:office:word" xmlns:w="http://schemas.openxmlformats.org/wordprocessingml/2006/main" xmlns:w14="http://schemas.microsoft.com/office/word/2010/wordml" xmlns:w15="http://schemas.microsoft.com/office/word/2012/wordml" xmlns:w16cex="http://schemas.microsoft.com/office/word/2018/wordml/cex" xmlns:w16cid="http://schemas.microsoft.com/office/word/2016/wordml/cid" xmlns:w16="http://schemas.microsoft.com/office/word/2018/wordml" xmlns:w16sdtdh="http://schemas.microsoft.com/office/word/2020/wordml/sdtdatahash" xmlns:w16se="http://schemas.microsoft.com/office/word/2015/wordml/symex" xmlns:wpg="http://schemas.microsoft.com/office/word/2010/wordprocessingGroup" xmlns:wpi="http://schemas.microsoft.com/office/word/2010/wordprocessingInk" xmlns:wne="http://schemas.microsoft.com/office/word/2006/wordml" xmlns:wps="http://schemas.microsoft.com/office/word/2010/wordprocessingShape" mc:Ignorable="w14 w15 w16se w16cid w16 w16cex w16sdtdh wp14">
   <w:abstractNum w:abstractNumId="0" w15:restartNumberingAfterBreak="0">
+    <w:nsid w:val="03C714DF"/>
+    <w:multiLevelType w:val="hybridMultilevel"/>
+    <w:tmpl w:val="59FC836E"/>
+    <w:lvl w:ilvl="0" w:tplc="0C09000F">
+      <w:start w:val="1"/>
+      <w:numFmt w:val="decimal"/>
+      <w:lvlText w:val="%1."/>
+      <w:lvlJc w:val="left"/>
+      <w:pPr>
+        <w:ind w:left="720" w:hanging="360"/>
+      </w:pPr>
+      <w:rPr>
+        <w:rFonts w:hint="default"/>
+      </w:rPr>
+    </w:lvl>
+    <w:lvl w:ilvl="1" w:tplc="0C090019" w:tentative="1">
+      <w:start w:val="1"/>
+      <w:numFmt w:val="lowerLetter"/>
+      <w:lvlText w:val="%2."/>
+      <w:lvlJc w:val="left"/>
+      <w:pPr>
+        <w:ind w:left="1440" w:hanging="360"/>
+      </w:pPr>
+    </w:lvl>
+    <w:lvl w:ilvl="2" w:tplc="0C09001B" w:tentative="1">
+      <w:start w:val="1"/>
+      <w:numFmt w:val="lowerRoman"/>
+      <w:lvlText w:val="%3."/>
+      <w:lvlJc w:val="right"/>
+      <w:pPr>
+        <w:ind w:left="2160" w:hanging="180"/>
+      </w:pPr>
+    </w:lvl>
+    <w:lvl w:ilvl="3" w:tplc="0C09000F" w:tentative="1">
+      <w:start w:val="1"/>
+      <w:numFmt w:val="decimal"/>
+      <w:lvlText w:val="%4."/>
+      <w:lvlJc w:val="left"/>
+      <w:pPr>
+        <w:ind w:left="2880" w:hanging="360"/>
+      </w:pPr>
+    </w:lvl>
+    <w:lvl w:ilvl="4" w:tplc="0C090019" w:tentative="1">
+      <w:start w:val="1"/>
+      <w:numFmt w:val="lowerLetter"/>
+      <w:lvlText w:val="%5."/>
+      <w:lvlJc w:val="left"/>
+      <w:pPr>
+        <w:ind w:left="3600" w:hanging="360"/>
+      </w:pPr>
+    </w:lvl>
+    <w:lvl w:ilvl="5" w:tplc="0C09001B" w:tentative="1">
+      <w:start w:val="1"/>
+      <w:numFmt w:val="lowerRoman"/>
+      <w:lvlText w:val="%6."/>
+      <w:lvlJc w:val="right"/>
+      <w:pPr>
+        <w:ind w:left="4320" w:hanging="180"/>
+      </w:pPr>
+    </w:lvl>
+    <w:lvl w:ilvl="6" w:tplc="0C09000F" w:tentative="1">
+      <w:start w:val="1"/>
+      <w:numFmt w:val="decimal"/>
+      <w:lvlText w:val="%7."/>
+      <w:lvlJc w:val="left"/>
+      <w:pPr>
+        <w:ind w:left="5040" w:hanging="360"/>
+      </w:pPr>
+    </w:lvl>
+    <w:lvl w:ilvl="7" w:tplc="0C090019" w:tentative="1">
+      <w:start w:val="1"/>
+      <w:numFmt w:val="lowerLetter"/>
+      <w:lvlText w:val="%8."/>
+      <w:lvlJc w:val="left"/>
+      <w:pPr>
+        <w:ind w:left="5760" w:hanging="360"/>
+      </w:pPr>
+    </w:lvl>
+    <w:lvl w:ilvl="8" w:tplc="0C09001B" w:tentative="1">
+      <w:start w:val="1"/>
+      <w:numFmt w:val="lowerRoman"/>
+      <w:lvlText w:val="%9."/>
+      <w:lvlJc w:val="right"/>
+      <w:pPr>
+        <w:ind w:left="6480" w:hanging="180"/>
+      </w:pPr>
+    </w:lvl>
+  </w:abstractNum>
+  <w:abstractNum w:abstractNumId="1" w15:restartNumberingAfterBreak="0">
+    <w:nsid w:val="28EC2839"/>
+    <w:multiLevelType w:val="hybridMultilevel"/>
+    <w:tmpl w:val="B42C9428"/>
+    <w:lvl w:ilvl="0" w:tplc="0C09000F">
+      <w:start w:val="1"/>
+      <w:numFmt w:val="decimal"/>
+      <w:lvlText w:val="%1."/>
+      <w:lvlJc w:val="left"/>
+      <w:pPr>
+        <w:ind w:left="720" w:hanging="360"/>
+      </w:pPr>
+      <w:rPr>
+        <w:rFonts w:hint="default"/>
+      </w:rPr>
+    </w:lvl>
+    <w:lvl w:ilvl="1" w:tplc="0C090019" w:tentative="1">
+      <w:start w:val="1"/>
+      <w:numFmt w:val="lowerLetter"/>
+      <w:lvlText w:val="%2."/>
+      <w:lvlJc w:val="left"/>
+      <w:pPr>
+        <w:ind w:left="1440" w:hanging="360"/>
+      </w:pPr>
+    </w:lvl>
+    <w:lvl w:ilvl="2" w:tplc="0C09001B" w:tentative="1">
+      <w:start w:val="1"/>
+      <w:numFmt w:val="lowerRoman"/>
+      <w:lvlText w:val="%3."/>
+      <w:lvlJc w:val="right"/>
+      <w:pPr>
+        <w:ind w:left="2160" w:hanging="180"/>
+      </w:pPr>
+    </w:lvl>
+    <w:lvl w:ilvl="3" w:tplc="0C09000F" w:tentative="1">
+      <w:start w:val="1"/>
+      <w:numFmt w:val="decimal"/>
+      <w:lvlText w:val="%4."/>
+      <w:lvlJc w:val="left"/>
+      <w:pPr>
+        <w:ind w:left="2880" w:hanging="360"/>
+      </w:pPr>
+    </w:lvl>
+    <w:lvl w:ilvl="4" w:tplc="0C090019" w:tentative="1">
+      <w:start w:val="1"/>
+      <w:numFmt w:val="lowerLetter"/>
+      <w:lvlText w:val="%5."/>
+      <w:lvlJc w:val="left"/>
+      <w:pPr>
+        <w:ind w:left="3600" w:hanging="360"/>
+      </w:pPr>
+    </w:lvl>
+    <w:lvl w:ilvl="5" w:tplc="0C09001B" w:tentative="1">
+      <w:start w:val="1"/>
+      <w:numFmt w:val="lowerRoman"/>
+      <w:lvlText w:val="%6."/>
+      <w:lvlJc w:val="right"/>
+      <w:pPr>
+        <w:ind w:left="4320" w:hanging="180"/>
+      </w:pPr>
+    </w:lvl>
+    <w:lvl w:ilvl="6" w:tplc="0C09000F" w:tentative="1">
+      <w:start w:val="1"/>
+      <w:numFmt w:val="decimal"/>
+      <w:lvlText w:val="%7."/>
+      <w:lvlJc w:val="left"/>
+      <w:pPr>
+        <w:ind w:left="5040" w:hanging="360"/>
+      </w:pPr>
+    </w:lvl>
+    <w:lvl w:ilvl="7" w:tplc="0C090019" w:tentative="1">
+      <w:start w:val="1"/>
+      <w:numFmt w:val="lowerLetter"/>
+      <w:lvlText w:val="%8."/>
+      <w:lvlJc w:val="left"/>
+      <w:pPr>
+        <w:ind w:left="5760" w:hanging="360"/>
+      </w:pPr>
+    </w:lvl>
+    <w:lvl w:ilvl="8" w:tplc="0C09001B" w:tentative="1">
+      <w:start w:val="1"/>
+      <w:numFmt w:val="lowerRoman"/>
+      <w:lvlText w:val="%9."/>
+      <w:lvlJc w:val="right"/>
+      <w:pPr>
+        <w:ind w:left="6480" w:hanging="180"/>
+      </w:pPr>
+    </w:lvl>
+  </w:abstractNum>
+  <w:abstractNum w:abstractNumId="2" w15:restartNumberingAfterBreak="0">
     <w:nsid w:val="2A036F81"/>
     <w:multiLevelType w:val="hybridMultilevel"/>
     <w:tmpl w:val="913E7500"/>
@@ -2477,7 +3206,7 @@
       </w:rPr>
     </w:lvl>
   </w:abstractNum>
-  <w:abstractNum w:abstractNumId="1" w15:restartNumberingAfterBreak="0">
+  <w:abstractNum w:abstractNumId="3" w15:restartNumberingAfterBreak="0">
     <w:nsid w:val="367E3F6A"/>
     <w:multiLevelType w:val="hybridMultilevel"/>
     <w:tmpl w:val="0CB6E2E4"/>
@@ -2589,7 +3318,7 @@
       </w:rPr>
     </w:lvl>
   </w:abstractNum>
-  <w:abstractNum w:abstractNumId="2" w15:restartNumberingAfterBreak="0">
+  <w:abstractNum w:abstractNumId="4" w15:restartNumberingAfterBreak="0">
     <w:nsid w:val="375D36C8"/>
     <w:multiLevelType w:val="multilevel"/>
     <w:tmpl w:val="CF405D9C"/>
@@ -2702,7 +3431,363 @@
       </w:rPr>
     </w:lvl>
   </w:abstractNum>
-  <w:abstractNum w:abstractNumId="3" w15:restartNumberingAfterBreak="0">
+  <w:abstractNum w:abstractNumId="5" w15:restartNumberingAfterBreak="0">
+    <w:nsid w:val="41B57CE3"/>
+    <w:multiLevelType w:val="hybridMultilevel"/>
+    <w:tmpl w:val="5B1253DE"/>
+    <w:lvl w:ilvl="0" w:tplc="0C09000F">
+      <w:start w:val="1"/>
+      <w:numFmt w:val="decimal"/>
+      <w:lvlText w:val="%1."/>
+      <w:lvlJc w:val="left"/>
+      <w:pPr>
+        <w:ind w:left="720" w:hanging="360"/>
+      </w:pPr>
+      <w:rPr>
+        <w:rFonts w:hint="default"/>
+      </w:rPr>
+    </w:lvl>
+    <w:lvl w:ilvl="1" w:tplc="0C090019" w:tentative="1">
+      <w:start w:val="1"/>
+      <w:numFmt w:val="lowerLetter"/>
+      <w:lvlText w:val="%2."/>
+      <w:lvlJc w:val="left"/>
+      <w:pPr>
+        <w:ind w:left="1440" w:hanging="360"/>
+      </w:pPr>
+    </w:lvl>
+    <w:lvl w:ilvl="2" w:tplc="0C09001B" w:tentative="1">
+      <w:start w:val="1"/>
+      <w:numFmt w:val="lowerRoman"/>
+      <w:lvlText w:val="%3."/>
+      <w:lvlJc w:val="right"/>
+      <w:pPr>
+        <w:ind w:left="2160" w:hanging="180"/>
+      </w:pPr>
+    </w:lvl>
+    <w:lvl w:ilvl="3" w:tplc="0C09000F" w:tentative="1">
+      <w:start w:val="1"/>
+      <w:numFmt w:val="decimal"/>
+      <w:lvlText w:val="%4."/>
+      <w:lvlJc w:val="left"/>
+      <w:pPr>
+        <w:ind w:left="2880" w:hanging="360"/>
+      </w:pPr>
+    </w:lvl>
+    <w:lvl w:ilvl="4" w:tplc="0C090019" w:tentative="1">
+      <w:start w:val="1"/>
+      <w:numFmt w:val="lowerLetter"/>
+      <w:lvlText w:val="%5."/>
+      <w:lvlJc w:val="left"/>
+      <w:pPr>
+        <w:ind w:left="3600" w:hanging="360"/>
+      </w:pPr>
+    </w:lvl>
+    <w:lvl w:ilvl="5" w:tplc="0C09001B" w:tentative="1">
+      <w:start w:val="1"/>
+      <w:numFmt w:val="lowerRoman"/>
+      <w:lvlText w:val="%6."/>
+      <w:lvlJc w:val="right"/>
+      <w:pPr>
+        <w:ind w:left="4320" w:hanging="180"/>
+      </w:pPr>
+    </w:lvl>
+    <w:lvl w:ilvl="6" w:tplc="0C09000F" w:tentative="1">
+      <w:start w:val="1"/>
+      <w:numFmt w:val="decimal"/>
+      <w:lvlText w:val="%7."/>
+      <w:lvlJc w:val="left"/>
+      <w:pPr>
+        <w:ind w:left="5040" w:hanging="360"/>
+      </w:pPr>
+    </w:lvl>
+    <w:lvl w:ilvl="7" w:tplc="0C090019" w:tentative="1">
+      <w:start w:val="1"/>
+      <w:numFmt w:val="lowerLetter"/>
+      <w:lvlText w:val="%8."/>
+      <w:lvlJc w:val="left"/>
+      <w:pPr>
+        <w:ind w:left="5760" w:hanging="360"/>
+      </w:pPr>
+    </w:lvl>
+    <w:lvl w:ilvl="8" w:tplc="0C09001B" w:tentative="1">
+      <w:start w:val="1"/>
+      <w:numFmt w:val="lowerRoman"/>
+      <w:lvlText w:val="%9."/>
+      <w:lvlJc w:val="right"/>
+      <w:pPr>
+        <w:ind w:left="6480" w:hanging="180"/>
+      </w:pPr>
+    </w:lvl>
+  </w:abstractNum>
+  <w:abstractNum w:abstractNumId="6" w15:restartNumberingAfterBreak="0">
+    <w:nsid w:val="43A71B23"/>
+    <w:multiLevelType w:val="hybridMultilevel"/>
+    <w:tmpl w:val="440CE742"/>
+    <w:lvl w:ilvl="0" w:tplc="0C09000F">
+      <w:start w:val="1"/>
+      <w:numFmt w:val="decimal"/>
+      <w:lvlText w:val="%1."/>
+      <w:lvlJc w:val="left"/>
+      <w:pPr>
+        <w:ind w:left="720" w:hanging="360"/>
+      </w:pPr>
+      <w:rPr>
+        <w:rFonts w:hint="default"/>
+      </w:rPr>
+    </w:lvl>
+    <w:lvl w:ilvl="1" w:tplc="0C090019" w:tentative="1">
+      <w:start w:val="1"/>
+      <w:numFmt w:val="lowerLetter"/>
+      <w:lvlText w:val="%2."/>
+      <w:lvlJc w:val="left"/>
+      <w:pPr>
+        <w:ind w:left="1440" w:hanging="360"/>
+      </w:pPr>
+    </w:lvl>
+    <w:lvl w:ilvl="2" w:tplc="0C09001B" w:tentative="1">
+      <w:start w:val="1"/>
+      <w:numFmt w:val="lowerRoman"/>
+      <w:lvlText w:val="%3."/>
+      <w:lvlJc w:val="right"/>
+      <w:pPr>
+        <w:ind w:left="2160" w:hanging="180"/>
+      </w:pPr>
+    </w:lvl>
+    <w:lvl w:ilvl="3" w:tplc="0C09000F" w:tentative="1">
+      <w:start w:val="1"/>
+      <w:numFmt w:val="decimal"/>
+      <w:lvlText w:val="%4."/>
+      <w:lvlJc w:val="left"/>
+      <w:pPr>
+        <w:ind w:left="2880" w:hanging="360"/>
+      </w:pPr>
+    </w:lvl>
+    <w:lvl w:ilvl="4" w:tplc="0C090019" w:tentative="1">
+      <w:start w:val="1"/>
+      <w:numFmt w:val="lowerLetter"/>
+      <w:lvlText w:val="%5."/>
+      <w:lvlJc w:val="left"/>
+      <w:pPr>
+        <w:ind w:left="3600" w:hanging="360"/>
+      </w:pPr>
+    </w:lvl>
+    <w:lvl w:ilvl="5" w:tplc="0C09001B" w:tentative="1">
+      <w:start w:val="1"/>
+      <w:numFmt w:val="lowerRoman"/>
+      <w:lvlText w:val="%6."/>
+      <w:lvlJc w:val="right"/>
+      <w:pPr>
+        <w:ind w:left="4320" w:hanging="180"/>
+      </w:pPr>
+    </w:lvl>
+    <w:lvl w:ilvl="6" w:tplc="0C09000F" w:tentative="1">
+      <w:start w:val="1"/>
+      <w:numFmt w:val="decimal"/>
+      <w:lvlText w:val="%7."/>
+      <w:lvlJc w:val="left"/>
+      <w:pPr>
+        <w:ind w:left="5040" w:hanging="360"/>
+      </w:pPr>
+    </w:lvl>
+    <w:lvl w:ilvl="7" w:tplc="0C090019" w:tentative="1">
+      <w:start w:val="1"/>
+      <w:numFmt w:val="lowerLetter"/>
+      <w:lvlText w:val="%8."/>
+      <w:lvlJc w:val="left"/>
+      <w:pPr>
+        <w:ind w:left="5760" w:hanging="360"/>
+      </w:pPr>
+    </w:lvl>
+    <w:lvl w:ilvl="8" w:tplc="0C09001B" w:tentative="1">
+      <w:start w:val="1"/>
+      <w:numFmt w:val="lowerRoman"/>
+      <w:lvlText w:val="%9."/>
+      <w:lvlJc w:val="right"/>
+      <w:pPr>
+        <w:ind w:left="6480" w:hanging="180"/>
+      </w:pPr>
+    </w:lvl>
+  </w:abstractNum>
+  <w:abstractNum w:abstractNumId="7" w15:restartNumberingAfterBreak="0">
+    <w:nsid w:val="48122060"/>
+    <w:multiLevelType w:val="hybridMultilevel"/>
+    <w:tmpl w:val="41C8FFA8"/>
+    <w:lvl w:ilvl="0" w:tplc="0C09000F">
+      <w:start w:val="1"/>
+      <w:numFmt w:val="decimal"/>
+      <w:lvlText w:val="%1."/>
+      <w:lvlJc w:val="left"/>
+      <w:pPr>
+        <w:ind w:left="720" w:hanging="360"/>
+      </w:pPr>
+      <w:rPr>
+        <w:rFonts w:hint="default"/>
+      </w:rPr>
+    </w:lvl>
+    <w:lvl w:ilvl="1" w:tplc="0C090019" w:tentative="1">
+      <w:start w:val="1"/>
+      <w:numFmt w:val="lowerLetter"/>
+      <w:lvlText w:val="%2."/>
+      <w:lvlJc w:val="left"/>
+      <w:pPr>
+        <w:ind w:left="1440" w:hanging="360"/>
+      </w:pPr>
+    </w:lvl>
+    <w:lvl w:ilvl="2" w:tplc="0C09001B" w:tentative="1">
+      <w:start w:val="1"/>
+      <w:numFmt w:val="lowerRoman"/>
+      <w:lvlText w:val="%3."/>
+      <w:lvlJc w:val="right"/>
+      <w:pPr>
+        <w:ind w:left="2160" w:hanging="180"/>
+      </w:pPr>
+    </w:lvl>
+    <w:lvl w:ilvl="3" w:tplc="0C09000F" w:tentative="1">
+      <w:start w:val="1"/>
+      <w:numFmt w:val="decimal"/>
+      <w:lvlText w:val="%4."/>
+      <w:lvlJc w:val="left"/>
+      <w:pPr>
+        <w:ind w:left="2880" w:hanging="360"/>
+      </w:pPr>
+    </w:lvl>
+    <w:lvl w:ilvl="4" w:tplc="0C090019" w:tentative="1">
+      <w:start w:val="1"/>
+      <w:numFmt w:val="lowerLetter"/>
+      <w:lvlText w:val="%5."/>
+      <w:lvlJc w:val="left"/>
+      <w:pPr>
+        <w:ind w:left="3600" w:hanging="360"/>
+      </w:pPr>
+    </w:lvl>
+    <w:lvl w:ilvl="5" w:tplc="0C09001B" w:tentative="1">
+      <w:start w:val="1"/>
+      <w:numFmt w:val="lowerRoman"/>
+      <w:lvlText w:val="%6."/>
+      <w:lvlJc w:val="right"/>
+      <w:pPr>
+        <w:ind w:left="4320" w:hanging="180"/>
+      </w:pPr>
+    </w:lvl>
+    <w:lvl w:ilvl="6" w:tplc="0C09000F" w:tentative="1">
+      <w:start w:val="1"/>
+      <w:numFmt w:val="decimal"/>
+      <w:lvlText w:val="%7."/>
+      <w:lvlJc w:val="left"/>
+      <w:pPr>
+        <w:ind w:left="5040" w:hanging="360"/>
+      </w:pPr>
+    </w:lvl>
+    <w:lvl w:ilvl="7" w:tplc="0C090019" w:tentative="1">
+      <w:start w:val="1"/>
+      <w:numFmt w:val="lowerLetter"/>
+      <w:lvlText w:val="%8."/>
+      <w:lvlJc w:val="left"/>
+      <w:pPr>
+        <w:ind w:left="5760" w:hanging="360"/>
+      </w:pPr>
+    </w:lvl>
+    <w:lvl w:ilvl="8" w:tplc="0C09001B" w:tentative="1">
+      <w:start w:val="1"/>
+      <w:numFmt w:val="lowerRoman"/>
+      <w:lvlText w:val="%9."/>
+      <w:lvlJc w:val="right"/>
+      <w:pPr>
+        <w:ind w:left="6480" w:hanging="180"/>
+      </w:pPr>
+    </w:lvl>
+  </w:abstractNum>
+  <w:abstractNum w:abstractNumId="8" w15:restartNumberingAfterBreak="0">
+    <w:nsid w:val="49CF5367"/>
+    <w:multiLevelType w:val="hybridMultilevel"/>
+    <w:tmpl w:val="8118E0F2"/>
+    <w:lvl w:ilvl="0" w:tplc="0C09000F">
+      <w:start w:val="1"/>
+      <w:numFmt w:val="decimal"/>
+      <w:lvlText w:val="%1."/>
+      <w:lvlJc w:val="left"/>
+      <w:pPr>
+        <w:ind w:left="720" w:hanging="360"/>
+      </w:pPr>
+      <w:rPr>
+        <w:rFonts w:hint="default"/>
+      </w:rPr>
+    </w:lvl>
+    <w:lvl w:ilvl="1" w:tplc="0C090019" w:tentative="1">
+      <w:start w:val="1"/>
+      <w:numFmt w:val="lowerLetter"/>
+      <w:lvlText w:val="%2."/>
+      <w:lvlJc w:val="left"/>
+      <w:pPr>
+        <w:ind w:left="1440" w:hanging="360"/>
+      </w:pPr>
+    </w:lvl>
+    <w:lvl w:ilvl="2" w:tplc="0C09001B" w:tentative="1">
+      <w:start w:val="1"/>
+      <w:numFmt w:val="lowerRoman"/>
+      <w:lvlText w:val="%3."/>
+      <w:lvlJc w:val="right"/>
+      <w:pPr>
+        <w:ind w:left="2160" w:hanging="180"/>
+      </w:pPr>
+    </w:lvl>
+    <w:lvl w:ilvl="3" w:tplc="0C09000F" w:tentative="1">
+      <w:start w:val="1"/>
+      <w:numFmt w:val="decimal"/>
+      <w:lvlText w:val="%4."/>
+      <w:lvlJc w:val="left"/>
+      <w:pPr>
+        <w:ind w:left="2880" w:hanging="360"/>
+      </w:pPr>
+    </w:lvl>
+    <w:lvl w:ilvl="4" w:tplc="0C090019" w:tentative="1">
+      <w:start w:val="1"/>
+      <w:numFmt w:val="lowerLetter"/>
+      <w:lvlText w:val="%5."/>
+      <w:lvlJc w:val="left"/>
+      <w:pPr>
+        <w:ind w:left="3600" w:hanging="360"/>
+      </w:pPr>
+    </w:lvl>
+    <w:lvl w:ilvl="5" w:tplc="0C09001B" w:tentative="1">
+      <w:start w:val="1"/>
+      <w:numFmt w:val="lowerRoman"/>
+      <w:lvlText w:val="%6."/>
+      <w:lvlJc w:val="right"/>
+      <w:pPr>
+        <w:ind w:left="4320" w:hanging="180"/>
+      </w:pPr>
+    </w:lvl>
+    <w:lvl w:ilvl="6" w:tplc="0C09000F" w:tentative="1">
+      <w:start w:val="1"/>
+      <w:numFmt w:val="decimal"/>
+      <w:lvlText w:val="%7."/>
+      <w:lvlJc w:val="left"/>
+      <w:pPr>
+        <w:ind w:left="5040" w:hanging="360"/>
+      </w:pPr>
+    </w:lvl>
+    <w:lvl w:ilvl="7" w:tplc="0C090019" w:tentative="1">
+      <w:start w:val="1"/>
+      <w:numFmt w:val="lowerLetter"/>
+      <w:lvlText w:val="%8."/>
+      <w:lvlJc w:val="left"/>
+      <w:pPr>
+        <w:ind w:left="5760" w:hanging="360"/>
+      </w:pPr>
+    </w:lvl>
+    <w:lvl w:ilvl="8" w:tplc="0C09001B" w:tentative="1">
+      <w:start w:val="1"/>
+      <w:numFmt w:val="lowerRoman"/>
+      <w:lvlText w:val="%9."/>
+      <w:lvlJc w:val="right"/>
+      <w:pPr>
+        <w:ind w:left="6480" w:hanging="180"/>
+      </w:pPr>
+    </w:lvl>
+  </w:abstractNum>
+  <w:abstractNum w:abstractNumId="9" w15:restartNumberingAfterBreak="0">
     <w:nsid w:val="594D2C6D"/>
     <w:multiLevelType w:val="hybridMultilevel"/>
     <w:tmpl w:val="BA2812A4"/>
@@ -2814,7 +3899,7 @@
       </w:rPr>
     </w:lvl>
   </w:abstractNum>
-  <w:abstractNum w:abstractNumId="4" w15:restartNumberingAfterBreak="0">
+  <w:abstractNum w:abstractNumId="10" w15:restartNumberingAfterBreak="0">
     <w:nsid w:val="63D23837"/>
     <w:multiLevelType w:val="hybridMultilevel"/>
     <w:tmpl w:val="9BD61186"/>
@@ -2926,7 +4011,7 @@
       </w:rPr>
     </w:lvl>
   </w:abstractNum>
-  <w:abstractNum w:abstractNumId="5" w15:restartNumberingAfterBreak="0">
+  <w:abstractNum w:abstractNumId="11" w15:restartNumberingAfterBreak="0">
     <w:nsid w:val="66162F7D"/>
     <w:multiLevelType w:val="hybridMultilevel"/>
     <w:tmpl w:val="38A2F066"/>
@@ -3039,7 +4124,7 @@
       </w:rPr>
     </w:lvl>
   </w:abstractNum>
-  <w:abstractNum w:abstractNumId="6" w15:restartNumberingAfterBreak="0">
+  <w:abstractNum w:abstractNumId="12" w15:restartNumberingAfterBreak="0">
     <w:nsid w:val="765D23A3"/>
     <w:multiLevelType w:val="multilevel"/>
     <w:tmpl w:val="D2A25216"/>
@@ -3153,25 +4238,43 @@
     </w:lvl>
   </w:abstractNum>
   <w:num w:numId="1" w16cid:durableId="1207718811">
+    <w:abstractNumId w:val="4"/>
+  </w:num>
+  <w:num w:numId="2" w16cid:durableId="1017124670">
+    <w:abstractNumId w:val="12"/>
+  </w:num>
+  <w:num w:numId="3" w16cid:durableId="1862159416">
+    <w:abstractNumId w:val="11"/>
+  </w:num>
+  <w:num w:numId="4" w16cid:durableId="350684008">
+    <w:abstractNumId w:val="9"/>
+  </w:num>
+  <w:num w:numId="5" w16cid:durableId="1724673805">
+    <w:abstractNumId w:val="10"/>
+  </w:num>
+  <w:num w:numId="6" w16cid:durableId="20322295">
+    <w:abstractNumId w:val="3"/>
+  </w:num>
+  <w:num w:numId="7" w16cid:durableId="2085178208">
     <w:abstractNumId w:val="2"/>
   </w:num>
-  <w:num w:numId="2" w16cid:durableId="1017124670">
+  <w:num w:numId="8" w16cid:durableId="407574628">
     <w:abstractNumId w:val="6"/>
   </w:num>
-  <w:num w:numId="3" w16cid:durableId="1862159416">
+  <w:num w:numId="9" w16cid:durableId="1892232228">
+    <w:abstractNumId w:val="8"/>
+  </w:num>
+  <w:num w:numId="10" w16cid:durableId="532428422">
     <w:abstractNumId w:val="5"/>
   </w:num>
-  <w:num w:numId="4" w16cid:durableId="350684008">
-    <w:abstractNumId w:val="3"/>
-  </w:num>
-  <w:num w:numId="5" w16cid:durableId="1724673805">
-    <w:abstractNumId w:val="4"/>
-  </w:num>
-  <w:num w:numId="6" w16cid:durableId="20322295">
+  <w:num w:numId="11" w16cid:durableId="1740399540">
     <w:abstractNumId w:val="1"/>
   </w:num>
-  <w:num w:numId="7" w16cid:durableId="2085178208">
+  <w:num w:numId="12" w16cid:durableId="1280448652">
     <w:abstractNumId w:val="0"/>
+  </w:num>
+  <w:num w:numId="13" w16cid:durableId="1622419285">
+    <w:abstractNumId w:val="7"/>
   </w:num>
 </w:numbering>
 </file>

</xml_diff>

<commit_message>
update in part 2 and 3.1
</commit_message>
<xml_diff>
--- a/Software Design Document.docx
+++ b/Software Design Document.docx
@@ -1306,292 +1306,379 @@
       <w:bookmarkEnd w:id="5"/>
     </w:p>
     <w:p>
-      <w:r>
-        <w:t>R1</w:t>
-      </w:r>
-      <w:r>
-        <w:t>. View Penalty Case Information:</w:t>
-      </w:r>
-    </w:p>
-    <w:p>
-      <w:r>
-        <w:t>1.</w:t>
-      </w:r>
-      <w:r>
-        <w:t>User</w:t>
+      <w:pPr>
+        <w:rPr>
+          <w:b/>
+          <w:bCs/>
+        </w:rPr>
+      </w:pPr>
+      <w:r>
+        <w:rPr>
+          <w:b/>
+          <w:bCs/>
+        </w:rPr>
+        <w:t>R1. View Penalty Case Information:</w:t>
+      </w:r>
+    </w:p>
+    <w:p>
+      <w:pPr>
+        <w:pStyle w:val="ListParagraph"/>
+        <w:numPr>
+          <w:ilvl w:val="0"/>
+          <w:numId w:val="19"/>
+        </w:numPr>
+      </w:pPr>
+      <w:r>
+        <w:t>A u</w:t>
+      </w:r>
+      <w:r>
+        <w:t>ser</w:t>
       </w:r>
       <w:r>
         <w:t xml:space="preserve"> should be able to select a specific period (start and end dates) for which they want to view penalty case information.</w:t>
       </w:r>
     </w:p>
     <w:p>
+      <w:pPr>
+        <w:pStyle w:val="ListParagraph"/>
+        <w:numPr>
+          <w:ilvl w:val="0"/>
+          <w:numId w:val="19"/>
+        </w:numPr>
+      </w:pPr>
+      <w:r>
+        <w:t>The software should display a list of all penalty cases within the selected period, including details like case number, offense code, offense description, fine amount, date and time of the offense, location, and mode of capture (radar/camera).</w:t>
+      </w:r>
+    </w:p>
+    <w:p>
+      <w:pPr>
+        <w:rPr>
+          <w:b/>
+          <w:bCs/>
+        </w:rPr>
+      </w:pPr>
       <w:r>
         <w:rPr>
           <w:rFonts w:hint="eastAsia"/>
-        </w:rPr>
-        <w:t>2</w:t>
+          <w:b/>
+          <w:bCs/>
+        </w:rPr>
+        <w:t>R</w:t>
+      </w:r>
+      <w:r>
+        <w:rPr>
+          <w:b/>
+          <w:bCs/>
+        </w:rPr>
+        <w:t>2.</w:t>
+      </w:r>
+      <w:r>
+        <w:rPr>
+          <w:b/>
+          <w:bCs/>
+        </w:rPr>
+        <w:t xml:space="preserve"> </w:t>
+      </w:r>
+      <w:r>
+        <w:rPr>
+          <w:b/>
+          <w:bCs/>
+        </w:rPr>
+        <w:t>Offense Code Distribution Chart:</w:t>
+      </w:r>
+    </w:p>
+    <w:p>
+      <w:pPr>
+        <w:pStyle w:val="ListParagraph"/>
+        <w:numPr>
+          <w:ilvl w:val="0"/>
+          <w:numId w:val="20"/>
+        </w:numPr>
+      </w:pPr>
+      <w:r>
+        <w:t>The u</w:t>
+      </w:r>
+      <w:r>
+        <w:t>ser should be able to choose a period and generate a chart that shows the distribution of cases for each offense code within that period.</w:t>
+      </w:r>
+      <w:r>
+        <w:t xml:space="preserve"> </w:t>
+      </w:r>
+    </w:p>
+    <w:p>
+      <w:pPr>
+        <w:pStyle w:val="ListParagraph"/>
+        <w:numPr>
+          <w:ilvl w:val="0"/>
+          <w:numId w:val="20"/>
+        </w:numPr>
+      </w:pPr>
+      <w:r>
+        <w:t xml:space="preserve">The chart could be a bar chart or a pie chart, clearly showing the </w:t>
+      </w:r>
+      <w:r>
+        <w:t xml:space="preserve">percentage </w:t>
+      </w:r>
+      <w:r>
+        <w:t>of cases for each offense code.</w:t>
+      </w:r>
+    </w:p>
+    <w:p>
+      <w:pPr>
+        <w:rPr>
+          <w:b/>
+          <w:bCs/>
+        </w:rPr>
+      </w:pPr>
+      <w:r>
+        <w:rPr>
+          <w:rFonts w:hint="eastAsia"/>
+          <w:b/>
+          <w:bCs/>
+        </w:rPr>
+        <w:t>R</w:t>
+      </w:r>
+      <w:r>
+        <w:rPr>
+          <w:b/>
+          <w:bCs/>
+        </w:rPr>
+        <w:t xml:space="preserve">3. </w:t>
+      </w:r>
+      <w:r>
+        <w:rPr>
+          <w:b/>
+          <w:bCs/>
+        </w:rPr>
+        <w:t>Radar/Camera Captured Cases:</w:t>
+      </w:r>
+    </w:p>
+    <w:p>
+      <w:pPr>
+        <w:pStyle w:val="ListParagraph"/>
+        <w:numPr>
+          <w:ilvl w:val="0"/>
+          <w:numId w:val="18"/>
+        </w:numPr>
+      </w:pPr>
+      <w:r>
+        <w:t>The u</w:t>
+      </w:r>
+      <w:r>
+        <w:t>ser should have the option to select a period and retrieve a list of all cases that were captured by radar or camera, based on the offense description.</w:t>
+      </w:r>
+    </w:p>
+    <w:p>
+      <w:pPr>
+        <w:pStyle w:val="ListParagraph"/>
+        <w:numPr>
+          <w:ilvl w:val="0"/>
+          <w:numId w:val="18"/>
+        </w:numPr>
+      </w:pPr>
+      <w:r>
+        <w:t>The user shall be able to view</w:t>
+      </w:r>
+      <w:r>
+        <w:t xml:space="preserve"> the same details as in the penalty case information</w:t>
+      </w:r>
+      <w:r>
+        <w:t>. There should be</w:t>
+      </w:r>
+      <w:r>
+        <w:t xml:space="preserve"> a note indicating whether the case was captured by radar or camera.</w:t>
+      </w:r>
+    </w:p>
+    <w:p>
+      <w:pPr>
+        <w:pStyle w:val="ListParagraph"/>
+        <w:numPr>
+          <w:ilvl w:val="0"/>
+          <w:numId w:val="18"/>
+        </w:numPr>
+      </w:pPr>
+      <w:r>
+        <w:t>The user can retrieve the videos of the offence cases that were captured by radar or camera</w:t>
+      </w:r>
+    </w:p>
+    <w:p>
+      <w:pPr>
+        <w:rPr>
+          <w:b/>
+          <w:bCs/>
+        </w:rPr>
+      </w:pPr>
+      <w:r>
+        <w:rPr>
+          <w:rFonts w:hint="eastAsia"/>
+          <w:b/>
+          <w:bCs/>
+        </w:rPr>
+        <w:t>R</w:t>
+      </w:r>
+      <w:r>
+        <w:rPr>
+          <w:b/>
+          <w:bCs/>
+        </w:rPr>
+        <w:t xml:space="preserve">4. </w:t>
+      </w:r>
+      <w:r>
+        <w:rPr>
+          <w:b/>
+          <w:bCs/>
+        </w:rPr>
+        <w:t>Mobile Phone Usage Analysis:</w:t>
+      </w:r>
+    </w:p>
+    <w:p>
+      <w:pPr>
+        <w:pStyle w:val="ListParagraph"/>
+        <w:numPr>
+          <w:ilvl w:val="0"/>
+          <w:numId w:val="21"/>
+        </w:numPr>
+      </w:pPr>
+      <w:r>
+        <w:t>User should be able to analyse cases related to mobile phone usage over time.</w:t>
+      </w:r>
+    </w:p>
+    <w:p>
+      <w:pPr>
+        <w:pStyle w:val="ListParagraph"/>
+        <w:numPr>
+          <w:ilvl w:val="0"/>
+          <w:numId w:val="21"/>
+        </w:numPr>
+      </w:pPr>
+      <w:r>
+        <w:t>The software should provide trends (increases or decreases) in mobile phone usage cases over a selected period.</w:t>
+      </w:r>
+    </w:p>
+    <w:p>
+      <w:pPr>
+        <w:pStyle w:val="ListParagraph"/>
+        <w:numPr>
+          <w:ilvl w:val="0"/>
+          <w:numId w:val="21"/>
+        </w:numPr>
+      </w:pPr>
+      <w:r>
+        <w:t>User should be able to view the relevant offense codes, descriptions, and any other insights related to mobile phone usage offenses.</w:t>
+      </w:r>
+    </w:p>
+    <w:p>
+      <w:pPr>
+        <w:rPr>
+          <w:b/>
+          <w:bCs/>
+        </w:rPr>
+      </w:pPr>
+      <w:r>
+        <w:rPr>
+          <w:rFonts w:hint="eastAsia"/>
+          <w:b/>
+          <w:bCs/>
+        </w:rPr>
+        <w:t>R</w:t>
+      </w:r>
+      <w:r>
+        <w:rPr>
+          <w:b/>
+          <w:bCs/>
+        </w:rPr>
+        <w:t>5</w:t>
+      </w:r>
+      <w:r>
+        <w:rPr>
+          <w:b/>
+          <w:bCs/>
+        </w:rPr>
+        <w:t>. Additional Insight/Analysis Tool:</w:t>
+      </w:r>
+    </w:p>
+    <w:p>
+      <w:pPr>
+        <w:pStyle w:val="ListParagraph"/>
+        <w:numPr>
+          <w:ilvl w:val="0"/>
+          <w:numId w:val="22"/>
+        </w:numPr>
+      </w:pPr>
+      <w:r>
+        <w:t xml:space="preserve">Users should have the ability to view the relevant offense codes, descriptions, and any other insights related to </w:t>
+      </w:r>
+      <w:r>
+        <w:t xml:space="preserve">the selected </w:t>
+      </w:r>
+      <w:r>
+        <w:t>cases</w:t>
       </w:r>
       <w:r>
         <w:t>.</w:t>
       </w:r>
-      <w:r>
-        <w:t xml:space="preserve"> The software should display a list of all penalty cases within the selected period, including details like case number, offense code, offense description, fine amount, date and time of the offense, location, and mode of capture (radar/camera).</w:t>
-      </w:r>
-    </w:p>
-    <w:p>
+    </w:p>
+    <w:p>
+      <w:pPr>
+        <w:rPr>
+          <w:b/>
+          <w:bCs/>
+        </w:rPr>
+      </w:pPr>
       <w:r>
         <w:rPr>
           <w:rFonts w:hint="eastAsia"/>
+          <w:b/>
+          <w:bCs/>
         </w:rPr>
         <w:t>R</w:t>
       </w:r>
       <w:r>
-        <w:t>2.</w:t>
+        <w:rPr>
+          <w:b/>
+          <w:bCs/>
+        </w:rPr>
+        <w:t>6</w:t>
+      </w:r>
+      <w:r>
+        <w:rPr>
+          <w:b/>
+          <w:bCs/>
+        </w:rPr>
+        <w:t>. Flexibility in User Interaction:</w:t>
+      </w:r>
+    </w:p>
+    <w:p>
+      <w:pPr>
+        <w:pStyle w:val="ListParagraph"/>
+        <w:numPr>
+          <w:ilvl w:val="0"/>
+          <w:numId w:val="23"/>
+        </w:numPr>
+      </w:pPr>
+      <w:r>
+        <w:t>The</w:t>
       </w:r>
       <w:r>
         <w:t xml:space="preserve"> </w:t>
       </w:r>
       <w:r>
-        <w:t>Offense Code Distribution Chart:</w:t>
-      </w:r>
-    </w:p>
-    <w:p>
-      <w:r>
-        <w:rPr>
-          <w:rFonts w:hint="eastAsia"/>
-        </w:rPr>
-        <w:t>1</w:t>
-      </w:r>
-      <w:r>
-        <w:t>.</w:t>
-      </w:r>
-      <w:r>
-        <w:t xml:space="preserve"> User should be able to choose a period and generate a chart that shows the distribution of cases for each offense code within that period.</w:t>
+        <w:t>user</w:t>
+      </w:r>
+      <w:r>
+        <w:t xml:space="preserve"> should be able to</w:t>
       </w:r>
       <w:r>
         <w:t xml:space="preserve"> </w:t>
       </w:r>
-    </w:p>
-    <w:p>
-      <w:r>
-        <w:rPr>
-          <w:rFonts w:hint="eastAsia"/>
-        </w:rPr>
-        <w:t>2</w:t>
-      </w:r>
-      <w:r>
-        <w:t>.</w:t>
-      </w:r>
-      <w:r>
-        <w:t xml:space="preserve"> </w:t>
-      </w:r>
-      <w:r>
-        <w:t xml:space="preserve">The chart could be a bar chart or a pie chart, clearly showing the </w:t>
-      </w:r>
-      <w:r>
-        <w:t xml:space="preserve">percentage </w:t>
-      </w:r>
-      <w:r>
-        <w:t>of cases for each offense code.</w:t>
-      </w:r>
-    </w:p>
-    <w:p>
-      <w:r>
-        <w:rPr>
-          <w:rFonts w:hint="eastAsia"/>
-        </w:rPr>
-        <w:t>R</w:t>
-      </w:r>
-      <w:r>
-        <w:t xml:space="preserve">3. </w:t>
-      </w:r>
-      <w:r>
-        <w:t>Radar/Camera Captured Cases:</w:t>
-      </w:r>
-    </w:p>
-    <w:p>
-      <w:r>
-        <w:rPr>
-          <w:rFonts w:hint="eastAsia"/>
-        </w:rPr>
-        <w:t>1</w:t>
-      </w:r>
-      <w:r>
-        <w:t>.</w:t>
-      </w:r>
-      <w:r>
-        <w:t xml:space="preserve"> User should have the option to select a period and retrieve a list of all cases that were captured by radar or camera, based on the offense description.</w:t>
-      </w:r>
-    </w:p>
-    <w:p>
-      <w:r>
-        <w:rPr>
-          <w:rFonts w:hint="eastAsia"/>
-        </w:rPr>
-        <w:t>2</w:t>
-      </w:r>
-      <w:r>
-        <w:t>.</w:t>
-      </w:r>
-      <w:r>
-        <w:t xml:space="preserve"> The software should display the same details as in the penalty case information, provide with a note indicating whether the case was captured by radar or camera.</w:t>
-      </w:r>
-    </w:p>
-    <w:p>
-      <w:r>
-        <w:rPr>
-          <w:rFonts w:hint="eastAsia"/>
-        </w:rPr>
-        <w:t>R</w:t>
-      </w:r>
-      <w:r>
-        <w:t xml:space="preserve">4. </w:t>
-      </w:r>
-      <w:r>
-        <w:t>Mobile Phone Usage Analysis:</w:t>
-      </w:r>
-    </w:p>
-    <w:p>
-      <w:r>
-        <w:rPr>
-          <w:rFonts w:hint="eastAsia"/>
-        </w:rPr>
-        <w:t>1</w:t>
-      </w:r>
-      <w:r>
-        <w:t>.</w:t>
-      </w:r>
-      <w:r>
-        <w:t xml:space="preserve"> User should be able to analyse cases related to mobile phone usage over time.</w:t>
-      </w:r>
-    </w:p>
-    <w:p>
-      <w:r>
-        <w:rPr>
-          <w:rFonts w:hint="eastAsia"/>
-        </w:rPr>
-        <w:t>2</w:t>
-      </w:r>
-      <w:r>
-        <w:t>.</w:t>
-      </w:r>
-      <w:r>
-        <w:t xml:space="preserve"> The software should provide trends (increases or decreases) in mobile phone usage cases over a selected period.</w:t>
-      </w:r>
-    </w:p>
-    <w:p>
-      <w:r>
-        <w:rPr>
-          <w:rFonts w:hint="eastAsia"/>
-        </w:rPr>
-        <w:t>3</w:t>
-      </w:r>
-      <w:r>
-        <w:t>.</w:t>
-      </w:r>
-      <w:r>
-        <w:t xml:space="preserve"> User should be able to view the relevant offense codes, descriptions, and any other insights related to mobile phone usage offenses.</w:t>
-      </w:r>
-    </w:p>
-    <w:p>
-      <w:r>
-        <w:rPr>
-          <w:rFonts w:hint="eastAsia"/>
-        </w:rPr>
-        <w:t>R</w:t>
-      </w:r>
-      <w:r>
-        <w:t>5</w:t>
-      </w:r>
-      <w:r>
-        <w:t xml:space="preserve">. </w:t>
-      </w:r>
-      <w:r>
-        <w:t>Additional Insight/Analysis Tool:</w:t>
-      </w:r>
-    </w:p>
-    <w:p>
-      <w:r>
-        <w:rPr>
-          <w:rFonts w:hint="eastAsia"/>
-        </w:rPr>
-        <w:t>1</w:t>
-      </w:r>
-      <w:r>
-        <w:t>.</w:t>
-      </w:r>
-      <w:r>
-        <w:t xml:space="preserve"> Users should have the ability to view the relevant offense codes, descriptions, and any other insights related to cases where passengers are not wearing their seatbelts properly.</w:t>
-      </w:r>
-    </w:p>
-    <w:p>
-      <w:r>
-        <w:rPr>
-          <w:rFonts w:hint="eastAsia"/>
-        </w:rPr>
-        <w:t>R</w:t>
-      </w:r>
-      <w:r>
-        <w:t>6</w:t>
-      </w:r>
-      <w:r>
-        <w:t>.</w:t>
-      </w:r>
-      <w:r>
-        <w:t xml:space="preserve"> Flexibility in User Interaction:</w:t>
-      </w:r>
-    </w:p>
-    <w:p>
-      <w:r>
-        <w:rPr>
-          <w:rFonts w:hint="eastAsia"/>
-        </w:rPr>
-        <w:t>1</w:t>
-      </w:r>
-      <w:r>
-        <w:t>.</w:t>
-      </w:r>
-      <w:r>
-        <w:t xml:space="preserve"> The program should let </w:t>
-      </w:r>
-      <w:r>
-        <w:t xml:space="preserve">user </w:t>
-      </w:r>
       <w:r>
         <w:t>change their choices and settings anytime to make the analysis better and look at different parts of the information.</w:t>
       </w:r>
     </w:p>
     <w:p>
-      <w:r>
-        <w:rPr>
-          <w:rFonts w:hint="eastAsia"/>
-        </w:rPr>
-        <w:t>R</w:t>
-      </w:r>
-      <w:r>
-        <w:t>7</w:t>
-      </w:r>
-      <w:r>
-        <w:t xml:space="preserve">. </w:t>
-      </w:r>
-      <w:r>
-        <w:t>Error Handling and Data Validation:</w:t>
-      </w:r>
-    </w:p>
-    <w:p>
-      <w:r>
-        <w:rPr>
-          <w:rFonts w:hint="eastAsia"/>
-        </w:rPr>
-        <w:lastRenderedPageBreak/>
-        <w:t>1</w:t>
-      </w:r>
-      <w:r>
-        <w:t>.</w:t>
-      </w:r>
-      <w:r>
-        <w:t xml:space="preserve"> The software should have mechanisms to handle errors, such as incorrect date inputs or missing data.</w:t>
-      </w:r>
+      <w:pPr>
+        <w:pStyle w:val="ListParagraph"/>
+      </w:pPr>
     </w:p>
     <w:p>
       <w:pPr>
@@ -1637,19 +1724,34 @@
       </w:r>
     </w:p>
     <w:p>
-      <w:r>
-        <w:t>1. The</w:t>
+      <w:pPr>
+        <w:pStyle w:val="ListParagraph"/>
+        <w:numPr>
+          <w:ilvl w:val="0"/>
+          <w:numId w:val="24"/>
+        </w:numPr>
+      </w:pPr>
+      <w:r>
+        <w:lastRenderedPageBreak/>
+        <w:t>The</w:t>
       </w:r>
       <w:r>
         <w:t xml:space="preserve"> application shall allow users to import NSW Traffic Penalty Data from 2011 to 2017 in various formats (CSV, Excel, etc.).</w:t>
       </w:r>
     </w:p>
     <w:p>
-      <w:r>
-        <w:t>2.</w:t>
-      </w:r>
-      <w:r>
-        <w:t xml:space="preserve"> The imported data shall be integrated into a structured database for efficient storage and retrieval.</w:t>
+      <w:pPr>
+        <w:pStyle w:val="ListParagraph"/>
+        <w:numPr>
+          <w:ilvl w:val="0"/>
+          <w:numId w:val="24"/>
+        </w:numPr>
+      </w:pPr>
+      <w:r>
+        <w:t>T</w:t>
+      </w:r>
+      <w:r>
+        <w:t>he imported data shall be integrated into a structured database for efficient storage and retrieval.</w:t>
       </w:r>
     </w:p>
     <w:p>
@@ -1712,6 +1814,30 @@
     </w:p>
     <w:p>
       <w:pPr>
+        <w:pStyle w:val="ListParagraph"/>
+        <w:numPr>
+          <w:ilvl w:val="0"/>
+          <w:numId w:val="8"/>
+        </w:numPr>
+      </w:pPr>
+      <w:r>
+        <w:t>Users shall be able to compare</w:t>
+      </w:r>
+      <w:r>
+        <w:t xml:space="preserve"> the</w:t>
+      </w:r>
+      <w:r>
+        <w:t xml:space="preserve"> </w:t>
+      </w:r>
+      <w:r>
+        <w:t>selected offence code</w:t>
+      </w:r>
+      <w:r>
+        <w:t xml:space="preserve"> other offense types.</w:t>
+      </w:r>
+    </w:p>
+    <w:p>
+      <w:pPr>
         <w:rPr>
           <w:b/>
           <w:bCs/>
@@ -1726,7 +1852,7 @@
           <w:sz w:val="24"/>
           <w:szCs w:val="24"/>
         </w:rPr>
-        <w:t>R3. Mobile Phone Usage Analysis</w:t>
+        <w:t>R</w:t>
       </w:r>
       <w:r>
         <w:rPr>
@@ -1735,68 +1861,60 @@
           <w:sz w:val="24"/>
           <w:szCs w:val="24"/>
         </w:rPr>
-        <w:t>:</w:t>
-      </w:r>
-    </w:p>
-    <w:p>
-      <w:pPr>
-        <w:pStyle w:val="ListParagraph"/>
-        <w:numPr>
-          <w:ilvl w:val="0"/>
-          <w:numId w:val="9"/>
-        </w:numPr>
-      </w:pPr>
-      <w:r>
-        <w:t xml:space="preserve"> The application shall </w:t>
-      </w:r>
-      <w:r>
-        <w:t>analyse</w:t>
-      </w:r>
-      <w:r>
-        <w:t xml:space="preserve"> penalty cases related to mobile phone usage and present insights into the trends and frequencies of such cases.</w:t>
-      </w:r>
-    </w:p>
-    <w:p>
-      <w:pPr>
-        <w:pStyle w:val="ListParagraph"/>
-        <w:numPr>
-          <w:ilvl w:val="0"/>
-          <w:numId w:val="9"/>
-        </w:numPr>
-      </w:pPr>
-      <w:r>
-        <w:t>Users shall be able to compare mobile phone usage cases against other offense types.</w:t>
-      </w:r>
-    </w:p>
-    <w:p>
-      <w:pPr>
-        <w:pStyle w:val="ListParagraph"/>
+        <w:t>3</w:t>
+      </w:r>
+      <w:r>
         <w:rPr>
           <w:b/>
           <w:bCs/>
           <w:sz w:val="24"/>
           <w:szCs w:val="24"/>
         </w:rPr>
-      </w:pPr>
-    </w:p>
-    <w:p>
-      <w:pPr>
+        <w:t>. User-Friendly Interface</w:t>
+      </w:r>
+      <w:r>
         <w:rPr>
           <w:b/>
           <w:bCs/>
           <w:sz w:val="24"/>
           <w:szCs w:val="24"/>
         </w:rPr>
-      </w:pPr>
-      <w:r>
+        <w:t>:</w:t>
+      </w:r>
+    </w:p>
+    <w:p>
+      <w:pPr>
+        <w:pStyle w:val="ListParagraph"/>
+        <w:numPr>
+          <w:ilvl w:val="0"/>
+          <w:numId w:val="10"/>
+        </w:numPr>
+      </w:pPr>
+      <w:r>
+        <w:t>The user interface shall be intuitive, user-friendly, and responsive to ensure a seamless experience across different devices.</w:t>
+      </w:r>
+    </w:p>
+    <w:p>
+      <w:pPr>
+        <w:pStyle w:val="ListParagraph"/>
+        <w:numPr>
+          <w:ilvl w:val="0"/>
+          <w:numId w:val="10"/>
+        </w:numPr>
+      </w:pPr>
+      <w:r>
+        <w:t>Users shall be able to navigate through the application, access relevant information, and interact with visualizations effortlessly.</w:t>
+      </w:r>
+    </w:p>
+    <w:p>
+      <w:pPr>
         <w:rPr>
           <w:b/>
           <w:bCs/>
           <w:sz w:val="24"/>
           <w:szCs w:val="24"/>
         </w:rPr>
-        <w:t>R4. User-Friendly Interface</w:t>
-      </w:r>
+      </w:pPr>
       <w:r>
         <w:rPr>
           <w:b/>
@@ -1804,42 +1922,17 @@
           <w:sz w:val="24"/>
           <w:szCs w:val="24"/>
         </w:rPr>
-        <w:t>:</w:t>
-      </w:r>
-    </w:p>
-    <w:p>
-      <w:pPr>
-        <w:pStyle w:val="ListParagraph"/>
-        <w:numPr>
-          <w:ilvl w:val="0"/>
-          <w:numId w:val="10"/>
-        </w:numPr>
-      </w:pPr>
-      <w:r>
-        <w:t>The user interface shall be intuitive, user-friendly, and responsive to ensure a seamless experience across different devices.</w:t>
-      </w:r>
-    </w:p>
-    <w:p>
-      <w:pPr>
-        <w:pStyle w:val="ListParagraph"/>
-        <w:numPr>
-          <w:ilvl w:val="0"/>
-          <w:numId w:val="10"/>
-        </w:numPr>
-      </w:pPr>
-      <w:r>
-        <w:t>Users shall be able to navigate through the application, access relevant information, and interact with visualizations effortlessly.</w:t>
-      </w:r>
-    </w:p>
-    <w:p>
-      <w:pPr>
+        <w:t>R</w:t>
+      </w:r>
+      <w:r>
         <w:rPr>
           <w:b/>
           <w:bCs/>
           <w:sz w:val="24"/>
           <w:szCs w:val="24"/>
         </w:rPr>
-      </w:pPr>
+        <w:t>4.</w:t>
+      </w:r>
       <w:r>
         <w:rPr>
           <w:b/>
@@ -1847,7 +1940,7 @@
           <w:sz w:val="24"/>
           <w:szCs w:val="24"/>
         </w:rPr>
-        <w:t>R5. Security and Data Privacy</w:t>
+        <w:t xml:space="preserve"> Security and Data Privacy</w:t>
       </w:r>
       <w:r>
         <w:rPr>
@@ -1861,6 +1954,30 @@
     </w:p>
     <w:p>
       <w:pPr>
+        <w:pStyle w:val="ListParagraph"/>
+        <w:numPr>
+          <w:ilvl w:val="0"/>
+          <w:numId w:val="15"/>
+        </w:numPr>
+      </w:pPr>
+      <w:r>
+        <w:t>The software shall implement appropriate security measures to protect user data and ensure data privacy.</w:t>
+      </w:r>
+    </w:p>
+    <w:p>
+      <w:pPr>
+        <w:pStyle w:val="ListParagraph"/>
+        <w:numPr>
+          <w:ilvl w:val="0"/>
+          <w:numId w:val="15"/>
+        </w:numPr>
+      </w:pPr>
+      <w:r>
+        <w:t>User authentication and authorization mechanisms shall be employed to control access to sensitive information.</w:t>
+      </w:r>
+    </w:p>
+    <w:p>
+      <w:pPr>
         <w:rPr>
           <w:b/>
           <w:bCs/>
@@ -1868,31 +1985,37 @@
       </w:pPr>
       <w:r>
         <w:rPr>
+          <w:rFonts w:hint="eastAsia"/>
           <w:b/>
           <w:bCs/>
         </w:rPr>
-        <w:t>1.</w:t>
-      </w:r>
-      <w:r>
-        <w:t xml:space="preserve"> The software shall implement appropriate security measures to protect user data and ensure data privacy.</w:t>
-      </w:r>
-    </w:p>
-    <w:p>
-      <w:pPr>
+        <w:t>R</w:t>
+      </w:r>
+      <w:r>
         <w:rPr>
           <w:b/>
           <w:bCs/>
         </w:rPr>
-      </w:pPr>
+        <w:t>5</w:t>
+      </w:r>
       <w:r>
         <w:rPr>
           <w:b/>
           <w:bCs/>
         </w:rPr>
-        <w:t>2</w:t>
-      </w:r>
-      <w:r>
-        <w:t>. User authentication and authorization mechanisms shall be employed to control access to sensitive information.</w:t>
+        <w:t>. Error Handling and Data Validation:</w:t>
+      </w:r>
+    </w:p>
+    <w:p>
+      <w:pPr>
+        <w:pStyle w:val="ListParagraph"/>
+        <w:numPr>
+          <w:ilvl w:val="0"/>
+          <w:numId w:val="17"/>
+        </w:numPr>
+      </w:pPr>
+      <w:r>
+        <w:t>The software should have mechanisms to handle errors, such as incorrect date inputs or missing data.</w:t>
       </w:r>
     </w:p>
     <w:p>
@@ -1904,16 +2027,15 @@
           <w:szCs w:val="24"/>
         </w:rPr>
       </w:pPr>
-    </w:p>
-    <w:p>
-      <w:pPr>
+      <w:r>
         <w:rPr>
           <w:b/>
           <w:bCs/>
           <w:sz w:val="24"/>
           <w:szCs w:val="24"/>
         </w:rPr>
-      </w:pPr>
+        <w:t>R6. Reporting and Exporting</w:t>
+      </w:r>
       <w:r>
         <w:rPr>
           <w:b/>
@@ -1921,51 +2043,51 @@
           <w:sz w:val="24"/>
           <w:szCs w:val="24"/>
         </w:rPr>
-        <w:t>R6. Reporting and Exporting</w:t>
-      </w:r>
-      <w:r>
+        <w:t>:</w:t>
+      </w:r>
+    </w:p>
+    <w:p>
+      <w:pPr>
+        <w:pStyle w:val="ListParagraph"/>
+        <w:numPr>
+          <w:ilvl w:val="0"/>
+          <w:numId w:val="11"/>
+        </w:numPr>
+      </w:pPr>
+      <w:r>
+        <w:t>Users shall have the ability to generate and export reports summarizing penalty case statistics and analysis results.</w:t>
+      </w:r>
+    </w:p>
+    <w:p>
+      <w:pPr>
+        <w:pStyle w:val="ListParagraph"/>
+        <w:numPr>
+          <w:ilvl w:val="0"/>
+          <w:numId w:val="11"/>
+        </w:numPr>
+      </w:pPr>
+      <w:r>
+        <w:t>The software shall support exporting visualizations and data in commonly used formats (PDF, CSV, etc.).</w:t>
+      </w:r>
+    </w:p>
+    <w:p>
+      <w:pPr>
         <w:rPr>
           <w:b/>
           <w:bCs/>
           <w:sz w:val="24"/>
           <w:szCs w:val="24"/>
         </w:rPr>
-        <w:t>:</w:t>
-      </w:r>
-    </w:p>
-    <w:p>
-      <w:pPr>
-        <w:pStyle w:val="ListParagraph"/>
-        <w:numPr>
-          <w:ilvl w:val="0"/>
-          <w:numId w:val="11"/>
-        </w:numPr>
-      </w:pPr>
-      <w:r>
-        <w:t>Users shall have the ability to generate and export reports summarizing penalty case statistics and analysis results.</w:t>
-      </w:r>
-    </w:p>
-    <w:p>
-      <w:pPr>
-        <w:pStyle w:val="ListParagraph"/>
-        <w:numPr>
-          <w:ilvl w:val="0"/>
-          <w:numId w:val="11"/>
-        </w:numPr>
-      </w:pPr>
-      <w:r>
-        <w:t>The software shall support exporting visualizations and data in commonly used formats (PDF, CSV, etc.).</w:t>
-      </w:r>
-    </w:p>
-    <w:p>
-      <w:pPr>
+      </w:pPr>
+      <w:r>
         <w:rPr>
           <w:b/>
           <w:bCs/>
           <w:sz w:val="24"/>
           <w:szCs w:val="24"/>
         </w:rPr>
-      </w:pPr>
+        <w:t>R7. Integration with Version Control</w:t>
+      </w:r>
       <w:r>
         <w:rPr>
           <w:b/>
@@ -1973,40 +2095,39 @@
           <w:sz w:val="24"/>
           <w:szCs w:val="24"/>
         </w:rPr>
-        <w:lastRenderedPageBreak/>
-        <w:t>R7. Integration with Version Control</w:t>
-      </w:r>
-      <w:r>
+        <w:t>:</w:t>
+      </w:r>
+    </w:p>
+    <w:p>
+      <w:pPr>
+        <w:pStyle w:val="ListParagraph"/>
+        <w:numPr>
+          <w:ilvl w:val="0"/>
+          <w:numId w:val="12"/>
+        </w:numPr>
+      </w:pPr>
+      <w:r>
+        <w:t>The application shall integrate with version control systems, such as Git and GitHub, to track changes, manage collaboration, and ensure code integrity.</w:t>
+      </w:r>
+    </w:p>
+    <w:p>
+      <w:pPr>
         <w:rPr>
           <w:b/>
           <w:bCs/>
           <w:sz w:val="24"/>
           <w:szCs w:val="24"/>
         </w:rPr>
-        <w:t>:</w:t>
-      </w:r>
-    </w:p>
-    <w:p>
-      <w:pPr>
-        <w:pStyle w:val="ListParagraph"/>
-        <w:numPr>
-          <w:ilvl w:val="0"/>
-          <w:numId w:val="12"/>
-        </w:numPr>
-      </w:pPr>
-      <w:r>
-        <w:t>The application shall integrate with version control systems, such as Git and GitHub, to track changes, manage collaboration, and ensure code integrity.</w:t>
-      </w:r>
-    </w:p>
-    <w:p>
-      <w:pPr>
+      </w:pPr>
+      <w:r>
         <w:rPr>
           <w:b/>
           <w:bCs/>
           <w:sz w:val="24"/>
           <w:szCs w:val="24"/>
         </w:rPr>
-      </w:pPr>
+        <w:t>R8. Scalability and Performance</w:t>
+      </w:r>
       <w:r>
         <w:rPr>
           <w:b/>
@@ -2014,15 +2135,6 @@
           <w:sz w:val="24"/>
           <w:szCs w:val="24"/>
         </w:rPr>
-        <w:t>R8. Scalability and Performance</w:t>
-      </w:r>
-      <w:r>
-        <w:rPr>
-          <w:b/>
-          <w:bCs/>
-          <w:sz w:val="24"/>
-          <w:szCs w:val="24"/>
-        </w:rPr>
         <w:t>:</w:t>
       </w:r>
     </w:p>
@@ -2047,6 +2159,7 @@
         </w:numPr>
       </w:pPr>
       <w:r>
+        <w:lastRenderedPageBreak/>
         <w:t>The software shall be designed to handle a significant amount of penalty case data efficiently.</w:t>
       </w:r>
     </w:p>
@@ -2141,17 +2254,14 @@
         </w:rPr>
         <w:t>provide some use cases showing how people may use your software.</w:t>
       </w:r>
-    </w:p>
-    <w:p>
       <w:r>
         <w:rPr>
           <w:noProof/>
         </w:rPr>
-        <w:lastRenderedPageBreak/>
         <w:drawing>
-          <wp:inline distT="0" distB="0" distL="0" distR="0" wp14:anchorId="18BF75A7" wp14:editId="041137A0">
-            <wp:extent cx="5190565" cy="3995573"/>
-            <wp:effectExtent l="0" t="0" r="0" b="0"/>
+          <wp:inline distT="0" distB="0" distL="0" distR="0" wp14:anchorId="18BF75A7" wp14:editId="5AB9E6FB">
+            <wp:extent cx="5048482" cy="3886200"/>
+            <wp:effectExtent l="0" t="0" r="6350" b="0"/>
             <wp:docPr id="1009077898" name="Picture 2" descr="A diagram of a diagram&#10;&#10;Description automatically generated"/>
             <wp:cNvGraphicFramePr>
               <a:graphicFrameLocks xmlns:a="http://schemas.openxmlformats.org/drawingml/2006/main" noChangeAspect="1"/>
@@ -2178,7 +2288,7 @@
                   <pic:spPr>
                     <a:xfrm>
                       <a:off x="0" y="0"/>
-                      <a:ext cx="5195625" cy="3999468"/>
+                      <a:ext cx="5064017" cy="3898158"/>
                     </a:xfrm>
                     <a:prstGeom prst="rect">
                       <a:avLst/>
@@ -2192,61 +2302,6 @@
       </w:r>
     </w:p>
     <w:p>
-      <w:r>
-        <w:rPr>
-          <w:noProof/>
-        </w:rPr>
-        <w:drawing>
-          <wp:inline distT="0" distB="0" distL="0" distR="0" wp14:anchorId="6F46594E" wp14:editId="41E0BBF5">
-            <wp:extent cx="5731510" cy="2688590"/>
-            <wp:effectExtent l="0" t="0" r="0" b="3810"/>
-            <wp:docPr id="1747676923" name="Picture 3" descr="A diagram of a diagram&#10;&#10;Description automatically generated"/>
-            <wp:cNvGraphicFramePr>
-              <a:graphicFrameLocks xmlns:a="http://schemas.openxmlformats.org/drawingml/2006/main" noChangeAspect="1"/>
-            </wp:cNvGraphicFramePr>
-            <a:graphic xmlns:a="http://schemas.openxmlformats.org/drawingml/2006/main">
-              <a:graphicData uri="http://schemas.openxmlformats.org/drawingml/2006/picture">
-                <pic:pic xmlns:pic="http://schemas.openxmlformats.org/drawingml/2006/picture">
-                  <pic:nvPicPr>
-                    <pic:cNvPr id="1747676923" name="Picture 3" descr="A diagram of a diagram&#10;&#10;Description automatically generated"/>
-                    <pic:cNvPicPr/>
-                  </pic:nvPicPr>
-                  <pic:blipFill>
-                    <a:blip r:embed="rId9" cstate="print">
-                      <a:extLst>
-                        <a:ext uri="{28A0092B-C50C-407E-A947-70E740481C1C}">
-                          <a14:useLocalDpi xmlns:a14="http://schemas.microsoft.com/office/drawing/2010/main" val="0"/>
-                        </a:ext>
-                      </a:extLst>
-                    </a:blip>
-                    <a:stretch>
-                      <a:fillRect/>
-                    </a:stretch>
-                  </pic:blipFill>
-                  <pic:spPr>
-                    <a:xfrm>
-                      <a:off x="0" y="0"/>
-                      <a:ext cx="5731510" cy="2688590"/>
-                    </a:xfrm>
-                    <a:prstGeom prst="rect">
-                      <a:avLst/>
-                    </a:prstGeom>
-                  </pic:spPr>
-                </pic:pic>
-              </a:graphicData>
-            </a:graphic>
-          </wp:inline>
-        </w:drawing>
-      </w:r>
-    </w:p>
-    <w:p/>
-    <w:p/>
-    <w:p>
-      <w:r>
-        <w:br w:type="page"/>
-      </w:r>
-    </w:p>
-    <w:p>
       <w:pPr>
         <w:pStyle w:val="Heading1"/>
         <w:numPr>
@@ -2256,7 +2311,6 @@
       </w:pPr>
       <w:bookmarkStart w:id="7" w:name="_Toc46748630"/>
       <w:r>
-        <w:lastRenderedPageBreak/>
         <w:t>Software Design and S</w:t>
       </w:r>
       <w:r>
@@ -2300,6 +2354,7 @@
           <w:noProof/>
           <w:color w:val="FF0000"/>
         </w:rPr>
+        <w:lastRenderedPageBreak/>
         <w:drawing>
           <wp:inline distT="0" distB="0" distL="0" distR="0" wp14:anchorId="5747362F" wp14:editId="4B6D79A6">
             <wp:extent cx="5731510" cy="2360930"/>
@@ -2316,7 +2371,7 @@
                     <pic:cNvPicPr/>
                   </pic:nvPicPr>
                   <pic:blipFill>
-                    <a:blip r:embed="rId10">
+                    <a:blip r:embed="rId9">
                       <a:extLst>
                         <a:ext uri="{28A0092B-C50C-407E-A947-70E740481C1C}">
                           <a14:useLocalDpi xmlns:a14="http://schemas.microsoft.com/office/drawing/2010/main" val="0"/>
@@ -2619,7 +2674,6 @@
         <w:ind w:left="360"/>
       </w:pPr>
       <w:r>
-        <w:lastRenderedPageBreak/>
         <w:t>Input Parameters: Start date, end date (both in datetime format), data (loaded penalty data).</w:t>
       </w:r>
     </w:p>
@@ -2681,6 +2735,7 @@
         <w:ind w:left="360"/>
       </w:pPr>
       <w:r>
+        <w:lastRenderedPageBreak/>
         <w:t>Input Parameters: Start date, end date (both in datetime format), data (loaded penalty data).</w:t>
       </w:r>
     </w:p>
@@ -3368,6 +3423,95 @@
     </w:lvl>
   </w:abstractNum>
   <w:abstractNum w:abstractNumId="1" w15:restartNumberingAfterBreak="0">
+    <w:nsid w:val="0FDE744F"/>
+    <w:multiLevelType w:val="hybridMultilevel"/>
+    <w:tmpl w:val="7318D792"/>
+    <w:lvl w:ilvl="0" w:tplc="0809000F">
+      <w:start w:val="1"/>
+      <w:numFmt w:val="decimal"/>
+      <w:lvlText w:val="%1."/>
+      <w:lvlJc w:val="left"/>
+      <w:pPr>
+        <w:ind w:left="720" w:hanging="360"/>
+      </w:pPr>
+      <w:rPr>
+        <w:rFonts w:hint="default"/>
+      </w:rPr>
+    </w:lvl>
+    <w:lvl w:ilvl="1" w:tplc="08090019" w:tentative="1">
+      <w:start w:val="1"/>
+      <w:numFmt w:val="lowerLetter"/>
+      <w:lvlText w:val="%2."/>
+      <w:lvlJc w:val="left"/>
+      <w:pPr>
+        <w:ind w:left="1440" w:hanging="360"/>
+      </w:pPr>
+    </w:lvl>
+    <w:lvl w:ilvl="2" w:tplc="0809001B" w:tentative="1">
+      <w:start w:val="1"/>
+      <w:numFmt w:val="lowerRoman"/>
+      <w:lvlText w:val="%3."/>
+      <w:lvlJc w:val="right"/>
+      <w:pPr>
+        <w:ind w:left="2160" w:hanging="180"/>
+      </w:pPr>
+    </w:lvl>
+    <w:lvl w:ilvl="3" w:tplc="0809000F" w:tentative="1">
+      <w:start w:val="1"/>
+      <w:numFmt w:val="decimal"/>
+      <w:lvlText w:val="%4."/>
+      <w:lvlJc w:val="left"/>
+      <w:pPr>
+        <w:ind w:left="2880" w:hanging="360"/>
+      </w:pPr>
+    </w:lvl>
+    <w:lvl w:ilvl="4" w:tplc="08090019" w:tentative="1">
+      <w:start w:val="1"/>
+      <w:numFmt w:val="lowerLetter"/>
+      <w:lvlText w:val="%5."/>
+      <w:lvlJc w:val="left"/>
+      <w:pPr>
+        <w:ind w:left="3600" w:hanging="360"/>
+      </w:pPr>
+    </w:lvl>
+    <w:lvl w:ilvl="5" w:tplc="0809001B" w:tentative="1">
+      <w:start w:val="1"/>
+      <w:numFmt w:val="lowerRoman"/>
+      <w:lvlText w:val="%6."/>
+      <w:lvlJc w:val="right"/>
+      <w:pPr>
+        <w:ind w:left="4320" w:hanging="180"/>
+      </w:pPr>
+    </w:lvl>
+    <w:lvl w:ilvl="6" w:tplc="0809000F" w:tentative="1">
+      <w:start w:val="1"/>
+      <w:numFmt w:val="decimal"/>
+      <w:lvlText w:val="%7."/>
+      <w:lvlJc w:val="left"/>
+      <w:pPr>
+        <w:ind w:left="5040" w:hanging="360"/>
+      </w:pPr>
+    </w:lvl>
+    <w:lvl w:ilvl="7" w:tplc="08090019" w:tentative="1">
+      <w:start w:val="1"/>
+      <w:numFmt w:val="lowerLetter"/>
+      <w:lvlText w:val="%8."/>
+      <w:lvlJc w:val="left"/>
+      <w:pPr>
+        <w:ind w:left="5760" w:hanging="360"/>
+      </w:pPr>
+    </w:lvl>
+    <w:lvl w:ilvl="8" w:tplc="0809001B" w:tentative="1">
+      <w:start w:val="1"/>
+      <w:numFmt w:val="lowerRoman"/>
+      <w:lvlText w:val="%9."/>
+      <w:lvlJc w:val="right"/>
+      <w:pPr>
+        <w:ind w:left="6480" w:hanging="180"/>
+      </w:pPr>
+    </w:lvl>
+  </w:abstractNum>
+  <w:abstractNum w:abstractNumId="2" w15:restartNumberingAfterBreak="0">
     <w:nsid w:val="21F2702B"/>
     <w:multiLevelType w:val="hybridMultilevel"/>
     <w:tmpl w:val="F93AEEA6"/>
@@ -3456,7 +3600,7 @@
       </w:pPr>
     </w:lvl>
   </w:abstractNum>
-  <w:abstractNum w:abstractNumId="2" w15:restartNumberingAfterBreak="0">
+  <w:abstractNum w:abstractNumId="3" w15:restartNumberingAfterBreak="0">
     <w:nsid w:val="28EC2839"/>
     <w:multiLevelType w:val="hybridMultilevel"/>
     <w:tmpl w:val="B42C9428"/>
@@ -3545,7 +3689,7 @@
       </w:pPr>
     </w:lvl>
   </w:abstractNum>
-  <w:abstractNum w:abstractNumId="3" w15:restartNumberingAfterBreak="0">
+  <w:abstractNum w:abstractNumId="4" w15:restartNumberingAfterBreak="0">
     <w:nsid w:val="2A036F81"/>
     <w:multiLevelType w:val="hybridMultilevel"/>
     <w:tmpl w:val="913E7500"/>
@@ -3657,7 +3801,179 @@
       </w:rPr>
     </w:lvl>
   </w:abstractNum>
-  <w:abstractNum w:abstractNumId="4" w15:restartNumberingAfterBreak="0">
+  <w:abstractNum w:abstractNumId="5" w15:restartNumberingAfterBreak="0">
+    <w:nsid w:val="3258286E"/>
+    <w:multiLevelType w:val="hybridMultilevel"/>
+    <w:tmpl w:val="81EA71AE"/>
+    <w:lvl w:ilvl="0" w:tplc="0809000F">
+      <w:start w:val="1"/>
+      <w:numFmt w:val="decimal"/>
+      <w:lvlText w:val="%1."/>
+      <w:lvlJc w:val="left"/>
+      <w:pPr>
+        <w:ind w:left="720" w:hanging="360"/>
+      </w:pPr>
+    </w:lvl>
+    <w:lvl w:ilvl="1" w:tplc="08090019" w:tentative="1">
+      <w:start w:val="1"/>
+      <w:numFmt w:val="lowerLetter"/>
+      <w:lvlText w:val="%2."/>
+      <w:lvlJc w:val="left"/>
+      <w:pPr>
+        <w:ind w:left="1440" w:hanging="360"/>
+      </w:pPr>
+    </w:lvl>
+    <w:lvl w:ilvl="2" w:tplc="0809001B" w:tentative="1">
+      <w:start w:val="1"/>
+      <w:numFmt w:val="lowerRoman"/>
+      <w:lvlText w:val="%3."/>
+      <w:lvlJc w:val="right"/>
+      <w:pPr>
+        <w:ind w:left="2160" w:hanging="180"/>
+      </w:pPr>
+    </w:lvl>
+    <w:lvl w:ilvl="3" w:tplc="0809000F" w:tentative="1">
+      <w:start w:val="1"/>
+      <w:numFmt w:val="decimal"/>
+      <w:lvlText w:val="%4."/>
+      <w:lvlJc w:val="left"/>
+      <w:pPr>
+        <w:ind w:left="2880" w:hanging="360"/>
+      </w:pPr>
+    </w:lvl>
+    <w:lvl w:ilvl="4" w:tplc="08090019" w:tentative="1">
+      <w:start w:val="1"/>
+      <w:numFmt w:val="lowerLetter"/>
+      <w:lvlText w:val="%5."/>
+      <w:lvlJc w:val="left"/>
+      <w:pPr>
+        <w:ind w:left="3600" w:hanging="360"/>
+      </w:pPr>
+    </w:lvl>
+    <w:lvl w:ilvl="5" w:tplc="0809001B" w:tentative="1">
+      <w:start w:val="1"/>
+      <w:numFmt w:val="lowerRoman"/>
+      <w:lvlText w:val="%6."/>
+      <w:lvlJc w:val="right"/>
+      <w:pPr>
+        <w:ind w:left="4320" w:hanging="180"/>
+      </w:pPr>
+    </w:lvl>
+    <w:lvl w:ilvl="6" w:tplc="0809000F" w:tentative="1">
+      <w:start w:val="1"/>
+      <w:numFmt w:val="decimal"/>
+      <w:lvlText w:val="%7."/>
+      <w:lvlJc w:val="left"/>
+      <w:pPr>
+        <w:ind w:left="5040" w:hanging="360"/>
+      </w:pPr>
+    </w:lvl>
+    <w:lvl w:ilvl="7" w:tplc="08090019" w:tentative="1">
+      <w:start w:val="1"/>
+      <w:numFmt w:val="lowerLetter"/>
+      <w:lvlText w:val="%8."/>
+      <w:lvlJc w:val="left"/>
+      <w:pPr>
+        <w:ind w:left="5760" w:hanging="360"/>
+      </w:pPr>
+    </w:lvl>
+    <w:lvl w:ilvl="8" w:tplc="0809001B" w:tentative="1">
+      <w:start w:val="1"/>
+      <w:numFmt w:val="lowerRoman"/>
+      <w:lvlText w:val="%9."/>
+      <w:lvlJc w:val="right"/>
+      <w:pPr>
+        <w:ind w:left="6480" w:hanging="180"/>
+      </w:pPr>
+    </w:lvl>
+  </w:abstractNum>
+  <w:abstractNum w:abstractNumId="6" w15:restartNumberingAfterBreak="0">
+    <w:nsid w:val="342A762D"/>
+    <w:multiLevelType w:val="hybridMultilevel"/>
+    <w:tmpl w:val="E806E754"/>
+    <w:lvl w:ilvl="0" w:tplc="0809000F">
+      <w:start w:val="1"/>
+      <w:numFmt w:val="decimal"/>
+      <w:lvlText w:val="%1."/>
+      <w:lvlJc w:val="left"/>
+      <w:pPr>
+        <w:ind w:left="720" w:hanging="360"/>
+      </w:pPr>
+    </w:lvl>
+    <w:lvl w:ilvl="1" w:tplc="08090019" w:tentative="1">
+      <w:start w:val="1"/>
+      <w:numFmt w:val="lowerLetter"/>
+      <w:lvlText w:val="%2."/>
+      <w:lvlJc w:val="left"/>
+      <w:pPr>
+        <w:ind w:left="1440" w:hanging="360"/>
+      </w:pPr>
+    </w:lvl>
+    <w:lvl w:ilvl="2" w:tplc="0809001B" w:tentative="1">
+      <w:start w:val="1"/>
+      <w:numFmt w:val="lowerRoman"/>
+      <w:lvlText w:val="%3."/>
+      <w:lvlJc w:val="right"/>
+      <w:pPr>
+        <w:ind w:left="2160" w:hanging="180"/>
+      </w:pPr>
+    </w:lvl>
+    <w:lvl w:ilvl="3" w:tplc="0809000F" w:tentative="1">
+      <w:start w:val="1"/>
+      <w:numFmt w:val="decimal"/>
+      <w:lvlText w:val="%4."/>
+      <w:lvlJc w:val="left"/>
+      <w:pPr>
+        <w:ind w:left="2880" w:hanging="360"/>
+      </w:pPr>
+    </w:lvl>
+    <w:lvl w:ilvl="4" w:tplc="08090019" w:tentative="1">
+      <w:start w:val="1"/>
+      <w:numFmt w:val="lowerLetter"/>
+      <w:lvlText w:val="%5."/>
+      <w:lvlJc w:val="left"/>
+      <w:pPr>
+        <w:ind w:left="3600" w:hanging="360"/>
+      </w:pPr>
+    </w:lvl>
+    <w:lvl w:ilvl="5" w:tplc="0809001B" w:tentative="1">
+      <w:start w:val="1"/>
+      <w:numFmt w:val="lowerRoman"/>
+      <w:lvlText w:val="%6."/>
+      <w:lvlJc w:val="right"/>
+      <w:pPr>
+        <w:ind w:left="4320" w:hanging="180"/>
+      </w:pPr>
+    </w:lvl>
+    <w:lvl w:ilvl="6" w:tplc="0809000F" w:tentative="1">
+      <w:start w:val="1"/>
+      <w:numFmt w:val="decimal"/>
+      <w:lvlText w:val="%7."/>
+      <w:lvlJc w:val="left"/>
+      <w:pPr>
+        <w:ind w:left="5040" w:hanging="360"/>
+      </w:pPr>
+    </w:lvl>
+    <w:lvl w:ilvl="7" w:tplc="08090019" w:tentative="1">
+      <w:start w:val="1"/>
+      <w:numFmt w:val="lowerLetter"/>
+      <w:lvlText w:val="%8."/>
+      <w:lvlJc w:val="left"/>
+      <w:pPr>
+        <w:ind w:left="5760" w:hanging="360"/>
+      </w:pPr>
+    </w:lvl>
+    <w:lvl w:ilvl="8" w:tplc="0809001B" w:tentative="1">
+      <w:start w:val="1"/>
+      <w:numFmt w:val="lowerRoman"/>
+      <w:lvlText w:val="%9."/>
+      <w:lvlJc w:val="right"/>
+      <w:pPr>
+        <w:ind w:left="6480" w:hanging="180"/>
+      </w:pPr>
+    </w:lvl>
+  </w:abstractNum>
+  <w:abstractNum w:abstractNumId="7" w15:restartNumberingAfterBreak="0">
     <w:nsid w:val="367E3F6A"/>
     <w:multiLevelType w:val="hybridMultilevel"/>
     <w:tmpl w:val="0CB6E2E4"/>
@@ -3769,7 +4085,7 @@
       </w:rPr>
     </w:lvl>
   </w:abstractNum>
-  <w:abstractNum w:abstractNumId="5" w15:restartNumberingAfterBreak="0">
+  <w:abstractNum w:abstractNumId="8" w15:restartNumberingAfterBreak="0">
     <w:nsid w:val="375D36C8"/>
     <w:multiLevelType w:val="multilevel"/>
     <w:tmpl w:val="CF405D9C"/>
@@ -3882,7 +4198,7 @@
       </w:rPr>
     </w:lvl>
   </w:abstractNum>
-  <w:abstractNum w:abstractNumId="6" w15:restartNumberingAfterBreak="0">
+  <w:abstractNum w:abstractNumId="9" w15:restartNumberingAfterBreak="0">
     <w:nsid w:val="41B57CE3"/>
     <w:multiLevelType w:val="hybridMultilevel"/>
     <w:tmpl w:val="5B1253DE"/>
@@ -3971,7 +4287,96 @@
       </w:pPr>
     </w:lvl>
   </w:abstractNum>
-  <w:abstractNum w:abstractNumId="7" w15:restartNumberingAfterBreak="0">
+  <w:abstractNum w:abstractNumId="10" w15:restartNumberingAfterBreak="0">
+    <w:nsid w:val="42322BC5"/>
+    <w:multiLevelType w:val="hybridMultilevel"/>
+    <w:tmpl w:val="6C42B95C"/>
+    <w:lvl w:ilvl="0" w:tplc="0809000F">
+      <w:start w:val="1"/>
+      <w:numFmt w:val="decimal"/>
+      <w:lvlText w:val="%1."/>
+      <w:lvlJc w:val="left"/>
+      <w:pPr>
+        <w:ind w:left="720" w:hanging="360"/>
+      </w:pPr>
+      <w:rPr>
+        <w:rFonts w:hint="default"/>
+      </w:rPr>
+    </w:lvl>
+    <w:lvl w:ilvl="1" w:tplc="08090019" w:tentative="1">
+      <w:start w:val="1"/>
+      <w:numFmt w:val="lowerLetter"/>
+      <w:lvlText w:val="%2."/>
+      <w:lvlJc w:val="left"/>
+      <w:pPr>
+        <w:ind w:left="1440" w:hanging="360"/>
+      </w:pPr>
+    </w:lvl>
+    <w:lvl w:ilvl="2" w:tplc="0809001B" w:tentative="1">
+      <w:start w:val="1"/>
+      <w:numFmt w:val="lowerRoman"/>
+      <w:lvlText w:val="%3."/>
+      <w:lvlJc w:val="right"/>
+      <w:pPr>
+        <w:ind w:left="2160" w:hanging="180"/>
+      </w:pPr>
+    </w:lvl>
+    <w:lvl w:ilvl="3" w:tplc="0809000F" w:tentative="1">
+      <w:start w:val="1"/>
+      <w:numFmt w:val="decimal"/>
+      <w:lvlText w:val="%4."/>
+      <w:lvlJc w:val="left"/>
+      <w:pPr>
+        <w:ind w:left="2880" w:hanging="360"/>
+      </w:pPr>
+    </w:lvl>
+    <w:lvl w:ilvl="4" w:tplc="08090019" w:tentative="1">
+      <w:start w:val="1"/>
+      <w:numFmt w:val="lowerLetter"/>
+      <w:lvlText w:val="%5."/>
+      <w:lvlJc w:val="left"/>
+      <w:pPr>
+        <w:ind w:left="3600" w:hanging="360"/>
+      </w:pPr>
+    </w:lvl>
+    <w:lvl w:ilvl="5" w:tplc="0809001B" w:tentative="1">
+      <w:start w:val="1"/>
+      <w:numFmt w:val="lowerRoman"/>
+      <w:lvlText w:val="%6."/>
+      <w:lvlJc w:val="right"/>
+      <w:pPr>
+        <w:ind w:left="4320" w:hanging="180"/>
+      </w:pPr>
+    </w:lvl>
+    <w:lvl w:ilvl="6" w:tplc="0809000F" w:tentative="1">
+      <w:start w:val="1"/>
+      <w:numFmt w:val="decimal"/>
+      <w:lvlText w:val="%7."/>
+      <w:lvlJc w:val="left"/>
+      <w:pPr>
+        <w:ind w:left="5040" w:hanging="360"/>
+      </w:pPr>
+    </w:lvl>
+    <w:lvl w:ilvl="7" w:tplc="08090019" w:tentative="1">
+      <w:start w:val="1"/>
+      <w:numFmt w:val="lowerLetter"/>
+      <w:lvlText w:val="%8."/>
+      <w:lvlJc w:val="left"/>
+      <w:pPr>
+        <w:ind w:left="5760" w:hanging="360"/>
+      </w:pPr>
+    </w:lvl>
+    <w:lvl w:ilvl="8" w:tplc="0809001B" w:tentative="1">
+      <w:start w:val="1"/>
+      <w:numFmt w:val="lowerRoman"/>
+      <w:lvlText w:val="%9."/>
+      <w:lvlJc w:val="right"/>
+      <w:pPr>
+        <w:ind w:left="6480" w:hanging="180"/>
+      </w:pPr>
+    </w:lvl>
+  </w:abstractNum>
+  <w:abstractNum w:abstractNumId="11" w15:restartNumberingAfterBreak="0">
     <w:nsid w:val="43A71B23"/>
     <w:multiLevelType w:val="hybridMultilevel"/>
     <w:tmpl w:val="440CE742"/>
@@ -4060,7 +4465,93 @@
       </w:pPr>
     </w:lvl>
   </w:abstractNum>
-  <w:abstractNum w:abstractNumId="8" w15:restartNumberingAfterBreak="0">
+  <w:abstractNum w:abstractNumId="12" w15:restartNumberingAfterBreak="0">
+    <w:nsid w:val="47E443FD"/>
+    <w:multiLevelType w:val="hybridMultilevel"/>
+    <w:tmpl w:val="FB12A8F8"/>
+    <w:lvl w:ilvl="0" w:tplc="0809000F">
+      <w:start w:val="1"/>
+      <w:numFmt w:val="decimal"/>
+      <w:lvlText w:val="%1."/>
+      <w:lvlJc w:val="left"/>
+      <w:pPr>
+        <w:ind w:left="720" w:hanging="360"/>
+      </w:pPr>
+    </w:lvl>
+    <w:lvl w:ilvl="1" w:tplc="08090019" w:tentative="1">
+      <w:start w:val="1"/>
+      <w:numFmt w:val="lowerLetter"/>
+      <w:lvlText w:val="%2."/>
+      <w:lvlJc w:val="left"/>
+      <w:pPr>
+        <w:ind w:left="1440" w:hanging="360"/>
+      </w:pPr>
+    </w:lvl>
+    <w:lvl w:ilvl="2" w:tplc="0809001B" w:tentative="1">
+      <w:start w:val="1"/>
+      <w:numFmt w:val="lowerRoman"/>
+      <w:lvlText w:val="%3."/>
+      <w:lvlJc w:val="right"/>
+      <w:pPr>
+        <w:ind w:left="2160" w:hanging="180"/>
+      </w:pPr>
+    </w:lvl>
+    <w:lvl w:ilvl="3" w:tplc="0809000F" w:tentative="1">
+      <w:start w:val="1"/>
+      <w:numFmt w:val="decimal"/>
+      <w:lvlText w:val="%4."/>
+      <w:lvlJc w:val="left"/>
+      <w:pPr>
+        <w:ind w:left="2880" w:hanging="360"/>
+      </w:pPr>
+    </w:lvl>
+    <w:lvl w:ilvl="4" w:tplc="08090019" w:tentative="1">
+      <w:start w:val="1"/>
+      <w:numFmt w:val="lowerLetter"/>
+      <w:lvlText w:val="%5."/>
+      <w:lvlJc w:val="left"/>
+      <w:pPr>
+        <w:ind w:left="3600" w:hanging="360"/>
+      </w:pPr>
+    </w:lvl>
+    <w:lvl w:ilvl="5" w:tplc="0809001B" w:tentative="1">
+      <w:start w:val="1"/>
+      <w:numFmt w:val="lowerRoman"/>
+      <w:lvlText w:val="%6."/>
+      <w:lvlJc w:val="right"/>
+      <w:pPr>
+        <w:ind w:left="4320" w:hanging="180"/>
+      </w:pPr>
+    </w:lvl>
+    <w:lvl w:ilvl="6" w:tplc="0809000F" w:tentative="1">
+      <w:start w:val="1"/>
+      <w:numFmt w:val="decimal"/>
+      <w:lvlText w:val="%7."/>
+      <w:lvlJc w:val="left"/>
+      <w:pPr>
+        <w:ind w:left="5040" w:hanging="360"/>
+      </w:pPr>
+    </w:lvl>
+    <w:lvl w:ilvl="7" w:tplc="08090019" w:tentative="1">
+      <w:start w:val="1"/>
+      <w:numFmt w:val="lowerLetter"/>
+      <w:lvlText w:val="%8."/>
+      <w:lvlJc w:val="left"/>
+      <w:pPr>
+        <w:ind w:left="5760" w:hanging="360"/>
+      </w:pPr>
+    </w:lvl>
+    <w:lvl w:ilvl="8" w:tplc="0809001B" w:tentative="1">
+      <w:start w:val="1"/>
+      <w:numFmt w:val="lowerRoman"/>
+      <w:lvlText w:val="%9."/>
+      <w:lvlJc w:val="right"/>
+      <w:pPr>
+        <w:ind w:left="6480" w:hanging="180"/>
+      </w:pPr>
+    </w:lvl>
+  </w:abstractNum>
+  <w:abstractNum w:abstractNumId="13" w15:restartNumberingAfterBreak="0">
     <w:nsid w:val="48122060"/>
     <w:multiLevelType w:val="hybridMultilevel"/>
     <w:tmpl w:val="41C8FFA8"/>
@@ -4149,7 +4640,7 @@
       </w:pPr>
     </w:lvl>
   </w:abstractNum>
-  <w:abstractNum w:abstractNumId="9" w15:restartNumberingAfterBreak="0">
+  <w:abstractNum w:abstractNumId="14" w15:restartNumberingAfterBreak="0">
     <w:nsid w:val="49CF5367"/>
     <w:multiLevelType w:val="hybridMultilevel"/>
     <w:tmpl w:val="8118E0F2"/>
@@ -4238,7 +4729,268 @@
       </w:pPr>
     </w:lvl>
   </w:abstractNum>
-  <w:abstractNum w:abstractNumId="10" w15:restartNumberingAfterBreak="0">
+  <w:abstractNum w:abstractNumId="15" w15:restartNumberingAfterBreak="0">
+    <w:nsid w:val="4E9D28D3"/>
+    <w:multiLevelType w:val="hybridMultilevel"/>
+    <w:tmpl w:val="E6140862"/>
+    <w:lvl w:ilvl="0" w:tplc="0809000F">
+      <w:start w:val="1"/>
+      <w:numFmt w:val="decimal"/>
+      <w:lvlText w:val="%1."/>
+      <w:lvlJc w:val="left"/>
+      <w:pPr>
+        <w:ind w:left="720" w:hanging="360"/>
+      </w:pPr>
+    </w:lvl>
+    <w:lvl w:ilvl="1" w:tplc="08090019" w:tentative="1">
+      <w:start w:val="1"/>
+      <w:numFmt w:val="lowerLetter"/>
+      <w:lvlText w:val="%2."/>
+      <w:lvlJc w:val="left"/>
+      <w:pPr>
+        <w:ind w:left="1440" w:hanging="360"/>
+      </w:pPr>
+    </w:lvl>
+    <w:lvl w:ilvl="2" w:tplc="0809001B" w:tentative="1">
+      <w:start w:val="1"/>
+      <w:numFmt w:val="lowerRoman"/>
+      <w:lvlText w:val="%3."/>
+      <w:lvlJc w:val="right"/>
+      <w:pPr>
+        <w:ind w:left="2160" w:hanging="180"/>
+      </w:pPr>
+    </w:lvl>
+    <w:lvl w:ilvl="3" w:tplc="0809000F" w:tentative="1">
+      <w:start w:val="1"/>
+      <w:numFmt w:val="decimal"/>
+      <w:lvlText w:val="%4."/>
+      <w:lvlJc w:val="left"/>
+      <w:pPr>
+        <w:ind w:left="2880" w:hanging="360"/>
+      </w:pPr>
+    </w:lvl>
+    <w:lvl w:ilvl="4" w:tplc="08090019" w:tentative="1">
+      <w:start w:val="1"/>
+      <w:numFmt w:val="lowerLetter"/>
+      <w:lvlText w:val="%5."/>
+      <w:lvlJc w:val="left"/>
+      <w:pPr>
+        <w:ind w:left="3600" w:hanging="360"/>
+      </w:pPr>
+    </w:lvl>
+    <w:lvl w:ilvl="5" w:tplc="0809001B" w:tentative="1">
+      <w:start w:val="1"/>
+      <w:numFmt w:val="lowerRoman"/>
+      <w:lvlText w:val="%6."/>
+      <w:lvlJc w:val="right"/>
+      <w:pPr>
+        <w:ind w:left="4320" w:hanging="180"/>
+      </w:pPr>
+    </w:lvl>
+    <w:lvl w:ilvl="6" w:tplc="0809000F" w:tentative="1">
+      <w:start w:val="1"/>
+      <w:numFmt w:val="decimal"/>
+      <w:lvlText w:val="%7."/>
+      <w:lvlJc w:val="left"/>
+      <w:pPr>
+        <w:ind w:left="5040" w:hanging="360"/>
+      </w:pPr>
+    </w:lvl>
+    <w:lvl w:ilvl="7" w:tplc="08090019" w:tentative="1">
+      <w:start w:val="1"/>
+      <w:numFmt w:val="lowerLetter"/>
+      <w:lvlText w:val="%8."/>
+      <w:lvlJc w:val="left"/>
+      <w:pPr>
+        <w:ind w:left="5760" w:hanging="360"/>
+      </w:pPr>
+    </w:lvl>
+    <w:lvl w:ilvl="8" w:tplc="0809001B" w:tentative="1">
+      <w:start w:val="1"/>
+      <w:numFmt w:val="lowerRoman"/>
+      <w:lvlText w:val="%9."/>
+      <w:lvlJc w:val="right"/>
+      <w:pPr>
+        <w:ind w:left="6480" w:hanging="180"/>
+      </w:pPr>
+    </w:lvl>
+  </w:abstractNum>
+  <w:abstractNum w:abstractNumId="16" w15:restartNumberingAfterBreak="0">
+    <w:nsid w:val="51E467B0"/>
+    <w:multiLevelType w:val="hybridMultilevel"/>
+    <w:tmpl w:val="354E7520"/>
+    <w:lvl w:ilvl="0" w:tplc="0809000F">
+      <w:start w:val="1"/>
+      <w:numFmt w:val="decimal"/>
+      <w:lvlText w:val="%1."/>
+      <w:lvlJc w:val="left"/>
+      <w:pPr>
+        <w:ind w:left="720" w:hanging="360"/>
+      </w:pPr>
+    </w:lvl>
+    <w:lvl w:ilvl="1" w:tplc="08090019" w:tentative="1">
+      <w:start w:val="1"/>
+      <w:numFmt w:val="lowerLetter"/>
+      <w:lvlText w:val="%2."/>
+      <w:lvlJc w:val="left"/>
+      <w:pPr>
+        <w:ind w:left="1440" w:hanging="360"/>
+      </w:pPr>
+    </w:lvl>
+    <w:lvl w:ilvl="2" w:tplc="0809001B" w:tentative="1">
+      <w:start w:val="1"/>
+      <w:numFmt w:val="lowerRoman"/>
+      <w:lvlText w:val="%3."/>
+      <w:lvlJc w:val="right"/>
+      <w:pPr>
+        <w:ind w:left="2160" w:hanging="180"/>
+      </w:pPr>
+    </w:lvl>
+    <w:lvl w:ilvl="3" w:tplc="0809000F" w:tentative="1">
+      <w:start w:val="1"/>
+      <w:numFmt w:val="decimal"/>
+      <w:lvlText w:val="%4."/>
+      <w:lvlJc w:val="left"/>
+      <w:pPr>
+        <w:ind w:left="2880" w:hanging="360"/>
+      </w:pPr>
+    </w:lvl>
+    <w:lvl w:ilvl="4" w:tplc="08090019" w:tentative="1">
+      <w:start w:val="1"/>
+      <w:numFmt w:val="lowerLetter"/>
+      <w:lvlText w:val="%5."/>
+      <w:lvlJc w:val="left"/>
+      <w:pPr>
+        <w:ind w:left="3600" w:hanging="360"/>
+      </w:pPr>
+    </w:lvl>
+    <w:lvl w:ilvl="5" w:tplc="0809001B" w:tentative="1">
+      <w:start w:val="1"/>
+      <w:numFmt w:val="lowerRoman"/>
+      <w:lvlText w:val="%6."/>
+      <w:lvlJc w:val="right"/>
+      <w:pPr>
+        <w:ind w:left="4320" w:hanging="180"/>
+      </w:pPr>
+    </w:lvl>
+    <w:lvl w:ilvl="6" w:tplc="0809000F" w:tentative="1">
+      <w:start w:val="1"/>
+      <w:numFmt w:val="decimal"/>
+      <w:lvlText w:val="%7."/>
+      <w:lvlJc w:val="left"/>
+      <w:pPr>
+        <w:ind w:left="5040" w:hanging="360"/>
+      </w:pPr>
+    </w:lvl>
+    <w:lvl w:ilvl="7" w:tplc="08090019" w:tentative="1">
+      <w:start w:val="1"/>
+      <w:numFmt w:val="lowerLetter"/>
+      <w:lvlText w:val="%8."/>
+      <w:lvlJc w:val="left"/>
+      <w:pPr>
+        <w:ind w:left="5760" w:hanging="360"/>
+      </w:pPr>
+    </w:lvl>
+    <w:lvl w:ilvl="8" w:tplc="0809001B" w:tentative="1">
+      <w:start w:val="1"/>
+      <w:numFmt w:val="lowerRoman"/>
+      <w:lvlText w:val="%9."/>
+      <w:lvlJc w:val="right"/>
+      <w:pPr>
+        <w:ind w:left="6480" w:hanging="180"/>
+      </w:pPr>
+    </w:lvl>
+  </w:abstractNum>
+  <w:abstractNum w:abstractNumId="17" w15:restartNumberingAfterBreak="0">
+    <w:nsid w:val="55F1548C"/>
+    <w:multiLevelType w:val="hybridMultilevel"/>
+    <w:tmpl w:val="07DC074E"/>
+    <w:lvl w:ilvl="0" w:tplc="0809000F">
+      <w:start w:val="1"/>
+      <w:numFmt w:val="decimal"/>
+      <w:lvlText w:val="%1."/>
+      <w:lvlJc w:val="left"/>
+      <w:pPr>
+        <w:ind w:left="720" w:hanging="360"/>
+      </w:pPr>
+      <w:rPr>
+        <w:rFonts w:hint="default"/>
+      </w:rPr>
+    </w:lvl>
+    <w:lvl w:ilvl="1" w:tplc="08090019" w:tentative="1">
+      <w:start w:val="1"/>
+      <w:numFmt w:val="lowerLetter"/>
+      <w:lvlText w:val="%2."/>
+      <w:lvlJc w:val="left"/>
+      <w:pPr>
+        <w:ind w:left="1440" w:hanging="360"/>
+      </w:pPr>
+    </w:lvl>
+    <w:lvl w:ilvl="2" w:tplc="0809001B" w:tentative="1">
+      <w:start w:val="1"/>
+      <w:numFmt w:val="lowerRoman"/>
+      <w:lvlText w:val="%3."/>
+      <w:lvlJc w:val="right"/>
+      <w:pPr>
+        <w:ind w:left="2160" w:hanging="180"/>
+      </w:pPr>
+    </w:lvl>
+    <w:lvl w:ilvl="3" w:tplc="0809000F" w:tentative="1">
+      <w:start w:val="1"/>
+      <w:numFmt w:val="decimal"/>
+      <w:lvlText w:val="%4."/>
+      <w:lvlJc w:val="left"/>
+      <w:pPr>
+        <w:ind w:left="2880" w:hanging="360"/>
+      </w:pPr>
+    </w:lvl>
+    <w:lvl w:ilvl="4" w:tplc="08090019" w:tentative="1">
+      <w:start w:val="1"/>
+      <w:numFmt w:val="lowerLetter"/>
+      <w:lvlText w:val="%5."/>
+      <w:lvlJc w:val="left"/>
+      <w:pPr>
+        <w:ind w:left="3600" w:hanging="360"/>
+      </w:pPr>
+    </w:lvl>
+    <w:lvl w:ilvl="5" w:tplc="0809001B" w:tentative="1">
+      <w:start w:val="1"/>
+      <w:numFmt w:val="lowerRoman"/>
+      <w:lvlText w:val="%6."/>
+      <w:lvlJc w:val="right"/>
+      <w:pPr>
+        <w:ind w:left="4320" w:hanging="180"/>
+      </w:pPr>
+    </w:lvl>
+    <w:lvl w:ilvl="6" w:tplc="0809000F" w:tentative="1">
+      <w:start w:val="1"/>
+      <w:numFmt w:val="decimal"/>
+      <w:lvlText w:val="%7."/>
+      <w:lvlJc w:val="left"/>
+      <w:pPr>
+        <w:ind w:left="5040" w:hanging="360"/>
+      </w:pPr>
+    </w:lvl>
+    <w:lvl w:ilvl="7" w:tplc="08090019" w:tentative="1">
+      <w:start w:val="1"/>
+      <w:numFmt w:val="lowerLetter"/>
+      <w:lvlText w:val="%8."/>
+      <w:lvlJc w:val="left"/>
+      <w:pPr>
+        <w:ind w:left="5760" w:hanging="360"/>
+      </w:pPr>
+    </w:lvl>
+    <w:lvl w:ilvl="8" w:tplc="0809001B" w:tentative="1">
+      <w:start w:val="1"/>
+      <w:numFmt w:val="lowerRoman"/>
+      <w:lvlText w:val="%9."/>
+      <w:lvlJc w:val="right"/>
+      <w:pPr>
+        <w:ind w:left="6480" w:hanging="180"/>
+      </w:pPr>
+    </w:lvl>
+  </w:abstractNum>
+  <w:abstractNum w:abstractNumId="18" w15:restartNumberingAfterBreak="0">
     <w:nsid w:val="594D2C6D"/>
     <w:multiLevelType w:val="hybridMultilevel"/>
     <w:tmpl w:val="BA2812A4"/>
@@ -4350,7 +5102,179 @@
       </w:rPr>
     </w:lvl>
   </w:abstractNum>
-  <w:abstractNum w:abstractNumId="11" w15:restartNumberingAfterBreak="0">
+  <w:abstractNum w:abstractNumId="19" w15:restartNumberingAfterBreak="0">
+    <w:nsid w:val="5A62234A"/>
+    <w:multiLevelType w:val="hybridMultilevel"/>
+    <w:tmpl w:val="F93C31A6"/>
+    <w:lvl w:ilvl="0" w:tplc="0809000F">
+      <w:start w:val="1"/>
+      <w:numFmt w:val="decimal"/>
+      <w:lvlText w:val="%1."/>
+      <w:lvlJc w:val="left"/>
+      <w:pPr>
+        <w:ind w:left="720" w:hanging="360"/>
+      </w:pPr>
+    </w:lvl>
+    <w:lvl w:ilvl="1" w:tplc="08090019" w:tentative="1">
+      <w:start w:val="1"/>
+      <w:numFmt w:val="lowerLetter"/>
+      <w:lvlText w:val="%2."/>
+      <w:lvlJc w:val="left"/>
+      <w:pPr>
+        <w:ind w:left="1440" w:hanging="360"/>
+      </w:pPr>
+    </w:lvl>
+    <w:lvl w:ilvl="2" w:tplc="0809001B" w:tentative="1">
+      <w:start w:val="1"/>
+      <w:numFmt w:val="lowerRoman"/>
+      <w:lvlText w:val="%3."/>
+      <w:lvlJc w:val="right"/>
+      <w:pPr>
+        <w:ind w:left="2160" w:hanging="180"/>
+      </w:pPr>
+    </w:lvl>
+    <w:lvl w:ilvl="3" w:tplc="0809000F" w:tentative="1">
+      <w:start w:val="1"/>
+      <w:numFmt w:val="decimal"/>
+      <w:lvlText w:val="%4."/>
+      <w:lvlJc w:val="left"/>
+      <w:pPr>
+        <w:ind w:left="2880" w:hanging="360"/>
+      </w:pPr>
+    </w:lvl>
+    <w:lvl w:ilvl="4" w:tplc="08090019" w:tentative="1">
+      <w:start w:val="1"/>
+      <w:numFmt w:val="lowerLetter"/>
+      <w:lvlText w:val="%5."/>
+      <w:lvlJc w:val="left"/>
+      <w:pPr>
+        <w:ind w:left="3600" w:hanging="360"/>
+      </w:pPr>
+    </w:lvl>
+    <w:lvl w:ilvl="5" w:tplc="0809001B" w:tentative="1">
+      <w:start w:val="1"/>
+      <w:numFmt w:val="lowerRoman"/>
+      <w:lvlText w:val="%6."/>
+      <w:lvlJc w:val="right"/>
+      <w:pPr>
+        <w:ind w:left="4320" w:hanging="180"/>
+      </w:pPr>
+    </w:lvl>
+    <w:lvl w:ilvl="6" w:tplc="0809000F" w:tentative="1">
+      <w:start w:val="1"/>
+      <w:numFmt w:val="decimal"/>
+      <w:lvlText w:val="%7."/>
+      <w:lvlJc w:val="left"/>
+      <w:pPr>
+        <w:ind w:left="5040" w:hanging="360"/>
+      </w:pPr>
+    </w:lvl>
+    <w:lvl w:ilvl="7" w:tplc="08090019" w:tentative="1">
+      <w:start w:val="1"/>
+      <w:numFmt w:val="lowerLetter"/>
+      <w:lvlText w:val="%8."/>
+      <w:lvlJc w:val="left"/>
+      <w:pPr>
+        <w:ind w:left="5760" w:hanging="360"/>
+      </w:pPr>
+    </w:lvl>
+    <w:lvl w:ilvl="8" w:tplc="0809001B" w:tentative="1">
+      <w:start w:val="1"/>
+      <w:numFmt w:val="lowerRoman"/>
+      <w:lvlText w:val="%9."/>
+      <w:lvlJc w:val="right"/>
+      <w:pPr>
+        <w:ind w:left="6480" w:hanging="180"/>
+      </w:pPr>
+    </w:lvl>
+  </w:abstractNum>
+  <w:abstractNum w:abstractNumId="20" w15:restartNumberingAfterBreak="0">
+    <w:nsid w:val="5C491A81"/>
+    <w:multiLevelType w:val="hybridMultilevel"/>
+    <w:tmpl w:val="B20870DA"/>
+    <w:lvl w:ilvl="0" w:tplc="0809000F">
+      <w:start w:val="1"/>
+      <w:numFmt w:val="decimal"/>
+      <w:lvlText w:val="%1."/>
+      <w:lvlJc w:val="left"/>
+      <w:pPr>
+        <w:ind w:left="720" w:hanging="360"/>
+      </w:pPr>
+    </w:lvl>
+    <w:lvl w:ilvl="1" w:tplc="08090019" w:tentative="1">
+      <w:start w:val="1"/>
+      <w:numFmt w:val="lowerLetter"/>
+      <w:lvlText w:val="%2."/>
+      <w:lvlJc w:val="left"/>
+      <w:pPr>
+        <w:ind w:left="1440" w:hanging="360"/>
+      </w:pPr>
+    </w:lvl>
+    <w:lvl w:ilvl="2" w:tplc="0809001B" w:tentative="1">
+      <w:start w:val="1"/>
+      <w:numFmt w:val="lowerRoman"/>
+      <w:lvlText w:val="%3."/>
+      <w:lvlJc w:val="right"/>
+      <w:pPr>
+        <w:ind w:left="2160" w:hanging="180"/>
+      </w:pPr>
+    </w:lvl>
+    <w:lvl w:ilvl="3" w:tplc="0809000F" w:tentative="1">
+      <w:start w:val="1"/>
+      <w:numFmt w:val="decimal"/>
+      <w:lvlText w:val="%4."/>
+      <w:lvlJc w:val="left"/>
+      <w:pPr>
+        <w:ind w:left="2880" w:hanging="360"/>
+      </w:pPr>
+    </w:lvl>
+    <w:lvl w:ilvl="4" w:tplc="08090019" w:tentative="1">
+      <w:start w:val="1"/>
+      <w:numFmt w:val="lowerLetter"/>
+      <w:lvlText w:val="%5."/>
+      <w:lvlJc w:val="left"/>
+      <w:pPr>
+        <w:ind w:left="3600" w:hanging="360"/>
+      </w:pPr>
+    </w:lvl>
+    <w:lvl w:ilvl="5" w:tplc="0809001B" w:tentative="1">
+      <w:start w:val="1"/>
+      <w:numFmt w:val="lowerRoman"/>
+      <w:lvlText w:val="%6."/>
+      <w:lvlJc w:val="right"/>
+      <w:pPr>
+        <w:ind w:left="4320" w:hanging="180"/>
+      </w:pPr>
+    </w:lvl>
+    <w:lvl w:ilvl="6" w:tplc="0809000F" w:tentative="1">
+      <w:start w:val="1"/>
+      <w:numFmt w:val="decimal"/>
+      <w:lvlText w:val="%7."/>
+      <w:lvlJc w:val="left"/>
+      <w:pPr>
+        <w:ind w:left="5040" w:hanging="360"/>
+      </w:pPr>
+    </w:lvl>
+    <w:lvl w:ilvl="7" w:tplc="08090019" w:tentative="1">
+      <w:start w:val="1"/>
+      <w:numFmt w:val="lowerLetter"/>
+      <w:lvlText w:val="%8."/>
+      <w:lvlJc w:val="left"/>
+      <w:pPr>
+        <w:ind w:left="5760" w:hanging="360"/>
+      </w:pPr>
+    </w:lvl>
+    <w:lvl w:ilvl="8" w:tplc="0809001B" w:tentative="1">
+      <w:start w:val="1"/>
+      <w:numFmt w:val="lowerRoman"/>
+      <w:lvlText w:val="%9."/>
+      <w:lvlJc w:val="right"/>
+      <w:pPr>
+        <w:ind w:left="6480" w:hanging="180"/>
+      </w:pPr>
+    </w:lvl>
+  </w:abstractNum>
+  <w:abstractNum w:abstractNumId="21" w15:restartNumberingAfterBreak="0">
     <w:nsid w:val="63D23837"/>
     <w:multiLevelType w:val="hybridMultilevel"/>
     <w:tmpl w:val="9BD61186"/>
@@ -4462,7 +5386,7 @@
       </w:rPr>
     </w:lvl>
   </w:abstractNum>
-  <w:abstractNum w:abstractNumId="12" w15:restartNumberingAfterBreak="0">
+  <w:abstractNum w:abstractNumId="22" w15:restartNumberingAfterBreak="0">
     <w:nsid w:val="66162F7D"/>
     <w:multiLevelType w:val="hybridMultilevel"/>
     <w:tmpl w:val="38A2F066"/>
@@ -4575,7 +5499,7 @@
       </w:rPr>
     </w:lvl>
   </w:abstractNum>
-  <w:abstractNum w:abstractNumId="13" w15:restartNumberingAfterBreak="0">
+  <w:abstractNum w:abstractNumId="23" w15:restartNumberingAfterBreak="0">
     <w:nsid w:val="765D23A3"/>
     <w:multiLevelType w:val="multilevel"/>
     <w:tmpl w:val="D2A25216"/>
@@ -4689,45 +5613,75 @@
     </w:lvl>
   </w:abstractNum>
   <w:num w:numId="1" w16cid:durableId="1207718811">
-    <w:abstractNumId w:val="5"/>
+    <w:abstractNumId w:val="8"/>
   </w:num>
   <w:num w:numId="2" w16cid:durableId="1017124670">
-    <w:abstractNumId w:val="13"/>
+    <w:abstractNumId w:val="23"/>
   </w:num>
   <w:num w:numId="3" w16cid:durableId="1862159416">
-    <w:abstractNumId w:val="12"/>
+    <w:abstractNumId w:val="22"/>
   </w:num>
   <w:num w:numId="4" w16cid:durableId="350684008">
-    <w:abstractNumId w:val="10"/>
+    <w:abstractNumId w:val="18"/>
   </w:num>
   <w:num w:numId="5" w16cid:durableId="1724673805">
+    <w:abstractNumId w:val="21"/>
+  </w:num>
+  <w:num w:numId="6" w16cid:durableId="20322295">
+    <w:abstractNumId w:val="7"/>
+  </w:num>
+  <w:num w:numId="7" w16cid:durableId="2085178208">
+    <w:abstractNumId w:val="4"/>
+  </w:num>
+  <w:num w:numId="8" w16cid:durableId="407574628">
     <w:abstractNumId w:val="11"/>
   </w:num>
-  <w:num w:numId="6" w16cid:durableId="20322295">
-    <w:abstractNumId w:val="4"/>
+  <w:num w:numId="9" w16cid:durableId="1892232228">
+    <w:abstractNumId w:val="14"/>
   </w:num>
-  <w:num w:numId="7" w16cid:durableId="2085178208">
-    <w:abstractNumId w:val="3"/>
-  </w:num>
-  <w:num w:numId="8" w16cid:durableId="407574628">
-    <w:abstractNumId w:val="7"/>
-  </w:num>
-  <w:num w:numId="9" w16cid:durableId="1892232228">
+  <w:num w:numId="10" w16cid:durableId="532428422">
     <w:abstractNumId w:val="9"/>
   </w:num>
-  <w:num w:numId="10" w16cid:durableId="532428422">
-    <w:abstractNumId w:val="6"/>
-  </w:num>
   <w:num w:numId="11" w16cid:durableId="1740399540">
-    <w:abstractNumId w:val="2"/>
+    <w:abstractNumId w:val="3"/>
   </w:num>
   <w:num w:numId="12" w16cid:durableId="1280448652">
     <w:abstractNumId w:val="0"/>
   </w:num>
   <w:num w:numId="13" w16cid:durableId="1622419285">
-    <w:abstractNumId w:val="8"/>
+    <w:abstractNumId w:val="13"/>
   </w:num>
   <w:num w:numId="14" w16cid:durableId="365257120">
+    <w:abstractNumId w:val="2"/>
+  </w:num>
+  <w:num w:numId="15" w16cid:durableId="1860239898">
+    <w:abstractNumId w:val="12"/>
+  </w:num>
+  <w:num w:numId="16" w16cid:durableId="598679185">
+    <w:abstractNumId w:val="19"/>
+  </w:num>
+  <w:num w:numId="17" w16cid:durableId="2062746985">
+    <w:abstractNumId w:val="10"/>
+  </w:num>
+  <w:num w:numId="18" w16cid:durableId="996107551">
+    <w:abstractNumId w:val="6"/>
+  </w:num>
+  <w:num w:numId="19" w16cid:durableId="42096070">
+    <w:abstractNumId w:val="16"/>
+  </w:num>
+  <w:num w:numId="20" w16cid:durableId="2127264540">
+    <w:abstractNumId w:val="5"/>
+  </w:num>
+  <w:num w:numId="21" w16cid:durableId="1694066816">
+    <w:abstractNumId w:val="15"/>
+  </w:num>
+  <w:num w:numId="22" w16cid:durableId="296255105">
+    <w:abstractNumId w:val="20"/>
+  </w:num>
+  <w:num w:numId="23" w16cid:durableId="1611280736">
+    <w:abstractNumId w:val="17"/>
+  </w:num>
+  <w:num w:numId="24" w16cid:durableId="1195191426">
     <w:abstractNumId w:val="1"/>
   </w:num>
 </w:numbering>

</xml_diff>

<commit_message>
delete unnecessary details in the template (red lines)
</commit_message>
<xml_diff>
--- a/Software Design Document.docx
+++ b/Software Design Document.docx
@@ -4066,19 +4066,6 @@
     <w:p>
       <w:pPr>
         <w:rPr>
-          <w:color w:val="FF0000"/>
-        </w:rPr>
-      </w:pPr>
-      <w:r>
-        <w:rPr>
-          <w:color w:val="FF0000"/>
-        </w:rPr>
-        <w:t>A block diagram/flowchart of how your software might work</w:t>
-      </w:r>
-    </w:p>
-    <w:p>
-      <w:pPr>
-        <w:rPr>
           <w:color w:val="000000" w:themeColor="text1"/>
         </w:rPr>
       </w:pPr>
@@ -4414,7 +4401,6 @@
         <w:ind w:left="1068"/>
       </w:pPr>
       <w:r>
-        <w:lastRenderedPageBreak/>
         <w:t>Return Value: None.</w:t>
       </w:r>
     </w:p>
@@ -4429,6 +4415,7 @@
       </w:pPr>
       <w:proofErr w:type="spellStart"/>
       <w:r>
+        <w:lastRenderedPageBreak/>
         <w:t>retrieve_radar_camera_cases</w:t>
       </w:r>
       <w:proofErr w:type="spellEnd"/>
@@ -6793,43 +6780,6 @@
       </w:pPr>
       <w:r>
         <w:t>Structural Design</w:t>
-      </w:r>
-    </w:p>
-    <w:p>
-      <w:pPr>
-        <w:rPr>
-          <w:color w:val="FF0000"/>
-        </w:rPr>
-      </w:pPr>
-      <w:r>
-        <w:rPr>
-          <w:color w:val="FF0000"/>
-        </w:rPr>
-        <w:t>Structural design refers to the navigational and information structure of your product – the structure that supports the interface layout.  How will you structure your product?  How will you group your information?  How will you navigate through your product?  Why?  This can take the form of a diagram showing structure and hierarchy, supported by a discussion and justification of your choices.  Why have you made these design choices?</w:t>
-      </w:r>
-      <w:r>
-        <w:rPr>
-          <w:color w:val="FF0000"/>
-        </w:rPr>
-        <w:t xml:space="preserve"> </w:t>
-      </w:r>
-      <w:r>
-        <w:rPr>
-          <w:color w:val="FF0000"/>
-        </w:rPr>
-        <w:t xml:space="preserve">Describe and outline the structure of your </w:t>
-      </w:r>
-      <w:r>
-        <w:rPr>
-          <w:color w:val="FF0000"/>
-        </w:rPr>
-        <w:t>interface</w:t>
-      </w:r>
-      <w:r>
-        <w:rPr>
-          <w:color w:val="FF0000"/>
-        </w:rPr>
-        <w:t xml:space="preserve"> and of your information. </w:t>
       </w:r>
     </w:p>
     <w:p>
@@ -6917,14 +6867,7 @@
         <w:rPr>
           <w:color w:val="000000" w:themeColor="text1"/>
         </w:rPr>
-        <w:t xml:space="preserve">The structure design of NSW Traffic Penalty application ensures that users can discover the app easily and effortlessly. The outline design in section 4.2 illustrates that the application enables users to retrieve data in accordance with their preferences. It satisfies the majority of the requirements in section 2.2 and visually represents most of the use cases displayed in section 2.3. The design goals </w:t>
-      </w:r>
-      <w:r>
-        <w:rPr>
-          <w:color w:val="000000" w:themeColor="text1"/>
-        </w:rPr>
-        <w:lastRenderedPageBreak/>
-        <w:t>are to define a logical group of information, navigation and provide a thorough hierarchy that satisfies the users’ UXUI desire.</w:t>
+        <w:t>The structure design of NSW Traffic Penalty application ensures that users can discover the app easily and effortlessly. The outline design in section 4.2 illustrates that the application enables users to retrieve data in accordance with their preferences. It satisfies the majority of the requirements in section 2.2 and visually represents most of the use cases displayed in section 2.3. The design goals are to define a logical group of information, navigation and provide a thorough hierarchy that satisfies the users’ UXUI desire.</w:t>
       </w:r>
     </w:p>
     <w:p>
@@ -6973,6 +6916,7 @@
         <w:rPr>
           <w:color w:val="000000" w:themeColor="text1"/>
         </w:rPr>
+        <w:lastRenderedPageBreak/>
         <w:t>Headings: to draw attention to the page that users are currently in, each page headings will be modified in bold and always positioned in the top left corner. It is also filled with a colour that contrasts with the background colour, making the page easy to recognise.</w:t>
       </w:r>
     </w:p>
@@ -7304,7 +7248,6 @@
           <w:bCs/>
           <w:color w:val="000000" w:themeColor="text1"/>
         </w:rPr>
-        <w:lastRenderedPageBreak/>
         <w:t>Radar/Camera Captured Cases</w:t>
       </w:r>
       <w:r>
@@ -7386,6 +7329,7 @@
           <w:bCs/>
           <w:color w:val="000000" w:themeColor="text1"/>
         </w:rPr>
+        <w:lastRenderedPageBreak/>
         <w:t>Mobile Phone Usage</w:t>
       </w:r>
       <w:r>

</xml_diff>

<commit_message>
changes in figure 3
</commit_message>
<xml_diff>
--- a/Software Design Document.docx
+++ b/Software Design Document.docx
@@ -6893,6 +6893,61 @@
     <w:p>
       <w:pPr>
         <w:rPr>
+          <w:color w:val="FF0000"/>
+        </w:rPr>
+      </w:pPr>
+      <w:r>
+        <w:rPr>
+          <w:noProof/>
+          <w:color w:val="FF0000"/>
+        </w:rPr>
+        <w:lastRenderedPageBreak/>
+        <w:drawing>
+          <wp:inline distT="0" distB="0" distL="0" distR="0" wp14:anchorId="581782CD" wp14:editId="3B56C41B">
+            <wp:extent cx="5731510" cy="4398645"/>
+            <wp:effectExtent l="0" t="0" r="0" b="0"/>
+            <wp:docPr id="1455121571" name="Picture 4"/>
+            <wp:cNvGraphicFramePr>
+              <a:graphicFrameLocks xmlns:a="http://schemas.openxmlformats.org/drawingml/2006/main" noChangeAspect="1"/>
+            </wp:cNvGraphicFramePr>
+            <a:graphic xmlns:a="http://schemas.openxmlformats.org/drawingml/2006/main">
+              <a:graphicData uri="http://schemas.openxmlformats.org/drawingml/2006/picture">
+                <pic:pic xmlns:pic="http://schemas.openxmlformats.org/drawingml/2006/picture">
+                  <pic:nvPicPr>
+                    <pic:cNvPr id="1455121571" name="Picture 1455121571"/>
+                    <pic:cNvPicPr/>
+                  </pic:nvPicPr>
+                  <pic:blipFill>
+                    <a:blip r:embed="rId12">
+                      <a:extLst>
+                        <a:ext uri="{28A0092B-C50C-407E-A947-70E740481C1C}">
+                          <a14:useLocalDpi xmlns:a14="http://schemas.microsoft.com/office/drawing/2010/main" val="0"/>
+                        </a:ext>
+                      </a:extLst>
+                    </a:blip>
+                    <a:stretch>
+                      <a:fillRect/>
+                    </a:stretch>
+                  </pic:blipFill>
+                  <pic:spPr>
+                    <a:xfrm>
+                      <a:off x="0" y="0"/>
+                      <a:ext cx="5731510" cy="4398645"/>
+                    </a:xfrm>
+                    <a:prstGeom prst="rect">
+                      <a:avLst/>
+                    </a:prstGeom>
+                  </pic:spPr>
+                </pic:pic>
+              </a:graphicData>
+            </a:graphic>
+          </wp:inline>
+        </w:drawing>
+      </w:r>
+    </w:p>
+    <w:p>
+      <w:pPr>
+        <w:rPr>
           <w:color w:val="000000" w:themeColor="text1"/>
         </w:rPr>
       </w:pPr>
@@ -6970,7 +7025,6 @@
         <w:rPr>
           <w:color w:val="000000" w:themeColor="text1"/>
         </w:rPr>
-        <w:lastRenderedPageBreak/>
         <w:t>Headings: to draw attention to the page that users are currently in, each page headings will be modified in bold and always positioned in the top left corner. It is also filled with a colour that contrasts with the background colour, making the page easy to recognise.</w:t>
       </w:r>
     </w:p>
@@ -7021,7 +7075,14 @@
         <w:rPr>
           <w:color w:val="000000" w:themeColor="text1"/>
         </w:rPr>
-        <w:t xml:space="preserve">Layouts: The layout of each page has some things in similar, such as the “Select Period” bar and the navigation panel on the right-hand side. However, there is a heading in the top corner and in bold that highlights the name of the page, and the contents displayed are different. </w:t>
+        <w:t xml:space="preserve">Layouts: The layout of each page has some things in similar, such as the “Select Period” bar and the navigation panel on the right-hand side. However, there is a heading in the top </w:t>
+      </w:r>
+      <w:r>
+        <w:rPr>
+          <w:color w:val="000000" w:themeColor="text1"/>
+        </w:rPr>
+        <w:lastRenderedPageBreak/>
+        <w:t xml:space="preserve">corner and in bold that highlights the name of the page, and the contents displayed are different. </w:t>
       </w:r>
     </w:p>
     <w:p>
@@ -7110,7 +7171,13 @@
         <w:rPr>
           <w:color w:val="000000" w:themeColor="text1"/>
         </w:rPr>
-        <w:t>Information will be organised into parts or cards, each of which will stand for one of the application's primary functions: View Penalty Cases, Offence Code Distribution Chart, Radar/Camera Captured Cases, and Mobile Phone Usage</w:t>
+        <w:t>Information will be organised into parts or cards, each of which will stand for one of the application's primary functions: View Penalty Cases, Offence Code Distribution Chart, Radar/Camera Captured Cases, Mobile Phone Usage</w:t>
+      </w:r>
+      <w:r>
+        <w:rPr>
+          <w:color w:val="000000" w:themeColor="text1"/>
+        </w:rPr>
+        <w:t xml:space="preserve"> and Settings</w:t>
       </w:r>
     </w:p>
     <w:p>
@@ -7416,7 +7483,6 @@
         <w:rPr>
           <w:color w:val="000000" w:themeColor="text1"/>
         </w:rPr>
-        <w:lastRenderedPageBreak/>
         <w:t>Mobile Phone Offense Details: Information related to mobile phone usage offenses will be grouped together, including offense codes and descriptions.</w:t>
       </w:r>
     </w:p>
@@ -7445,10 +7511,25 @@
           <w:color w:val="000000" w:themeColor="text1"/>
         </w:rPr>
       </w:pPr>
-      <w:r>
-        <w:rPr>
-          <w:color w:val="000000" w:themeColor="text1"/>
-        </w:rPr>
+    </w:p>
+    <w:p>
+      <w:pPr>
+        <w:rPr>
+          <w:color w:val="000000" w:themeColor="text1"/>
+        </w:rPr>
+      </w:pPr>
+    </w:p>
+    <w:p>
+      <w:pPr>
+        <w:rPr>
+          <w:color w:val="000000" w:themeColor="text1"/>
+        </w:rPr>
+      </w:pPr>
+      <w:r>
+        <w:rPr>
+          <w:color w:val="000000" w:themeColor="text1"/>
+        </w:rPr>
+        <w:lastRenderedPageBreak/>
         <w:t>Navigation strategy:</w:t>
       </w:r>
     </w:p>
@@ -7491,7 +7572,13 @@
         <w:rPr>
           <w:color w:val="000000" w:themeColor="text1"/>
         </w:rPr>
-        <w:t>View Penalty Cases, Offence Code Distribution Chart, Radar/Camera Captured Cases, and Mobile Phone Usage</w:t>
+        <w:t>View Penalty Cases, Offence Code Distribution Chart, Radar/Camera Captured Cases, Mobile Phone Usage</w:t>
+      </w:r>
+      <w:r>
+        <w:rPr>
+          <w:color w:val="000000" w:themeColor="text1"/>
+        </w:rPr>
+        <w:t xml:space="preserve"> and Settings</w:t>
       </w:r>
       <w:r>
         <w:rPr>
@@ -7522,6 +7609,12 @@
           <w:color w:val="000000" w:themeColor="text1"/>
         </w:rPr>
         <w:t>age</w:t>
+      </w:r>
+      <w:r>
+        <w:rPr>
+          <w:color w:val="000000" w:themeColor="text1"/>
+        </w:rPr>
+        <w:t xml:space="preserve"> and Setting Page</w:t>
       </w:r>
       <w:r>
         <w:rPr>
@@ -7635,7 +7728,7 @@
                     <pic:cNvPicPr/>
                   </pic:nvPicPr>
                   <pic:blipFill>
-                    <a:blip r:embed="rId12" cstate="print">
+                    <a:blip r:embed="rId13" cstate="print">
                       <a:extLst>
                         <a:ext uri="{28A0092B-C50C-407E-A947-70E740481C1C}">
                           <a14:useLocalDpi xmlns:a14="http://schemas.microsoft.com/office/drawing/2010/main" val="0"/>
@@ -7681,7 +7774,7 @@
                     <pic:cNvPicPr/>
                   </pic:nvPicPr>
                   <pic:blipFill>
-                    <a:blip r:embed="rId13" cstate="print">
+                    <a:blip r:embed="rId14" cstate="print">
                       <a:extLst>
                         <a:ext uri="{28A0092B-C50C-407E-A947-70E740481C1C}">
                           <a14:useLocalDpi xmlns:a14="http://schemas.microsoft.com/office/drawing/2010/main" val="0"/>
@@ -7727,7 +7820,7 @@
                     <pic:cNvPicPr/>
                   </pic:nvPicPr>
                   <pic:blipFill>
-                    <a:blip r:embed="rId14" cstate="print">
+                    <a:blip r:embed="rId15" cstate="print">
                       <a:extLst>
                         <a:ext uri="{28A0092B-C50C-407E-A947-70E740481C1C}">
                           <a14:useLocalDpi xmlns:a14="http://schemas.microsoft.com/office/drawing/2010/main" val="0"/>
@@ -7773,7 +7866,7 @@
                     <pic:cNvPicPr/>
                   </pic:nvPicPr>
                   <pic:blipFill>
-                    <a:blip r:embed="rId15" cstate="print">
+                    <a:blip r:embed="rId16" cstate="print">
                       <a:extLst>
                         <a:ext uri="{28A0092B-C50C-407E-A947-70E740481C1C}">
                           <a14:useLocalDpi xmlns:a14="http://schemas.microsoft.com/office/drawing/2010/main" val="0"/>
@@ -7819,7 +7912,7 @@
                     <pic:cNvPicPr/>
                   </pic:nvPicPr>
                   <pic:blipFill>
-                    <a:blip r:embed="rId16" cstate="print">
+                    <a:blip r:embed="rId17" cstate="print">
                       <a:extLst>
                         <a:ext uri="{28A0092B-C50C-407E-A947-70E740481C1C}">
                           <a14:useLocalDpi xmlns:a14="http://schemas.microsoft.com/office/drawing/2010/main" val="0"/>

</xml_diff>

<commit_message>
final version of all documents
</commit_message>
<xml_diff>
--- a/Software Design Document.docx
+++ b/Software Design Document.docx
@@ -15,33 +15,38 @@
         <w:pStyle w:val="Title"/>
       </w:pPr>
       <w:r>
-        <w:t>NSW</w:t>
-      </w:r>
-      <w:r>
-        <w:t xml:space="preserve"> </w:t>
+        <w:t xml:space="preserve">NSW </w:t>
       </w:r>
       <w:r>
         <w:t xml:space="preserve">Traffic Penalty </w:t>
       </w:r>
     </w:p>
     <w:p>
-      <w:r>
-        <w:t>Student Name</w:t>
-      </w:r>
-      <w:r>
-        <w:t>s</w:t>
-      </w:r>
-      <w:r>
-        <w:t>:</w:t>
-      </w:r>
-      <w:r>
-        <w:t xml:space="preserve"> </w:t>
-      </w:r>
-      <w:r>
-        <w:t>Vy</w:t>
-      </w:r>
-      <w:r>
-        <w:t xml:space="preserve"> Dang s5245519</w:t>
+      <w:pPr>
+        <w:rPr>
+          <w:sz w:val="32"/>
+          <w:szCs w:val="32"/>
+        </w:rPr>
+      </w:pPr>
+      <w:r>
+        <w:rPr>
+          <w:rFonts w:hint="eastAsia"/>
+          <w:sz w:val="32"/>
+          <w:szCs w:val="32"/>
+        </w:rPr>
+        <w:t>G</w:t>
+      </w:r>
+      <w:r>
+        <w:rPr>
+          <w:sz w:val="32"/>
+          <w:szCs w:val="32"/>
+        </w:rPr>
+        <w:t>roups 69</w:t>
+      </w:r>
+    </w:p>
+    <w:p>
+      <w:r>
+        <w:t>Student Names: Vy Dang s5245519</w:t>
       </w:r>
     </w:p>
     <w:p>
@@ -109,7 +114,8 @@
               <w:noProof/>
               <w:kern w:val="2"/>
               <w:sz w:val="24"/>
-              <w:lang w:val="en-US" w:eastAsia="zh-TW"/>
+              <w:szCs w:val="24"/>
+              <w:lang w:eastAsia="en-GB"/>
               <w14:ligatures w14:val="standardContextual"/>
             </w:rPr>
           </w:pPr>
@@ -137,7 +143,7 @@
             </w:rPr>
             <w:fldChar w:fldCharType="separate"/>
           </w:r>
-          <w:hyperlink w:anchor="_Toc144628068" w:history="1">
+          <w:hyperlink w:anchor="_Toc144664820" w:history="1">
             <w:r>
               <w:rPr>
                 <w:rStyle w:val="Hyperlink"/>
@@ -150,7 +156,8 @@
                 <w:noProof/>
                 <w:kern w:val="2"/>
                 <w:sz w:val="24"/>
-                <w:lang w:val="en-US" w:eastAsia="zh-TW"/>
+                <w:szCs w:val="24"/>
+                <w:lang w:eastAsia="en-GB"/>
                 <w14:ligatures w14:val="standardContextual"/>
               </w:rPr>
               <w:tab/>
@@ -181,7 +188,7 @@
                 <w:noProof/>
                 <w:webHidden/>
               </w:rPr>
-              <w:instrText xml:space="preserve"> PAGEREF _Toc144628068 \h </w:instrText>
+              <w:instrText xml:space="preserve"> PAGEREF _Toc144664820 \h </w:instrText>
             </w:r>
             <w:r>
               <w:rPr>
@@ -223,11 +230,12 @@
               <w:noProof/>
               <w:kern w:val="2"/>
               <w:sz w:val="24"/>
-              <w:lang w:val="en-US" w:eastAsia="zh-TW"/>
+              <w:szCs w:val="24"/>
+              <w:lang w:eastAsia="en-GB"/>
               <w14:ligatures w14:val="standardContextual"/>
             </w:rPr>
           </w:pPr>
-          <w:hyperlink w:anchor="_Toc144628069" w:history="1">
+          <w:hyperlink w:anchor="_Toc144664821" w:history="1">
             <w:r>
               <w:rPr>
                 <w:rStyle w:val="Hyperlink"/>
@@ -240,7 +248,8 @@
                 <w:noProof/>
                 <w:kern w:val="2"/>
                 <w:sz w:val="24"/>
-                <w:lang w:val="en-US" w:eastAsia="zh-TW"/>
+                <w:szCs w:val="24"/>
+                <w:lang w:eastAsia="en-GB"/>
                 <w14:ligatures w14:val="standardContextual"/>
               </w:rPr>
               <w:tab/>
@@ -271,7 +280,7 @@
                 <w:noProof/>
                 <w:webHidden/>
               </w:rPr>
-              <w:instrText xml:space="preserve"> PAGEREF _Toc144628069 \h </w:instrText>
+              <w:instrText xml:space="preserve"> PAGEREF _Toc144664821 \h </w:instrText>
             </w:r>
             <w:r>
               <w:rPr>
@@ -313,11 +322,12 @@
               <w:noProof/>
               <w:kern w:val="2"/>
               <w:sz w:val="24"/>
-              <w:lang w:val="en-US" w:eastAsia="zh-TW"/>
+              <w:szCs w:val="24"/>
+              <w:lang w:eastAsia="en-GB"/>
               <w14:ligatures w14:val="standardContextual"/>
             </w:rPr>
           </w:pPr>
-          <w:hyperlink w:anchor="_Toc144628070" w:history="1">
+          <w:hyperlink w:anchor="_Toc144664822" w:history="1">
             <w:r>
               <w:rPr>
                 <w:rStyle w:val="Hyperlink"/>
@@ -330,7 +340,8 @@
                 <w:noProof/>
                 <w:kern w:val="2"/>
                 <w:sz w:val="24"/>
-                <w:lang w:val="en-US" w:eastAsia="zh-TW"/>
+                <w:szCs w:val="24"/>
+                <w:lang w:eastAsia="en-GB"/>
                 <w14:ligatures w14:val="standardContextual"/>
               </w:rPr>
               <w:tab/>
@@ -361,7 +372,7 @@
                 <w:noProof/>
                 <w:webHidden/>
               </w:rPr>
-              <w:instrText xml:space="preserve"> PAGEREF _Toc144628070 \h </w:instrText>
+              <w:instrText xml:space="preserve"> PAGEREF _Toc144664822 \h </w:instrText>
             </w:r>
             <w:r>
               <w:rPr>
@@ -403,11 +414,12 @@
               <w:noProof/>
               <w:kern w:val="2"/>
               <w:sz w:val="24"/>
-              <w:lang w:val="en-US" w:eastAsia="zh-TW"/>
+              <w:szCs w:val="24"/>
+              <w:lang w:eastAsia="en-GB"/>
               <w14:ligatures w14:val="standardContextual"/>
             </w:rPr>
           </w:pPr>
-          <w:hyperlink w:anchor="_Toc144628071" w:history="1">
+          <w:hyperlink w:anchor="_Toc144664823" w:history="1">
             <w:r>
               <w:rPr>
                 <w:rStyle w:val="Hyperlink"/>
@@ -420,7 +432,8 @@
                 <w:noProof/>
                 <w:kern w:val="2"/>
                 <w:sz w:val="24"/>
-                <w:lang w:val="en-US" w:eastAsia="zh-TW"/>
+                <w:szCs w:val="24"/>
+                <w:lang w:eastAsia="en-GB"/>
                 <w14:ligatures w14:val="standardContextual"/>
               </w:rPr>
               <w:tab/>
@@ -451,7 +464,7 @@
                 <w:noProof/>
                 <w:webHidden/>
               </w:rPr>
-              <w:instrText xml:space="preserve"> PAGEREF _Toc144628071 \h </w:instrText>
+              <w:instrText xml:space="preserve"> PAGEREF _Toc144664823 \h </w:instrText>
             </w:r>
             <w:r>
               <w:rPr>
@@ -493,11 +506,12 @@
               <w:noProof/>
               <w:kern w:val="2"/>
               <w:sz w:val="24"/>
-              <w:lang w:val="en-US" w:eastAsia="zh-TW"/>
+              <w:szCs w:val="24"/>
+              <w:lang w:eastAsia="en-GB"/>
               <w14:ligatures w14:val="standardContextual"/>
             </w:rPr>
           </w:pPr>
-          <w:hyperlink w:anchor="_Toc144628072" w:history="1">
+          <w:hyperlink w:anchor="_Toc144664824" w:history="1">
             <w:r>
               <w:rPr>
                 <w:rStyle w:val="Hyperlink"/>
@@ -510,7 +524,8 @@
                 <w:noProof/>
                 <w:kern w:val="2"/>
                 <w:sz w:val="24"/>
-                <w:lang w:val="en-US" w:eastAsia="zh-TW"/>
+                <w:szCs w:val="24"/>
+                <w:lang w:eastAsia="en-GB"/>
                 <w14:ligatures w14:val="standardContextual"/>
               </w:rPr>
               <w:tab/>
@@ -541,7 +556,7 @@
                 <w:noProof/>
                 <w:webHidden/>
               </w:rPr>
-              <w:instrText xml:space="preserve"> PAGEREF _Toc144628072 \h </w:instrText>
+              <w:instrText xml:space="preserve"> PAGEREF _Toc144664824 \h </w:instrText>
             </w:r>
             <w:r>
               <w:rPr>
@@ -583,11 +598,12 @@
               <w:noProof/>
               <w:kern w:val="2"/>
               <w:sz w:val="24"/>
-              <w:lang w:val="en-US" w:eastAsia="zh-TW"/>
+              <w:szCs w:val="24"/>
+              <w:lang w:eastAsia="en-GB"/>
               <w14:ligatures w14:val="standardContextual"/>
             </w:rPr>
           </w:pPr>
-          <w:hyperlink w:anchor="_Toc144628073" w:history="1">
+          <w:hyperlink w:anchor="_Toc144664825" w:history="1">
             <w:r>
               <w:rPr>
                 <w:rStyle w:val="Hyperlink"/>
@@ -600,7 +616,8 @@
                 <w:noProof/>
                 <w:kern w:val="2"/>
                 <w:sz w:val="24"/>
-                <w:lang w:val="en-US" w:eastAsia="zh-TW"/>
+                <w:szCs w:val="24"/>
+                <w:lang w:eastAsia="en-GB"/>
                 <w14:ligatures w14:val="standardContextual"/>
               </w:rPr>
               <w:tab/>
@@ -631,7 +648,7 @@
                 <w:noProof/>
                 <w:webHidden/>
               </w:rPr>
-              <w:instrText xml:space="preserve"> PAGEREF _Toc144628073 \h </w:instrText>
+              <w:instrText xml:space="preserve"> PAGEREF _Toc144664825 \h </w:instrText>
             </w:r>
             <w:r>
               <w:rPr>
@@ -673,11 +690,12 @@
               <w:noProof/>
               <w:kern w:val="2"/>
               <w:sz w:val="24"/>
-              <w:lang w:val="en-US" w:eastAsia="zh-TW"/>
+              <w:szCs w:val="24"/>
+              <w:lang w:eastAsia="en-GB"/>
               <w14:ligatures w14:val="standardContextual"/>
             </w:rPr>
           </w:pPr>
-          <w:hyperlink w:anchor="_Toc144628074" w:history="1">
+          <w:hyperlink w:anchor="_Toc144664826" w:history="1">
             <w:r>
               <w:rPr>
                 <w:rStyle w:val="Hyperlink"/>
@@ -690,7 +708,8 @@
                 <w:noProof/>
                 <w:kern w:val="2"/>
                 <w:sz w:val="24"/>
-                <w:lang w:val="en-US" w:eastAsia="zh-TW"/>
+                <w:szCs w:val="24"/>
+                <w:lang w:eastAsia="en-GB"/>
                 <w14:ligatures w14:val="standardContextual"/>
               </w:rPr>
               <w:tab/>
@@ -721,7 +740,7 @@
                 <w:noProof/>
                 <w:webHidden/>
               </w:rPr>
-              <w:instrText xml:space="preserve"> PAGEREF _Toc144628074 \h </w:instrText>
+              <w:instrText xml:space="preserve"> PAGEREF _Toc144664826 \h </w:instrText>
             </w:r>
             <w:r>
               <w:rPr>
@@ -763,11 +782,12 @@
               <w:noProof/>
               <w:kern w:val="2"/>
               <w:sz w:val="24"/>
-              <w:lang w:val="en-US" w:eastAsia="zh-TW"/>
+              <w:szCs w:val="24"/>
+              <w:lang w:eastAsia="en-GB"/>
               <w14:ligatures w14:val="standardContextual"/>
             </w:rPr>
           </w:pPr>
-          <w:hyperlink w:anchor="_Toc144628075" w:history="1">
+          <w:hyperlink w:anchor="_Toc144664827" w:history="1">
             <w:r>
               <w:rPr>
                 <w:rStyle w:val="Hyperlink"/>
@@ -780,7 +800,8 @@
                 <w:noProof/>
                 <w:kern w:val="2"/>
                 <w:sz w:val="24"/>
-                <w:lang w:val="en-US" w:eastAsia="zh-TW"/>
+                <w:szCs w:val="24"/>
+                <w:lang w:eastAsia="en-GB"/>
                 <w14:ligatures w14:val="standardContextual"/>
               </w:rPr>
               <w:tab/>
@@ -811,7 +832,7 @@
                 <w:noProof/>
                 <w:webHidden/>
               </w:rPr>
-              <w:instrText xml:space="preserve"> PAGEREF _Toc144628075 \h </w:instrText>
+              <w:instrText xml:space="preserve"> PAGEREF _Toc144664827 \h </w:instrText>
             </w:r>
             <w:r>
               <w:rPr>
@@ -853,11 +874,12 @@
               <w:noProof/>
               <w:kern w:val="2"/>
               <w:sz w:val="24"/>
-              <w:lang w:val="en-US" w:eastAsia="zh-TW"/>
+              <w:szCs w:val="24"/>
+              <w:lang w:eastAsia="en-GB"/>
               <w14:ligatures w14:val="standardContextual"/>
             </w:rPr>
           </w:pPr>
-          <w:hyperlink w:anchor="_Toc144628076" w:history="1">
+          <w:hyperlink w:anchor="_Toc144664828" w:history="1">
             <w:r>
               <w:rPr>
                 <w:rStyle w:val="Hyperlink"/>
@@ -870,7 +892,8 @@
                 <w:noProof/>
                 <w:kern w:val="2"/>
                 <w:sz w:val="24"/>
-                <w:lang w:val="en-US" w:eastAsia="zh-TW"/>
+                <w:szCs w:val="24"/>
+                <w:lang w:eastAsia="en-GB"/>
                 <w14:ligatures w14:val="standardContextual"/>
               </w:rPr>
               <w:tab/>
@@ -901,7 +924,7 @@
                 <w:noProof/>
                 <w:webHidden/>
               </w:rPr>
-              <w:instrText xml:space="preserve"> PAGEREF _Toc144628076 \h </w:instrText>
+              <w:instrText xml:space="preserve"> PAGEREF _Toc144664828 \h </w:instrText>
             </w:r>
             <w:r>
               <w:rPr>
@@ -943,11 +966,12 @@
               <w:noProof/>
               <w:kern w:val="2"/>
               <w:sz w:val="24"/>
-              <w:lang w:val="en-US" w:eastAsia="zh-TW"/>
+              <w:szCs w:val="24"/>
+              <w:lang w:eastAsia="en-GB"/>
               <w14:ligatures w14:val="standardContextual"/>
             </w:rPr>
           </w:pPr>
-          <w:hyperlink w:anchor="_Toc144628077" w:history="1">
+          <w:hyperlink w:anchor="_Toc144664829" w:history="1">
             <w:r>
               <w:rPr>
                 <w:rStyle w:val="Hyperlink"/>
@@ -960,7 +984,8 @@
                 <w:noProof/>
                 <w:kern w:val="2"/>
                 <w:sz w:val="24"/>
-                <w:lang w:val="en-US" w:eastAsia="zh-TW"/>
+                <w:szCs w:val="24"/>
+                <w:lang w:eastAsia="en-GB"/>
                 <w14:ligatures w14:val="standardContextual"/>
               </w:rPr>
               <w:tab/>
@@ -991,7 +1016,7 @@
                 <w:noProof/>
                 <w:webHidden/>
               </w:rPr>
-              <w:instrText xml:space="preserve"> PAGEREF _Toc144628077 \h </w:instrText>
+              <w:instrText xml:space="preserve"> PAGEREF _Toc144664829 \h </w:instrText>
             </w:r>
             <w:r>
               <w:rPr>
@@ -1033,11 +1058,12 @@
               <w:noProof/>
               <w:kern w:val="2"/>
               <w:sz w:val="24"/>
-              <w:lang w:val="en-US" w:eastAsia="zh-TW"/>
+              <w:szCs w:val="24"/>
+              <w:lang w:eastAsia="en-GB"/>
               <w14:ligatures w14:val="standardContextual"/>
             </w:rPr>
           </w:pPr>
-          <w:hyperlink w:anchor="_Toc144628078" w:history="1">
+          <w:hyperlink w:anchor="_Toc144664830" w:history="1">
             <w:r>
               <w:rPr>
                 <w:rStyle w:val="Hyperlink"/>
@@ -1050,7 +1076,8 @@
                 <w:noProof/>
                 <w:kern w:val="2"/>
                 <w:sz w:val="24"/>
-                <w:lang w:val="en-US" w:eastAsia="zh-TW"/>
+                <w:szCs w:val="24"/>
+                <w:lang w:eastAsia="en-GB"/>
                 <w14:ligatures w14:val="standardContextual"/>
               </w:rPr>
               <w:tab/>
@@ -1081,7 +1108,7 @@
                 <w:noProof/>
                 <w:webHidden/>
               </w:rPr>
-              <w:instrText xml:space="preserve"> PAGEREF _Toc144628078 \h </w:instrText>
+              <w:instrText xml:space="preserve"> PAGEREF _Toc144664830 \h </w:instrText>
             </w:r>
             <w:r>
               <w:rPr>
@@ -1124,11 +1151,12 @@
               <w:noProof/>
               <w:kern w:val="2"/>
               <w:sz w:val="24"/>
-              <w:lang w:eastAsia="zh-TW"/>
+              <w:szCs w:val="24"/>
+              <w:lang w:val="en-AU" w:eastAsia="en-GB"/>
               <w14:ligatures w14:val="standardContextual"/>
             </w:rPr>
           </w:pPr>
-          <w:hyperlink w:anchor="_Toc144628079" w:history="1">
+          <w:hyperlink w:anchor="_Toc144664831" w:history="1">
             <w:r>
               <w:rPr>
                 <w:rStyle w:val="Hyperlink"/>
@@ -1142,7 +1170,8 @@
                 <w:noProof/>
                 <w:kern w:val="2"/>
                 <w:sz w:val="24"/>
-                <w:lang w:eastAsia="zh-TW"/>
+                <w:szCs w:val="24"/>
+                <w:lang w:val="en-AU" w:eastAsia="en-GB"/>
                 <w14:ligatures w14:val="standardContextual"/>
               </w:rPr>
               <w:tab/>
@@ -1173,7 +1202,7 @@
                 <w:noProof/>
                 <w:webHidden/>
               </w:rPr>
-              <w:instrText xml:space="preserve"> PAGEREF _Toc144628079 \h </w:instrText>
+              <w:instrText xml:space="preserve"> PAGEREF _Toc144664831 \h </w:instrText>
             </w:r>
             <w:r>
               <w:rPr>
@@ -1216,11 +1245,12 @@
               <w:noProof/>
               <w:kern w:val="2"/>
               <w:sz w:val="24"/>
-              <w:lang w:eastAsia="zh-TW"/>
+              <w:szCs w:val="24"/>
+              <w:lang w:val="en-AU" w:eastAsia="en-GB"/>
               <w14:ligatures w14:val="standardContextual"/>
             </w:rPr>
           </w:pPr>
-          <w:hyperlink w:anchor="_Toc144628080" w:history="1">
+          <w:hyperlink w:anchor="_Toc144664832" w:history="1">
             <w:r>
               <w:rPr>
                 <w:rStyle w:val="Hyperlink"/>
@@ -1234,7 +1264,8 @@
                 <w:noProof/>
                 <w:kern w:val="2"/>
                 <w:sz w:val="24"/>
-                <w:lang w:eastAsia="zh-TW"/>
+                <w:szCs w:val="24"/>
+                <w:lang w:val="en-AU" w:eastAsia="en-GB"/>
                 <w14:ligatures w14:val="standardContextual"/>
               </w:rPr>
               <w:tab/>
@@ -1265,7 +1296,7 @@
                 <w:noProof/>
                 <w:webHidden/>
               </w:rPr>
-              <w:instrText xml:space="preserve"> PAGEREF _Toc144628080 \h </w:instrText>
+              <w:instrText xml:space="preserve"> PAGEREF _Toc144664832 \h </w:instrText>
             </w:r>
             <w:r>
               <w:rPr>
@@ -1308,11 +1339,12 @@
               <w:noProof/>
               <w:kern w:val="2"/>
               <w:sz w:val="24"/>
-              <w:lang w:eastAsia="zh-TW"/>
+              <w:szCs w:val="24"/>
+              <w:lang w:val="en-AU" w:eastAsia="en-GB"/>
               <w14:ligatures w14:val="standardContextual"/>
             </w:rPr>
           </w:pPr>
-          <w:hyperlink w:anchor="_Toc144628081" w:history="1">
+          <w:hyperlink w:anchor="_Toc144664833" w:history="1">
             <w:r>
               <w:rPr>
                 <w:rStyle w:val="Hyperlink"/>
@@ -1326,7 +1358,8 @@
                 <w:noProof/>
                 <w:kern w:val="2"/>
                 <w:sz w:val="24"/>
-                <w:lang w:eastAsia="zh-TW"/>
+                <w:szCs w:val="24"/>
+                <w:lang w:val="en-AU" w:eastAsia="en-GB"/>
                 <w14:ligatures w14:val="standardContextual"/>
               </w:rPr>
               <w:tab/>
@@ -1357,7 +1390,7 @@
                 <w:noProof/>
                 <w:webHidden/>
               </w:rPr>
-              <w:instrText xml:space="preserve"> PAGEREF _Toc144628081 \h </w:instrText>
+              <w:instrText xml:space="preserve"> PAGEREF _Toc144664833 \h </w:instrText>
             </w:r>
             <w:r>
               <w:rPr>
@@ -1399,11 +1432,12 @@
               <w:noProof/>
               <w:kern w:val="2"/>
               <w:sz w:val="24"/>
-              <w:lang w:val="en-US" w:eastAsia="zh-TW"/>
+              <w:szCs w:val="24"/>
+              <w:lang w:eastAsia="en-GB"/>
               <w14:ligatures w14:val="standardContextual"/>
             </w:rPr>
           </w:pPr>
-          <w:hyperlink w:anchor="_Toc144628082" w:history="1">
+          <w:hyperlink w:anchor="_Toc144664834" w:history="1">
             <w:r>
               <w:rPr>
                 <w:rStyle w:val="Hyperlink"/>
@@ -1416,7 +1450,8 @@
                 <w:noProof/>
                 <w:kern w:val="2"/>
                 <w:sz w:val="24"/>
-                <w:lang w:val="en-US" w:eastAsia="zh-TW"/>
+                <w:szCs w:val="24"/>
+                <w:lang w:eastAsia="en-GB"/>
                 <w14:ligatures w14:val="standardContextual"/>
               </w:rPr>
               <w:tab/>
@@ -1447,7 +1482,7 @@
                 <w:noProof/>
                 <w:webHidden/>
               </w:rPr>
-              <w:instrText xml:space="preserve"> PAGEREF _Toc144628082 \h </w:instrText>
+              <w:instrText xml:space="preserve"> PAGEREF _Toc144664834 \h </w:instrText>
             </w:r>
             <w:r>
               <w:rPr>
@@ -1467,7 +1502,7 @@
                 <w:noProof/>
                 <w:webHidden/>
               </w:rPr>
-              <w:t>13</w:t>
+              <w:t>12</w:t>
             </w:r>
             <w:r>
               <w:rPr>
@@ -1489,11 +1524,12 @@
               <w:noProof/>
               <w:kern w:val="2"/>
               <w:sz w:val="24"/>
-              <w:lang w:val="en-US" w:eastAsia="zh-TW"/>
+              <w:szCs w:val="24"/>
+              <w:lang w:eastAsia="en-GB"/>
               <w14:ligatures w14:val="standardContextual"/>
             </w:rPr>
           </w:pPr>
-          <w:hyperlink w:anchor="_Toc144628083" w:history="1">
+          <w:hyperlink w:anchor="_Toc144664835" w:history="1">
             <w:r>
               <w:rPr>
                 <w:rStyle w:val="Hyperlink"/>
@@ -1506,7 +1542,8 @@
                 <w:noProof/>
                 <w:kern w:val="2"/>
                 <w:sz w:val="24"/>
-                <w:lang w:val="en-US" w:eastAsia="zh-TW"/>
+                <w:szCs w:val="24"/>
+                <w:lang w:eastAsia="en-GB"/>
                 <w14:ligatures w14:val="standardContextual"/>
               </w:rPr>
               <w:tab/>
@@ -1537,7 +1574,7 @@
                 <w:noProof/>
                 <w:webHidden/>
               </w:rPr>
-              <w:instrText xml:space="preserve"> PAGEREF _Toc144628083 \h </w:instrText>
+              <w:instrText xml:space="preserve"> PAGEREF _Toc144664835 \h </w:instrText>
             </w:r>
             <w:r>
               <w:rPr>
@@ -1579,11 +1616,12 @@
               <w:noProof/>
               <w:kern w:val="2"/>
               <w:sz w:val="24"/>
-              <w:lang w:val="en-US" w:eastAsia="zh-TW"/>
+              <w:szCs w:val="24"/>
+              <w:lang w:eastAsia="en-GB"/>
               <w14:ligatures w14:val="standardContextual"/>
             </w:rPr>
           </w:pPr>
-          <w:hyperlink w:anchor="_Toc144628084" w:history="1">
+          <w:hyperlink w:anchor="_Toc144664836" w:history="1">
             <w:r>
               <w:rPr>
                 <w:rStyle w:val="Hyperlink"/>
@@ -1596,7 +1634,8 @@
                 <w:noProof/>
                 <w:kern w:val="2"/>
                 <w:sz w:val="24"/>
-                <w:lang w:val="en-US" w:eastAsia="zh-TW"/>
+                <w:szCs w:val="24"/>
+                <w:lang w:eastAsia="en-GB"/>
                 <w14:ligatures w14:val="standardContextual"/>
               </w:rPr>
               <w:tab/>
@@ -1627,7 +1666,7 @@
                 <w:noProof/>
                 <w:webHidden/>
               </w:rPr>
-              <w:instrText xml:space="preserve"> PAGEREF _Toc144628084 \h </w:instrText>
+              <w:instrText xml:space="preserve"> PAGEREF _Toc144664836 \h </w:instrText>
             </w:r>
             <w:r>
               <w:rPr>
@@ -1685,6 +1724,7 @@
           <w:ilvl w:val="0"/>
           <w:numId w:val="2"/>
         </w:numPr>
+        <w:ind w:left="360" w:hanging="360"/>
       </w:pPr>
       <w:bookmarkStart w:id="0" w:name="_Toc144628068"/>
       <w:r>
@@ -1700,6 +1740,7 @@
           <w:ilvl w:val="1"/>
           <w:numId w:val="2"/>
         </w:numPr>
+        <w:ind w:left="1080" w:hanging="360"/>
       </w:pPr>
       <w:bookmarkStart w:id="1" w:name="_Toc144628069"/>
       <w:r>
@@ -1722,6 +1763,7 @@
           <w:ilvl w:val="1"/>
           <w:numId w:val="2"/>
         </w:numPr>
+        <w:ind w:left="1080" w:hanging="360"/>
       </w:pPr>
       <w:bookmarkStart w:id="2" w:name="_Toc144628070"/>
       <w:r>
@@ -1744,6 +1786,7 @@
           <w:ilvl w:val="1"/>
           <w:numId w:val="2"/>
         </w:numPr>
+        <w:ind w:left="1080" w:hanging="360"/>
       </w:pPr>
       <w:bookmarkStart w:id="3" w:name="_Toc144628071"/>
       <w:r>
@@ -1840,7 +1883,6 @@
     </w:p>
     <w:p/>
     <w:p/>
-    <w:p/>
     <w:p>
       <w:pPr>
         <w:pStyle w:val="Heading1"/>
@@ -1848,6 +1890,7 @@
           <w:ilvl w:val="0"/>
           <w:numId w:val="2"/>
         </w:numPr>
+        <w:ind w:left="360" w:hanging="360"/>
       </w:pPr>
       <w:bookmarkStart w:id="4" w:name="_Toc144628072"/>
       <w:r>
@@ -1863,6 +1906,7 @@
           <w:ilvl w:val="1"/>
           <w:numId w:val="2"/>
         </w:numPr>
+        <w:ind w:left="1080" w:hanging="360"/>
       </w:pPr>
       <w:bookmarkStart w:id="5" w:name="_Toc144628073"/>
       <w:r>
@@ -1883,21 +1927,7 @@
           <w:b/>
           <w:bCs/>
         </w:rPr>
-        <w:t>R1.</w:t>
-      </w:r>
-      <w:r>
-        <w:rPr>
-          <w:b/>
-          <w:bCs/>
-        </w:rPr>
-        <w:t xml:space="preserve"> </w:t>
-      </w:r>
-      <w:r>
-        <w:rPr>
-          <w:b/>
-          <w:bCs/>
-        </w:rPr>
-        <w:t>View Penalty Case Information:</w:t>
+        <w:t>R1. View Penalty Case Information:</w:t>
       </w:r>
     </w:p>
     <w:p>
@@ -1963,7 +1993,7 @@
         </w:numPr>
       </w:pPr>
       <w:r>
-        <w:t>The chart can be a bar graph or a pie chart, clearly showing the percentage of cases for each offense code.</w:t>
+        <w:t>The chart can be a bar graph or a pie chart, clearly showing the cases trend for each offense code.</w:t>
       </w:r>
     </w:p>
     <w:p>
@@ -2103,21 +2133,7 @@
           <w:b/>
           <w:bCs/>
         </w:rPr>
-        <w:t>R</w:t>
-      </w:r>
-      <w:r>
-        <w:rPr>
-          <w:b/>
-          <w:bCs/>
-        </w:rPr>
-        <w:t>5</w:t>
-      </w:r>
-      <w:r>
-        <w:rPr>
-          <w:b/>
-          <w:bCs/>
-        </w:rPr>
-        <w:t>. Flexibility in User Interaction:</w:t>
+        <w:t>R5. Flexibility in User Interaction:</w:t>
       </w:r>
     </w:p>
     <w:p>
@@ -2145,14 +2161,11 @@
           <w:ilvl w:val="1"/>
           <w:numId w:val="2"/>
         </w:numPr>
-        <w:ind w:left="1360"/>
+        <w:ind w:left="1360" w:hanging="360"/>
       </w:pPr>
       <w:bookmarkStart w:id="6" w:name="_Toc144628074"/>
       <w:r>
-        <w:t xml:space="preserve">Software </w:t>
-      </w:r>
-      <w:r>
-        <w:t>Requirements</w:t>
+        <w:t>Software Requirements</w:t>
       </w:r>
       <w:bookmarkEnd w:id="6"/>
     </w:p>
@@ -2646,52 +2659,7 @@
         <w:t>The software shall be designed to handle a significant amount of penalty case data efficiently.</w:t>
       </w:r>
     </w:p>
-    <w:p>
-      <w:pPr>
-        <w:ind w:left="644"/>
-        <w:rPr>
-          <w:b/>
-          <w:bCs/>
-          <w:sz w:val="24"/>
-          <w:szCs w:val="24"/>
-        </w:rPr>
-      </w:pPr>
-      <w:r>
-        <w:rPr>
-          <w:b/>
-          <w:bCs/>
-          <w:sz w:val="24"/>
-          <w:szCs w:val="24"/>
-        </w:rPr>
-        <w:t>R9. User Training and Support</w:t>
-      </w:r>
-      <w:r>
-        <w:rPr>
-          <w:b/>
-          <w:bCs/>
-          <w:sz w:val="24"/>
-          <w:szCs w:val="24"/>
-        </w:rPr>
-        <w:t>:</w:t>
-      </w:r>
-    </w:p>
-    <w:p>
-      <w:pPr>
-        <w:ind w:left="644"/>
-      </w:pPr>
-      <w:r>
-        <w:t>The software shall provide user guides, tooltips, and contextual help to assist users in navigating and utilizing the application effectively.</w:t>
-      </w:r>
-    </w:p>
-    <w:p>
-      <w:pPr>
-        <w:ind w:left="644"/>
-      </w:pPr>
-      <w:r>
-        <w:lastRenderedPageBreak/>
-        <w:t>These software requirements serve as the foundation for developing a robust and user-centric application that meets the project's goals and addresses the needs of its intended users.</w:t>
-      </w:r>
-    </w:p>
+    <w:p/>
     <w:p/>
     <w:p>
       <w:pPr>
@@ -2701,12 +2669,10 @@
           <w:numId w:val="2"/>
         </w:numPr>
       </w:pPr>
-      <w:bookmarkStart w:id="7" w:name="_Toc144628075"/>
-      <w:r>
-        <w:t>Use Cases</w:t>
-      </w:r>
-      <w:r>
-        <w:t xml:space="preserve"> &amp; Use Case Diagrams</w:t>
+      <w:bookmarkStart w:id="7" w:name="_Toc144664827"/>
+      <w:r>
+        <w:lastRenderedPageBreak/>
+        <w:t>Use Cases &amp; Use Case Diagrams</w:t>
       </w:r>
       <w:bookmarkEnd w:id="7"/>
     </w:p>
@@ -2729,7 +2695,7 @@
           <w:color w:val="FF0000"/>
         </w:rPr>
         <w:drawing>
-          <wp:inline distT="0" distB="0" distL="0" distR="0" wp14:anchorId="1B8C59E7" wp14:editId="4957D6FB">
+          <wp:inline distT="0" distB="0" distL="0" distR="0" wp14:anchorId="0061A81A" wp14:editId="3D7A97A1">
             <wp:extent cx="4987566" cy="4533900"/>
             <wp:effectExtent l="0" t="0" r="3810" b="0"/>
             <wp:docPr id="1666904983" name="Picture 3"/>
@@ -2965,13 +2931,7 @@
               <w:rPr>
                 <w:color w:val="000000" w:themeColor="text1"/>
               </w:rPr>
-              <w:t xml:space="preserve">A user selects a period of time </w:t>
-            </w:r>
-            <w:r>
-              <w:rPr>
-                <w:color w:val="000000" w:themeColor="text1"/>
-              </w:rPr>
-              <w:t>to view</w:t>
+              <w:t>A user selects a period of time to view</w:t>
             </w:r>
             <w:r>
               <w:t xml:space="preserve"> a chart that shows how cases are distributed across different offense codes</w:t>
@@ -3021,7 +2981,7 @@
               <w:rPr>
                 <w:color w:val="000000" w:themeColor="text1"/>
               </w:rPr>
-              <w:t>The user will launch the application</w:t>
+              <w:t>The user will launch the application.</w:t>
             </w:r>
           </w:p>
           <w:p>
@@ -3039,7 +2999,7 @@
               <w:rPr>
                 <w:color w:val="000000" w:themeColor="text1"/>
               </w:rPr>
-              <w:t>The user will select a period of time</w:t>
+              <w:t>The user will select a period of time.</w:t>
             </w:r>
           </w:p>
           <w:p>
@@ -3057,7 +3017,7 @@
               <w:rPr>
                 <w:color w:val="000000" w:themeColor="text1"/>
               </w:rPr>
-              <w:t xml:space="preserve">The user selects a penalty case among the penalty cases listed by the system </w:t>
+              <w:t>The user selects a penalty case among the penalty cases listed by the system.</w:t>
             </w:r>
           </w:p>
           <w:p>
@@ -3155,7 +3115,6 @@
                 <w:bCs/>
                 <w:color w:val="000000" w:themeColor="text1"/>
               </w:rPr>
-              <w:lastRenderedPageBreak/>
               <w:t>Use Case Name</w:t>
             </w:r>
           </w:p>
@@ -3174,13 +3133,7 @@
               <w:rPr>
                 <w:color w:val="000000" w:themeColor="text1"/>
               </w:rPr>
-              <w:t>Retrieve radar/camera captured case</w:t>
-            </w:r>
-            <w:r>
-              <w:rPr>
-                <w:color w:val="000000" w:themeColor="text1"/>
-              </w:rPr>
-              <w:t>s</w:t>
+              <w:t>Retrieve radar/camera captured cases</w:t>
             </w:r>
           </w:p>
         </w:tc>
@@ -3260,13 +3213,7 @@
               <w:rPr>
                 <w:color w:val="000000" w:themeColor="text1"/>
               </w:rPr>
-              <w:t xml:space="preserve">A user selects a period of time and choose a penalty case </w:t>
-            </w:r>
-            <w:r>
-              <w:rPr>
-                <w:color w:val="000000" w:themeColor="text1"/>
-              </w:rPr>
-              <w:t>which was captured by radar/camera to see the recording</w:t>
+              <w:t xml:space="preserve">A user selects a period of time and choose a penalty case which was captured by radar/camera </w:t>
             </w:r>
           </w:p>
         </w:tc>
@@ -3313,6 +3260,12 @@
               </w:rPr>
               <w:t>The user will launch the application</w:t>
             </w:r>
+            <w:r>
+              <w:rPr>
+                <w:color w:val="000000" w:themeColor="text1"/>
+              </w:rPr>
+              <w:t>.</w:t>
+            </w:r>
           </w:p>
           <w:p>
             <w:pPr>
@@ -3331,6 +3284,12 @@
               </w:rPr>
               <w:t>The user will select a period of time</w:t>
             </w:r>
+            <w:r>
+              <w:rPr>
+                <w:color w:val="000000" w:themeColor="text1"/>
+              </w:rPr>
+              <w:t>.</w:t>
+            </w:r>
           </w:p>
           <w:p>
             <w:pPr>
@@ -3347,44 +3306,41 @@
               <w:rPr>
                 <w:color w:val="000000" w:themeColor="text1"/>
               </w:rPr>
-              <w:t xml:space="preserve">The user selects a penalty case </w:t>
+              <w:lastRenderedPageBreak/>
+              <w:t>The system displays</w:t>
             </w:r>
             <w:r>
               <w:rPr>
                 <w:color w:val="000000" w:themeColor="text1"/>
               </w:rPr>
-              <w:t>which was captured by radar/camera</w:t>
+              <w:t xml:space="preserve"> penalty case</w:t>
             </w:r>
             <w:r>
               <w:rPr>
                 <w:color w:val="000000" w:themeColor="text1"/>
               </w:rPr>
+              <w:t>s</w:t>
+            </w:r>
+            <w:r>
+              <w:rPr>
+                <w:color w:val="000000" w:themeColor="text1"/>
+              </w:rPr>
               <w:t xml:space="preserve"> </w:t>
+            </w:r>
+            <w:r>
+              <w:rPr>
+                <w:color w:val="000000" w:themeColor="text1"/>
+              </w:rPr>
+              <w:t>which was captured by radar/camera.</w:t>
             </w:r>
           </w:p>
           <w:p>
             <w:pPr>
-              <w:pStyle w:val="ListParagraph"/>
-              <w:numPr>
-                <w:ilvl w:val="0"/>
-                <w:numId w:val="48"/>
-              </w:numPr>
+              <w:ind w:left="360"/>
               <w:rPr>
                 <w:color w:val="000000" w:themeColor="text1"/>
               </w:rPr>
             </w:pPr>
-            <w:r>
-              <w:rPr>
-                <w:color w:val="000000" w:themeColor="text1"/>
-              </w:rPr>
-              <w:t xml:space="preserve">The system displays the </w:t>
-            </w:r>
-            <w:r>
-              <w:rPr>
-                <w:color w:val="000000" w:themeColor="text1"/>
-              </w:rPr>
-              <w:t>recording</w:t>
-            </w:r>
           </w:p>
         </w:tc>
       </w:tr>
@@ -3561,7 +3517,7 @@
               <w:rPr>
                 <w:color w:val="000000" w:themeColor="text1"/>
               </w:rPr>
-              <w:t>A user selects a period of time and choose a penalty case to view its information</w:t>
+              <w:t>A user selects a period of time and view the offence code distribution chart</w:t>
             </w:r>
           </w:p>
         </w:tc>
@@ -3608,6 +3564,12 @@
               </w:rPr>
               <w:t>The user will launch the application</w:t>
             </w:r>
+            <w:r>
+              <w:rPr>
+                <w:color w:val="000000" w:themeColor="text1"/>
+              </w:rPr>
+              <w:t>.</w:t>
+            </w:r>
           </w:p>
           <w:p>
             <w:pPr>
@@ -3626,23 +3588,11 @@
               </w:rPr>
               <w:t>The user will select a period of time</w:t>
             </w:r>
-          </w:p>
-          <w:p>
-            <w:pPr>
-              <w:pStyle w:val="ListParagraph"/>
-              <w:numPr>
-                <w:ilvl w:val="0"/>
-                <w:numId w:val="26"/>
-              </w:numPr>
+            <w:r>
               <w:rPr>
                 <w:color w:val="000000" w:themeColor="text1"/>
               </w:rPr>
-            </w:pPr>
-            <w:r>
-              <w:rPr>
-                <w:color w:val="000000" w:themeColor="text1"/>
-              </w:rPr>
-              <w:t>The user will select to view offence code distribution chart</w:t>
+              <w:t>.</w:t>
             </w:r>
           </w:p>
           <w:p>
@@ -3838,7 +3788,7 @@
               <w:rPr>
                 <w:color w:val="000000" w:themeColor="text1"/>
               </w:rPr>
-              <w:t>A user selects a relevant offence code to after view the selected offence case</w:t>
+              <w:t xml:space="preserve">A user selects a relevant offence code </w:t>
             </w:r>
           </w:p>
         </w:tc>
@@ -3883,13 +3833,13 @@
               <w:rPr>
                 <w:color w:val="000000" w:themeColor="text1"/>
               </w:rPr>
-              <w:t xml:space="preserve">The user </w:t>
+              <w:t xml:space="preserve">The user will select a </w:t>
             </w:r>
             <w:r>
               <w:rPr>
                 <w:color w:val="000000" w:themeColor="text1"/>
               </w:rPr>
-              <w:t>will select a penalty case</w:t>
+              <w:t>period.</w:t>
             </w:r>
           </w:p>
           <w:p>
@@ -3907,7 +3857,25 @@
               <w:rPr>
                 <w:color w:val="000000" w:themeColor="text1"/>
               </w:rPr>
-              <w:t>The system will display the penalty case, and suggest relevant offence codes</w:t>
+              <w:t>The system will display the penalty case</w:t>
+            </w:r>
+            <w:r>
+              <w:rPr>
+                <w:color w:val="000000" w:themeColor="text1"/>
+              </w:rPr>
+              <w:t xml:space="preserve">s </w:t>
+            </w:r>
+            <w:r>
+              <w:rPr>
+                <w:color w:val="000000" w:themeColor="text1"/>
+              </w:rPr>
+              <w:t>and suggest relevant offence codes</w:t>
+            </w:r>
+            <w:r>
+              <w:rPr>
+                <w:color w:val="000000" w:themeColor="text1"/>
+              </w:rPr>
+              <w:t>.</w:t>
             </w:r>
           </w:p>
           <w:p>
@@ -3927,6 +3895,12 @@
               </w:rPr>
               <w:t>The user will choose to view a relevant offence code</w:t>
             </w:r>
+            <w:r>
+              <w:rPr>
+                <w:color w:val="000000" w:themeColor="text1"/>
+              </w:rPr>
+              <w:t>.</w:t>
+            </w:r>
           </w:p>
           <w:p>
             <w:pPr>
@@ -3973,7 +3947,7 @@
               <w:rPr>
                 <w:color w:val="000000" w:themeColor="text1"/>
               </w:rPr>
-              <w:t xml:space="preserve"> within the selected period</w:t>
+              <w:t xml:space="preserve"> within the selected period.</w:t>
             </w:r>
           </w:p>
           <w:p>
@@ -4158,13 +4132,7 @@
               <w:rPr>
                 <w:color w:val="000000" w:themeColor="text1"/>
               </w:rPr>
-              <w:t xml:space="preserve">A user </w:t>
-            </w:r>
-            <w:r>
-              <w:rPr>
-                <w:color w:val="000000" w:themeColor="text1"/>
-              </w:rPr>
-              <w:t>generates and exports a report for the chosen offence case</w:t>
+              <w:t>A user generates and exports a report for the period</w:t>
             </w:r>
           </w:p>
         </w:tc>
@@ -4215,7 +4183,7 @@
               <w:rPr>
                 <w:color w:val="000000" w:themeColor="text1"/>
               </w:rPr>
-              <w:t>select and view the offence case</w:t>
+              <w:t>enter start and end dates of a period.</w:t>
             </w:r>
           </w:p>
           <w:p>
@@ -4233,13 +4201,13 @@
               <w:rPr>
                 <w:color w:val="000000" w:themeColor="text1"/>
               </w:rPr>
-              <w:t xml:space="preserve">The user will </w:t>
+              <w:t>The user will choose to generate a report</w:t>
             </w:r>
             <w:r>
               <w:rPr>
                 <w:color w:val="000000" w:themeColor="text1"/>
               </w:rPr>
-              <w:t>choose to generate a report for the chosen case</w:t>
+              <w:t>.</w:t>
             </w:r>
           </w:p>
           <w:p>
@@ -4257,13 +4225,13 @@
               <w:rPr>
                 <w:color w:val="000000" w:themeColor="text1"/>
               </w:rPr>
-              <w:t xml:space="preserve">The </w:t>
+              <w:t xml:space="preserve">The system will export the report for the </w:t>
             </w:r>
             <w:r>
               <w:rPr>
                 <w:color w:val="000000" w:themeColor="text1"/>
               </w:rPr>
-              <w:t>system will export the report for the case</w:t>
+              <w:t>period.</w:t>
             </w:r>
           </w:p>
           <w:p>
@@ -4448,13 +4416,7 @@
               <w:rPr>
                 <w:color w:val="000000" w:themeColor="text1"/>
               </w:rPr>
-              <w:t xml:space="preserve">A user </w:t>
-            </w:r>
-            <w:r>
-              <w:rPr>
-                <w:color w:val="000000" w:themeColor="text1"/>
-              </w:rPr>
-              <w:t>changes settings for the application</w:t>
+              <w:t>A user changes settings for the application</w:t>
             </w:r>
           </w:p>
         </w:tc>
@@ -4476,7 +4438,6 @@
                 <w:bCs/>
                 <w:color w:val="000000" w:themeColor="text1"/>
               </w:rPr>
-              <w:lastRenderedPageBreak/>
               <w:t>Flow of Event</w:t>
             </w:r>
           </w:p>
@@ -4502,6 +4463,12 @@
               </w:rPr>
               <w:t>The user will select settings tab</w:t>
             </w:r>
+            <w:r>
+              <w:rPr>
+                <w:color w:val="000000" w:themeColor="text1"/>
+              </w:rPr>
+              <w:t>.</w:t>
+            </w:r>
           </w:p>
           <w:p>
             <w:pPr>
@@ -4520,6 +4487,12 @@
               </w:rPr>
               <w:t>The user will change the settings to their preferences</w:t>
             </w:r>
+            <w:r>
+              <w:rPr>
+                <w:color w:val="000000" w:themeColor="text1"/>
+              </w:rPr>
+              <w:t>.</w:t>
+            </w:r>
           </w:p>
           <w:p>
             <w:pPr>
@@ -4538,6 +4511,12 @@
               </w:rPr>
               <w:t>The system will update the settings according to the user changes</w:t>
             </w:r>
+            <w:r>
+              <w:rPr>
+                <w:color w:val="000000" w:themeColor="text1"/>
+              </w:rPr>
+              <w:t>.</w:t>
+            </w:r>
           </w:p>
         </w:tc>
       </w:tr>
@@ -4557,12 +4536,10 @@
           <w:numId w:val="2"/>
         </w:numPr>
       </w:pPr>
-      <w:bookmarkStart w:id="8" w:name="_Toc144628076"/>
-      <w:r>
-        <w:t>Software Design and S</w:t>
-      </w:r>
-      <w:r>
-        <w:t>ystem Components</w:t>
+      <w:bookmarkStart w:id="8" w:name="_Toc144664828"/>
+      <w:r>
+        <w:lastRenderedPageBreak/>
+        <w:t>Software Design and System Components</w:t>
       </w:r>
       <w:bookmarkEnd w:id="8"/>
     </w:p>
@@ -4574,7 +4551,7 @@
           <w:numId w:val="2"/>
         </w:numPr>
       </w:pPr>
-      <w:bookmarkStart w:id="9" w:name="_Toc144628077"/>
+      <w:bookmarkStart w:id="9" w:name="_Toc144664829"/>
       <w:r>
         <w:t>Software Design</w:t>
       </w:r>
@@ -4592,7 +4569,7 @@
           <w:color w:val="FF0000"/>
         </w:rPr>
         <w:drawing>
-          <wp:inline distT="0" distB="0" distL="0" distR="0" wp14:anchorId="5747362F" wp14:editId="4B6D79A6">
+          <wp:inline distT="0" distB="0" distL="0" distR="0" wp14:anchorId="2317DF72" wp14:editId="65E3E61D">
             <wp:extent cx="5731510" cy="2360930"/>
             <wp:effectExtent l="0" t="0" r="0" b="1270"/>
             <wp:docPr id="980836635" name="Picture 4" descr="A diagram of a process&#10;&#10;Description automatically generated"/>
@@ -4676,6 +4653,7 @@
         </w:numPr>
       </w:pPr>
       <w:bookmarkStart w:id="10" w:name="_Toc144628078"/>
+      <w:bookmarkStart w:id="11" w:name="_Toc144664834"/>
       <w:r>
         <w:t>System Components</w:t>
       </w:r>
@@ -4689,11 +4667,11 @@
           <w:numId w:val="2"/>
         </w:numPr>
       </w:pPr>
-      <w:bookmarkStart w:id="11" w:name="_Toc144628079"/>
+      <w:bookmarkStart w:id="12" w:name="_Toc144628079"/>
       <w:r>
         <w:t>Functions</w:t>
       </w:r>
-      <w:bookmarkEnd w:id="11"/>
+      <w:bookmarkEnd w:id="12"/>
     </w:p>
     <w:p>
       <w:pPr>
@@ -4705,7 +4683,7 @@
         <w:ind w:left="1068"/>
       </w:pPr>
       <w:r>
-        <w:t>load_data:</w:t>
+        <w:t>load data:</w:t>
       </w:r>
     </w:p>
     <w:p>
@@ -4754,7 +4732,37 @@
         <w:ind w:left="1068"/>
       </w:pPr>
       <w:r>
-        <w:t>filter_cases_by_period:</w:t>
+        <w:t>Filter</w:t>
+      </w:r>
+      <w:r>
+        <w:rPr>
+          <w:rFonts w:hint="eastAsia"/>
+          <w:lang w:eastAsia="zh-TW"/>
+        </w:rPr>
+        <w:t xml:space="preserve"> </w:t>
+      </w:r>
+      <w:r>
+        <w:t>cases</w:t>
+      </w:r>
+      <w:r>
+        <w:rPr>
+          <w:rFonts w:hint="eastAsia"/>
+          <w:lang w:eastAsia="zh-TW"/>
+        </w:rPr>
+        <w:t xml:space="preserve"> </w:t>
+      </w:r>
+      <w:r>
+        <w:t>by</w:t>
+      </w:r>
+      <w:r>
+        <w:rPr>
+          <w:rFonts w:hint="eastAsia"/>
+          <w:lang w:eastAsia="zh-TW"/>
+        </w:rPr>
+        <w:t xml:space="preserve"> </w:t>
+      </w:r>
+      <w:r>
+        <w:t>period:</w:t>
       </w:r>
     </w:p>
     <w:p>
@@ -4803,7 +4811,37 @@
         <w:ind w:left="1068"/>
       </w:pPr>
       <w:r>
-        <w:t>view_penalty_case_information:</w:t>
+        <w:t>View</w:t>
+      </w:r>
+      <w:r>
+        <w:rPr>
+          <w:rFonts w:hint="eastAsia"/>
+          <w:lang w:eastAsia="zh-TW"/>
+        </w:rPr>
+        <w:t xml:space="preserve"> </w:t>
+      </w:r>
+      <w:r>
+        <w:t>penalty</w:t>
+      </w:r>
+      <w:r>
+        <w:rPr>
+          <w:rFonts w:hint="eastAsia"/>
+          <w:lang w:eastAsia="zh-TW"/>
+        </w:rPr>
+        <w:t xml:space="preserve"> </w:t>
+      </w:r>
+      <w:r>
+        <w:t>case</w:t>
+      </w:r>
+      <w:r>
+        <w:rPr>
+          <w:rFonts w:hint="eastAsia"/>
+          <w:lang w:eastAsia="zh-TW"/>
+        </w:rPr>
+        <w:t xml:space="preserve"> </w:t>
+      </w:r>
+      <w:r>
+        <w:t>information:</w:t>
       </w:r>
     </w:p>
     <w:p>
@@ -4852,7 +4890,27 @@
         <w:ind w:left="1068"/>
       </w:pPr>
       <w:r>
-        <w:t>generate_distribution_chart:</w:t>
+        <w:t>Generate</w:t>
+      </w:r>
+      <w:r>
+        <w:rPr>
+          <w:rFonts w:hint="eastAsia"/>
+          <w:lang w:eastAsia="zh-TW"/>
+        </w:rPr>
+        <w:t xml:space="preserve"> </w:t>
+      </w:r>
+      <w:r>
+        <w:t>distribution</w:t>
+      </w:r>
+      <w:r>
+        <w:rPr>
+          <w:rFonts w:hint="eastAsia"/>
+          <w:lang w:eastAsia="zh-TW"/>
+        </w:rPr>
+        <w:t xml:space="preserve"> </w:t>
+      </w:r>
+      <w:r>
+        <w:t>chart:</w:t>
       </w:r>
     </w:p>
     <w:p>
@@ -4861,7 +4919,6 @@
         <w:ind w:left="1068"/>
       </w:pPr>
       <w:r>
-        <w:lastRenderedPageBreak/>
         <w:t>Description: Generates a chart showing the distribution of cases for each offense code within a selected period.</w:t>
       </w:r>
     </w:p>
@@ -4902,7 +4959,38 @@
         <w:ind w:left="1068"/>
       </w:pPr>
       <w:r>
-        <w:t>retrieve_radar_camera_cases:</w:t>
+        <w:lastRenderedPageBreak/>
+        <w:t>Retrieve</w:t>
+      </w:r>
+      <w:r>
+        <w:rPr>
+          <w:rFonts w:hint="eastAsia"/>
+          <w:lang w:eastAsia="zh-TW"/>
+        </w:rPr>
+        <w:t xml:space="preserve"> </w:t>
+      </w:r>
+      <w:r>
+        <w:t>radar</w:t>
+      </w:r>
+      <w:r>
+        <w:rPr>
+          <w:rFonts w:hint="eastAsia"/>
+          <w:lang w:eastAsia="zh-TW"/>
+        </w:rPr>
+        <w:t xml:space="preserve"> </w:t>
+      </w:r>
+      <w:r>
+        <w:t>camera</w:t>
+      </w:r>
+      <w:r>
+        <w:rPr>
+          <w:rFonts w:hint="eastAsia"/>
+          <w:lang w:eastAsia="zh-TW"/>
+        </w:rPr>
+        <w:t xml:space="preserve"> </w:t>
+      </w:r>
+      <w:r>
+        <w:t>cases:</w:t>
       </w:r>
     </w:p>
     <w:p>
@@ -4951,7 +5039,37 @@
         <w:ind w:left="1068"/>
       </w:pPr>
       <w:r>
-        <w:t>analyze_mobile_phone_usage:</w:t>
+        <w:t>Analyze</w:t>
+      </w:r>
+      <w:r>
+        <w:rPr>
+          <w:rFonts w:hint="eastAsia"/>
+          <w:lang w:eastAsia="zh-TW"/>
+        </w:rPr>
+        <w:t xml:space="preserve"> </w:t>
+      </w:r>
+      <w:r>
+        <w:t>mobile</w:t>
+      </w:r>
+      <w:r>
+        <w:rPr>
+          <w:rFonts w:hint="eastAsia"/>
+          <w:lang w:eastAsia="zh-TW"/>
+        </w:rPr>
+        <w:t xml:space="preserve"> </w:t>
+      </w:r>
+      <w:r>
+        <w:t>phone</w:t>
+      </w:r>
+      <w:r>
+        <w:rPr>
+          <w:rFonts w:hint="eastAsia"/>
+          <w:lang w:eastAsia="zh-TW"/>
+        </w:rPr>
+        <w:t xml:space="preserve"> </w:t>
+      </w:r>
+      <w:r>
+        <w:t>usage:</w:t>
       </w:r>
     </w:p>
     <w:p>
@@ -5000,7 +5118,17 @@
         <w:ind w:left="1068"/>
       </w:pPr>
       <w:r>
-        <w:t>analyze_seatbelt_usage:</w:t>
+        <w:t>Update</w:t>
+      </w:r>
+      <w:r>
+        <w:rPr>
+          <w:rFonts w:hint="eastAsia"/>
+          <w:lang w:eastAsia="zh-TW"/>
+        </w:rPr>
+        <w:t xml:space="preserve"> </w:t>
+      </w:r>
+      <w:r>
+        <w:t>settings:</w:t>
       </w:r>
     </w:p>
     <w:p>
@@ -5009,7 +5137,7 @@
         <w:ind w:left="1068"/>
       </w:pPr>
       <w:r>
-        <w:t>Description: Provides insights related to cases where passengers are not wearing seatbelts properly.</w:t>
+        <w:t>Description: Allows the user to change their choices and settings for analysis.</w:t>
       </w:r>
     </w:p>
     <w:p>
@@ -5018,7 +5146,7 @@
         <w:ind w:left="1068"/>
       </w:pPr>
       <w:r>
-        <w:t>Input Parameters: Start date, end date (both in datetime format), data (loaded penalty data).</w:t>
+        <w:t>Input Parameters: Current settings, user's new choices.</w:t>
       </w:r>
     </w:p>
     <w:p>
@@ -5027,7 +5155,7 @@
         <w:ind w:left="1068"/>
       </w:pPr>
       <w:r>
-        <w:t>Side Effects: None.</w:t>
+        <w:t>Side Effects: Updates the analysis settings.</w:t>
       </w:r>
     </w:p>
     <w:p>
@@ -5036,7 +5164,7 @@
         <w:ind w:left="1068"/>
       </w:pPr>
       <w:r>
-        <w:t>Return Value: Relevant offense codes, descriptions, and insights.</w:t>
+        <w:t>Return Value: Updated settings.</w:t>
       </w:r>
     </w:p>
     <w:p>
@@ -5049,56 +5177,37 @@
         <w:ind w:left="1068"/>
       </w:pPr>
       <w:r>
-        <w:t>update_settings:</w:t>
-      </w:r>
-    </w:p>
-    <w:p>
-      <w:pPr>
-        <w:pStyle w:val="ListParagraph"/>
-        <w:ind w:left="1068"/>
-      </w:pPr>
-      <w:r>
-        <w:t>Description: Allows the user to change their choices and settings for analysis.</w:t>
-      </w:r>
-    </w:p>
-    <w:p>
-      <w:pPr>
-        <w:pStyle w:val="ListParagraph"/>
-        <w:ind w:left="1068"/>
-      </w:pPr>
-      <w:r>
-        <w:t>Input Parameters: Current settings, user's new choices.</w:t>
-      </w:r>
-    </w:p>
-    <w:p>
-      <w:pPr>
-        <w:pStyle w:val="ListParagraph"/>
-        <w:ind w:left="1068"/>
-      </w:pPr>
-      <w:r>
-        <w:t>Side Effects: Updates the analysis settings.</w:t>
-      </w:r>
-    </w:p>
-    <w:p>
-      <w:pPr>
-        <w:pStyle w:val="ListParagraph"/>
-        <w:ind w:left="1068"/>
-      </w:pPr>
-      <w:r>
-        <w:t>Return Value: Updated settings.</w:t>
-      </w:r>
-    </w:p>
-    <w:p>
-      <w:pPr>
-        <w:pStyle w:val="ListParagraph"/>
-        <w:numPr>
-          <w:ilvl w:val="0"/>
-          <w:numId w:val="45"/>
-        </w:numPr>
-        <w:ind w:left="1068"/>
-      </w:pPr>
-      <w:r>
-        <w:t>error_handling_and_validation:</w:t>
+        <w:t>Error</w:t>
+      </w:r>
+      <w:r>
+        <w:rPr>
+          <w:rFonts w:hint="eastAsia"/>
+          <w:lang w:eastAsia="zh-TW"/>
+        </w:rPr>
+        <w:t xml:space="preserve"> </w:t>
+      </w:r>
+      <w:r>
+        <w:t>handling</w:t>
+      </w:r>
+      <w:r>
+        <w:rPr>
+          <w:rFonts w:hint="eastAsia"/>
+          <w:lang w:eastAsia="zh-TW"/>
+        </w:rPr>
+        <w:t xml:space="preserve"> </w:t>
+      </w:r>
+      <w:r>
+        <w:t>and</w:t>
+      </w:r>
+      <w:r>
+        <w:rPr>
+          <w:rFonts w:hint="eastAsia"/>
+          <w:lang w:eastAsia="zh-TW"/>
+        </w:rPr>
+        <w:t xml:space="preserve"> </w:t>
+      </w:r>
+      <w:r>
+        <w:t>validation:</w:t>
       </w:r>
     </w:p>
     <w:p>
@@ -5151,14 +5260,11 @@
           <w:numId w:val="2"/>
         </w:numPr>
       </w:pPr>
-      <w:bookmarkStart w:id="12" w:name="_Toc144628080"/>
-      <w:r>
-        <w:t>Data Structures</w:t>
-      </w:r>
-      <w:r>
-        <w:t xml:space="preserve"> / Data Sources</w:t>
-      </w:r>
-      <w:bookmarkEnd w:id="12"/>
+      <w:bookmarkStart w:id="13" w:name="_Toc144628080"/>
+      <w:r>
+        <w:t>Data Structures / Data Sources</w:t>
+      </w:r>
+      <w:bookmarkEnd w:id="13"/>
     </w:p>
     <w:p>
       <w:pPr>
@@ -5224,7 +5330,6 @@
         <w:ind w:left="1428"/>
       </w:pPr>
       <w:r>
-        <w:lastRenderedPageBreak/>
         <w:t>Data Members:</w:t>
       </w:r>
     </w:p>
@@ -5357,6 +5462,7 @@
           <w:b/>
           <w:bCs/>
         </w:rPr>
+        <w:lastRenderedPageBreak/>
         <w:t>Data Structure: Pandas DataFrame</w:t>
       </w:r>
     </w:p>
@@ -5758,15 +5864,8 @@
         <w:ind w:left="1428"/>
       </w:pPr>
       <w:r>
-        <w:t xml:space="preserve">Type: External Data </w:t>
-      </w:r>
-      <w:proofErr w:type="gramStart"/>
-      <w:r>
-        <w:t>The</w:t>
-      </w:r>
-      <w:proofErr w:type="gramEnd"/>
-      <w:r>
-        <w:t xml:space="preserve"> Source</w:t>
+        <w:lastRenderedPageBreak/>
+        <w:t>Type: External Data The Source</w:t>
       </w:r>
     </w:p>
     <w:p>
@@ -5856,11 +5955,11 @@
           <w:numId w:val="2"/>
         </w:numPr>
       </w:pPr>
-      <w:bookmarkStart w:id="13" w:name="_Toc144628081"/>
+      <w:bookmarkStart w:id="14" w:name="_Toc144628081"/>
       <w:r>
         <w:t>Detailed Design</w:t>
       </w:r>
-      <w:bookmarkEnd w:id="13"/>
+      <w:bookmarkEnd w:id="14"/>
     </w:p>
     <w:p>
       <w:pPr>
@@ -5891,21 +5990,7 @@
         <w:rPr>
           <w:color w:val="000000" w:themeColor="text1"/>
         </w:rPr>
-        <w:t>Function load_penalty_</w:t>
-      </w:r>
-      <w:proofErr w:type="gramStart"/>
-      <w:r>
-        <w:rPr>
-          <w:color w:val="000000" w:themeColor="text1"/>
-        </w:rPr>
-        <w:t>data(</w:t>
-      </w:r>
-      <w:proofErr w:type="gramEnd"/>
-      <w:r>
-        <w:rPr>
-          <w:color w:val="000000" w:themeColor="text1"/>
-        </w:rPr>
-        <w:t>file_path: str) -&gt; List[PenaltyCase]:</w:t>
+        <w:t>Function load_penalty_data(file_path: str) -&gt; List[PenaltyCase]:</w:t>
       </w:r>
     </w:p>
     <w:p>
@@ -6083,7 +6168,6 @@
           <w:bCs/>
           <w:color w:val="000000" w:themeColor="text1"/>
         </w:rPr>
-        <w:lastRenderedPageBreak/>
         <w:t>Pseudocode for filtering penalty cases by period:</w:t>
       </w:r>
     </w:p>
@@ -6098,21 +6182,7 @@
         <w:rPr>
           <w:color w:val="000000" w:themeColor="text1"/>
         </w:rPr>
-        <w:t>Function filter_cases_by_</w:t>
-      </w:r>
-      <w:proofErr w:type="gramStart"/>
-      <w:r>
-        <w:rPr>
-          <w:color w:val="000000" w:themeColor="text1"/>
-        </w:rPr>
-        <w:t>period(</w:t>
-      </w:r>
-      <w:proofErr w:type="gramEnd"/>
-      <w:r>
-        <w:rPr>
-          <w:color w:val="000000" w:themeColor="text1"/>
-        </w:rPr>
-        <w:t>penalty_cases: List[PenaltyCase], start_date: str, end_date: str) -&gt; List[PenaltyCase]:</w:t>
+        <w:t>Function filter_cases_by_period(penalty_cases: List[PenaltyCase], start_date: str, end_date: str) -&gt; List[PenaltyCase]:</w:t>
       </w:r>
     </w:p>
     <w:p>
@@ -6166,21 +6236,7 @@
         <w:rPr>
           <w:color w:val="000000" w:themeColor="text1"/>
         </w:rPr>
-        <w:t xml:space="preserve">        If penalty_</w:t>
-      </w:r>
-      <w:proofErr w:type="gramStart"/>
-      <w:r>
-        <w:rPr>
-          <w:color w:val="000000" w:themeColor="text1"/>
-        </w:rPr>
-        <w:t>case.OFFENCE</w:t>
-      </w:r>
-      <w:proofErr w:type="gramEnd"/>
-      <w:r>
-        <w:rPr>
-          <w:color w:val="000000" w:themeColor="text1"/>
-        </w:rPr>
-        <w:t>_MONTH is within the range [start_date, end_date]:</w:t>
+        <w:t xml:space="preserve">        If penalty_case.OFFENCE_MONTH is within the range [start_date, end_date]:</w:t>
       </w:r>
     </w:p>
     <w:p>
@@ -6234,6 +6290,7 @@
           <w:bCs/>
           <w:color w:val="000000" w:themeColor="text1"/>
         </w:rPr>
+        <w:lastRenderedPageBreak/>
         <w:t>Pseudocode for generating distribution chart:</w:t>
       </w:r>
     </w:p>
@@ -6248,21 +6305,7 @@
         <w:rPr>
           <w:color w:val="000000" w:themeColor="text1"/>
         </w:rPr>
-        <w:t>Function generate_distribution_</w:t>
-      </w:r>
-      <w:proofErr w:type="gramStart"/>
-      <w:r>
-        <w:rPr>
-          <w:color w:val="000000" w:themeColor="text1"/>
-        </w:rPr>
-        <w:t>chart(</w:t>
-      </w:r>
-      <w:proofErr w:type="gramEnd"/>
-      <w:r>
-        <w:rPr>
-          <w:color w:val="000000" w:themeColor="text1"/>
-        </w:rPr>
-        <w:t>penalty_cases: List[PenaltyCase]):</w:t>
+        <w:t>Function generate_distribution_chart(penalty_cases: List[PenaltyCase]):</w:t>
       </w:r>
     </w:p>
     <w:p>
@@ -6304,21 +6347,7 @@
         <w:rPr>
           <w:color w:val="000000" w:themeColor="text1"/>
         </w:rPr>
-        <w:t xml:space="preserve">        If penalty_</w:t>
-      </w:r>
-      <w:proofErr w:type="gramStart"/>
-      <w:r>
-        <w:rPr>
-          <w:color w:val="000000" w:themeColor="text1"/>
-        </w:rPr>
-        <w:t>case.OFFENCE</w:t>
-      </w:r>
-      <w:proofErr w:type="gramEnd"/>
-      <w:r>
-        <w:rPr>
-          <w:color w:val="000000" w:themeColor="text1"/>
-        </w:rPr>
-        <w:t>_CODE is not in offence_counts:</w:t>
+        <w:t xml:space="preserve">        If penalty_case.OFFENCE_CODE is not in offence_counts:</w:t>
       </w:r>
     </w:p>
     <w:p>
@@ -6332,21 +6361,7 @@
         <w:rPr>
           <w:color w:val="000000" w:themeColor="text1"/>
         </w:rPr>
-        <w:t xml:space="preserve">            Initialize offence_counts[penalty_</w:t>
-      </w:r>
-      <w:proofErr w:type="gramStart"/>
-      <w:r>
-        <w:rPr>
-          <w:color w:val="000000" w:themeColor="text1"/>
-        </w:rPr>
-        <w:t>case.OFFENCE</w:t>
-      </w:r>
-      <w:proofErr w:type="gramEnd"/>
-      <w:r>
-        <w:rPr>
-          <w:color w:val="000000" w:themeColor="text1"/>
-        </w:rPr>
-        <w:t>_CODE] to 1</w:t>
+        <w:t xml:space="preserve">            Initialize offence_counts[penalty_case.OFFENCE_CODE] to 1</w:t>
       </w:r>
     </w:p>
     <w:p>
@@ -6374,21 +6389,7 @@
         <w:rPr>
           <w:color w:val="000000" w:themeColor="text1"/>
         </w:rPr>
-        <w:t xml:space="preserve">            Increment offence_counts[penalty_</w:t>
-      </w:r>
-      <w:proofErr w:type="gramStart"/>
-      <w:r>
-        <w:rPr>
-          <w:color w:val="000000" w:themeColor="text1"/>
-        </w:rPr>
-        <w:t>case.OFFENCE</w:t>
-      </w:r>
-      <w:proofErr w:type="gramEnd"/>
-      <w:r>
-        <w:rPr>
-          <w:color w:val="000000" w:themeColor="text1"/>
-        </w:rPr>
-        <w:t xml:space="preserve">_CODE] by 1            </w:t>
+        <w:t xml:space="preserve">            Increment offence_counts[penalty_case.OFFENCE_CODE] by 1            </w:t>
       </w:r>
     </w:p>
     <w:p>
@@ -6454,21 +6455,7 @@
         <w:rPr>
           <w:color w:val="000000" w:themeColor="text1"/>
         </w:rPr>
-        <w:t>Function update_analysis_</w:t>
-      </w:r>
-      <w:proofErr w:type="gramStart"/>
-      <w:r>
-        <w:rPr>
-          <w:color w:val="000000" w:themeColor="text1"/>
-        </w:rPr>
-        <w:t>settings(</w:t>
-      </w:r>
-      <w:proofErr w:type="gramEnd"/>
-      <w:r>
-        <w:rPr>
-          <w:color w:val="000000" w:themeColor="text1"/>
-        </w:rPr>
-        <w:t>settings_dict: Dictionary, new_settings: Dictionary):</w:t>
+        <w:t>Function update_analysis_settings(settings_dict: Dictionary, new_settings: Dictionary):</w:t>
       </w:r>
     </w:p>
     <w:p>
@@ -6512,6 +6499,14 @@
         </w:rPr>
         <w:t xml:space="preserve">    Return updated settings_dict</w:t>
       </w:r>
+    </w:p>
+    <w:p>
+      <w:pPr>
+        <w:ind w:left="708"/>
+        <w:rPr>
+          <w:color w:val="000000" w:themeColor="text1"/>
+        </w:rPr>
+      </w:pPr>
     </w:p>
     <w:p>
       <w:pPr>
@@ -6520,12 +6515,12 @@
           <w:ilvl w:val="0"/>
           <w:numId w:val="2"/>
         </w:numPr>
-      </w:pPr>
-      <w:bookmarkStart w:id="14" w:name="_Toc144628082"/>
+        <w:ind w:left="360" w:hanging="360"/>
+      </w:pPr>
       <w:r>
         <w:t>User Interface Design</w:t>
       </w:r>
-      <w:bookmarkEnd w:id="14"/>
+      <w:bookmarkEnd w:id="11"/>
     </w:p>
     <w:p>
       <w:pPr>
@@ -6538,15 +6533,24 @@
         <w:rPr>
           <w:color w:val="000000" w:themeColor="text1"/>
         </w:rPr>
-        <w:t xml:space="preserve">This initial interface design, created using Windows Paint, incorporates a user-centric approach, ensuring ease of navigation and data retrieval in the NSW Traffic Penalty </w:t>
-      </w:r>
-      <w:r>
-        <w:rPr>
-          <w:color w:val="000000" w:themeColor="text1"/>
-        </w:rPr>
-        <w:lastRenderedPageBreak/>
-        <w:t>application. To maintain a consistent user experience across devices, we employ a uniform structure and layout. Key elements include bold headings in the top left corner, a minimalist black and white color scheme, and a consistent layout with select period bars and a navigation panel. Information is logically grouped for user-friendliness. The homepage introduces app functionality, and subsequent pages organize data into cards or tabular formats. Navigation is facilitated through the homepage and a right-hand navigation panel. Search inputs with time-period selectors further enhance usability, allowing users to easily retrieve penalty case information.</w:t>
-      </w:r>
+        <w:t>This initial interface design, created using Windows Paint, incorporates a user-centric approach, ensuring ease of navigation and data retrieval in the NSW Traffic Penalty application. To maintain a consistent user experience across devices, we employ a uniform structure and layout. Key elements include bold headings in the top left corner, a minimalist black and white color scheme, and a consistent layout with select period bars and a navigation panel. Information is logically grouped for user-friendliness. The homepage introduces app functionality, and subsequent pages organize data into cards or tabular formats. Navigation is facilitated through the homepage and a right-hand navigation panel. Search inputs with time-period selectors further enhance usability, allowing users to easily retrieve penalty case information.</w:t>
+      </w:r>
+    </w:p>
+    <w:p>
+      <w:pPr>
+        <w:ind w:left="716" w:firstLine="4"/>
+        <w:rPr>
+          <w:color w:val="000000" w:themeColor="text1"/>
+        </w:rPr>
+      </w:pPr>
+    </w:p>
+    <w:p>
+      <w:pPr>
+        <w:ind w:left="716" w:firstLine="4"/>
+        <w:rPr>
+          <w:color w:val="000000" w:themeColor="text1"/>
+        </w:rPr>
+      </w:pPr>
     </w:p>
     <w:p>
       <w:pPr>
@@ -6556,7 +6560,11 @@
           <w:numId w:val="2"/>
         </w:numPr>
       </w:pPr>
-      <w:bookmarkStart w:id="15" w:name="_Toc144628083"/>
+      <w:bookmarkStart w:id="15" w:name="_Toc144664835"/>
+      <w:r>
+        <w:lastRenderedPageBreak/>
+        <w:t xml:space="preserve"> </w:t>
+      </w:r>
       <w:r>
         <w:t>Structural Design</w:t>
       </w:r>
@@ -6581,10 +6589,10 @@
           <w:color w:val="FF0000"/>
         </w:rPr>
         <w:drawing>
-          <wp:inline distT="0" distB="0" distL="0" distR="0" wp14:anchorId="581782CD" wp14:editId="3B56C41B">
-            <wp:extent cx="5731510" cy="4398645"/>
-            <wp:effectExtent l="0" t="0" r="0" b="0"/>
-            <wp:docPr id="1455121571" name="Picture 4"/>
+          <wp:inline distT="0" distB="0" distL="0" distR="0" wp14:anchorId="72FFCE3C" wp14:editId="5A97BC9F">
+            <wp:extent cx="5731510" cy="3075940"/>
+            <wp:effectExtent l="0" t="0" r="2540" b="0"/>
+            <wp:docPr id="42385685" name="Picture 1"/>
             <wp:cNvGraphicFramePr>
               <a:graphicFrameLocks xmlns:a="http://schemas.openxmlformats.org/drawingml/2006/main" noChangeAspect="1"/>
             </wp:cNvGraphicFramePr>
@@ -6592,7 +6600,7 @@
               <a:graphicData uri="http://schemas.openxmlformats.org/drawingml/2006/picture">
                 <pic:pic xmlns:pic="http://schemas.openxmlformats.org/drawingml/2006/picture">
                   <pic:nvPicPr>
-                    <pic:cNvPr id="1455121571" name="Picture 1455121571"/>
+                    <pic:cNvPr id="42385685" name="Picture 42385685"/>
                     <pic:cNvPicPr/>
                   </pic:nvPicPr>
                   <pic:blipFill>
@@ -6610,7 +6618,7 @@
                   <pic:spPr>
                     <a:xfrm>
                       <a:off x="0" y="0"/>
-                      <a:ext cx="5731510" cy="4398645"/>
+                      <a:ext cx="5731510" cy="3075940"/>
                     </a:xfrm>
                     <a:prstGeom prst="rect">
                       <a:avLst/>
@@ -6685,7 +6693,6 @@
         <w:rPr>
           <w:color w:val="000000" w:themeColor="text1"/>
         </w:rPr>
-        <w:lastRenderedPageBreak/>
         <w:t>Consistency: whether the users use IOS or Windows devices to access the application, its structure and layout are depicted in a consistent manner/ for better user experience, it is designed to be consistent and predictable.</w:t>
       </w:r>
     </w:p>
@@ -6722,21 +6729,7 @@
         <w:rPr>
           <w:color w:val="000000" w:themeColor="text1"/>
         </w:rPr>
-        <w:t xml:space="preserve">Fonts and colour scheme: Only one font is employed throughout the “NSW Traffic Penalty” application. We aim to provide a minimalist data retrieval </w:t>
-      </w:r>
-      <w:proofErr w:type="gramStart"/>
-      <w:r>
-        <w:rPr>
-          <w:color w:val="000000" w:themeColor="text1"/>
-        </w:rPr>
-        <w:t>application,</w:t>
-      </w:r>
-      <w:proofErr w:type="gramEnd"/>
-      <w:r>
-        <w:rPr>
-          <w:color w:val="000000" w:themeColor="text1"/>
-        </w:rPr>
-        <w:t xml:space="preserve"> thus, we just utilise black and white colours.</w:t>
+        <w:t>Fonts and colour scheme: Only one font is employed throughout the “NSW Traffic Penalty” application. We aim to provide a minimalist data retrieval application, thus, we just utilise black and white colours.</w:t>
       </w:r>
     </w:p>
     <w:p>
@@ -6785,6 +6778,7 @@
           <w:bCs/>
           <w:color w:val="000000" w:themeColor="text1"/>
         </w:rPr>
+        <w:lastRenderedPageBreak/>
         <w:t>Home Page</w:t>
       </w:r>
       <w:r>
@@ -7097,7 +7091,6 @@
           <w:bCs/>
           <w:color w:val="000000" w:themeColor="text1"/>
         </w:rPr>
-        <w:lastRenderedPageBreak/>
         <w:t>Mobile Phone Usage</w:t>
       </w:r>
       <w:r>
@@ -7174,29 +7167,24 @@
     </w:p>
     <w:p>
       <w:pPr>
-        <w:rPr>
-          <w:color w:val="000000" w:themeColor="text1"/>
-        </w:rPr>
-      </w:pPr>
-    </w:p>
-    <w:p>
-      <w:pPr>
-        <w:rPr>
-          <w:color w:val="000000" w:themeColor="text1"/>
-        </w:rPr>
-      </w:pPr>
-    </w:p>
-    <w:p>
-      <w:pPr>
-        <w:rPr>
-          <w:color w:val="000000" w:themeColor="text1"/>
-        </w:rPr>
-      </w:pPr>
-      <w:r>
-        <w:rPr>
-          <w:color w:val="000000" w:themeColor="text1"/>
-        </w:rPr>
-        <w:t>Navigation strategy:</w:t>
+        <w:ind w:left="360"/>
+        <w:rPr>
+          <w:color w:val="000000" w:themeColor="text1"/>
+        </w:rPr>
+      </w:pPr>
+      <w:r>
+        <w:rPr>
+          <w:b/>
+          <w:bCs/>
+          <w:color w:val="000000" w:themeColor="text1"/>
+        </w:rPr>
+        <w:t xml:space="preserve">Settings Page: </w:t>
+      </w:r>
+      <w:r>
+        <w:rPr>
+          <w:color w:val="000000" w:themeColor="text1"/>
+        </w:rPr>
+        <w:t>The information presented on this page will be grouped as follows:</w:t>
       </w:r>
     </w:p>
     <w:p>
@@ -7206,15 +7194,16 @@
           <w:ilvl w:val="0"/>
           <w:numId w:val="59"/>
         </w:numPr>
-        <w:rPr>
-          <w:color w:val="000000" w:themeColor="text1"/>
-        </w:rPr>
-      </w:pPr>
-      <w:r>
-        <w:rPr>
-          <w:color w:val="000000" w:themeColor="text1"/>
-        </w:rPr>
-        <w:t xml:space="preserve">The homepage is the first thing users see when they access the application. </w:t>
+        <w:ind w:left="1080"/>
+        <w:rPr>
+          <w:color w:val="000000" w:themeColor="text1"/>
+        </w:rPr>
+      </w:pPr>
+      <w:r>
+        <w:rPr>
+          <w:color w:val="000000" w:themeColor="text1"/>
+        </w:rPr>
+        <w:t>Language: Users can select what language the application will use to display contents</w:t>
       </w:r>
     </w:p>
     <w:p>
@@ -7224,33 +7213,28 @@
           <w:ilvl w:val="0"/>
           <w:numId w:val="59"/>
         </w:numPr>
-        <w:rPr>
-          <w:color w:val="000000" w:themeColor="text1"/>
-        </w:rPr>
-      </w:pPr>
-      <w:r>
-        <w:rPr>
-          <w:color w:val="000000" w:themeColor="text1"/>
-        </w:rPr>
-        <w:t xml:space="preserve">There will be a navigation panel in the right-hand side of each page, thus, the users can navigate among </w:t>
-      </w:r>
-      <w:r>
-        <w:rPr>
-          <w:color w:val="000000" w:themeColor="text1"/>
-        </w:rPr>
-        <w:t>View Penalty Cases, Offence Code Distribution Chart, Radar/Camera Captured Cases, Mobile Phone Usage</w:t>
-      </w:r>
-      <w:r>
-        <w:rPr>
-          <w:color w:val="000000" w:themeColor="text1"/>
-        </w:rPr>
-        <w:t xml:space="preserve"> and Settings</w:t>
-      </w:r>
-      <w:r>
-        <w:rPr>
-          <w:color w:val="000000" w:themeColor="text1"/>
-        </w:rPr>
-        <w:t xml:space="preserve"> pages easily </w:t>
+        <w:ind w:left="1080"/>
+        <w:rPr>
+          <w:color w:val="000000" w:themeColor="text1"/>
+        </w:rPr>
+      </w:pPr>
+      <w:r>
+        <w:rPr>
+          <w:color w:val="000000" w:themeColor="text1"/>
+        </w:rPr>
+        <w:t>Font Size: Users can select font size for the application</w:t>
+      </w:r>
+      <w:r>
+        <w:rPr>
+          <w:color w:val="000000" w:themeColor="text1"/>
+        </w:rPr>
+        <w:t>.</w:t>
+      </w:r>
+      <w:r>
+        <w:rPr>
+          <w:color w:val="000000" w:themeColor="text1"/>
+        </w:rPr>
+        <w:t xml:space="preserve"> </w:t>
       </w:r>
     </w:p>
     <w:p>
@@ -7260,39 +7244,50 @@
           <w:ilvl w:val="0"/>
           <w:numId w:val="59"/>
         </w:numPr>
-        <w:rPr>
-          <w:color w:val="000000" w:themeColor="text1"/>
-        </w:rPr>
-      </w:pPr>
-      <w:r>
-        <w:rPr>
-          <w:color w:val="000000" w:themeColor="text1"/>
-        </w:rPr>
-        <w:t>Except Home Page</w:t>
-      </w:r>
-      <w:r>
-        <w:rPr>
-          <w:color w:val="000000" w:themeColor="text1"/>
-        </w:rPr>
-        <w:t xml:space="preserve"> and Setting Page</w:t>
-      </w:r>
-      <w:r>
-        <w:rPr>
-          <w:color w:val="000000" w:themeColor="text1"/>
-        </w:rPr>
-        <w:t>, other pages contain a search input, which includes a ti</w:t>
-      </w:r>
-      <w:r>
-        <w:rPr>
-          <w:color w:val="000000" w:themeColor="text1"/>
-        </w:rPr>
-        <w:t>me-period selector</w:t>
-      </w:r>
-      <w:r>
-        <w:rPr>
-          <w:color w:val="000000" w:themeColor="text1"/>
-        </w:rPr>
-        <w:t xml:space="preserve"> that allows the users to input start and end dates of the period they want to search for penalty cases. </w:t>
+        <w:ind w:left="1080"/>
+        <w:rPr>
+          <w:color w:val="000000" w:themeColor="text1"/>
+        </w:rPr>
+      </w:pPr>
+      <w:r>
+        <w:rPr>
+          <w:color w:val="000000" w:themeColor="text1"/>
+        </w:rPr>
+        <w:t>Theme Selection: Users can select the theme for the application</w:t>
+      </w:r>
+      <w:r>
+        <w:rPr>
+          <w:color w:val="000000" w:themeColor="text1"/>
+        </w:rPr>
+        <w:t>.</w:t>
+      </w:r>
+    </w:p>
+    <w:p>
+      <w:pPr>
+        <w:rPr>
+          <w:color w:val="000000" w:themeColor="text1"/>
+        </w:rPr>
+      </w:pPr>
+    </w:p>
+    <w:p>
+      <w:pPr>
+        <w:rPr>
+          <w:color w:val="000000" w:themeColor="text1"/>
+        </w:rPr>
+      </w:pPr>
+    </w:p>
+    <w:p>
+      <w:pPr>
+        <w:rPr>
+          <w:color w:val="000000" w:themeColor="text1"/>
+        </w:rPr>
+      </w:pPr>
+      <w:r>
+        <w:rPr>
+          <w:color w:val="000000" w:themeColor="text1"/>
+        </w:rPr>
+        <w:lastRenderedPageBreak/>
+        <w:t>Navigation strategy:</w:t>
       </w:r>
     </w:p>
     <w:p>
@@ -7310,17 +7305,105 @@
         <w:rPr>
           <w:color w:val="000000" w:themeColor="text1"/>
         </w:rPr>
-        <w:t xml:space="preserve">After inputting the dates, the users can click the search button and view the results displayed. </w:t>
-      </w:r>
-    </w:p>
-    <w:p>
-      <w:pPr>
-        <w:rPr>
-          <w:color w:val="000000" w:themeColor="text1"/>
-        </w:rPr>
-      </w:pPr>
-    </w:p>
-    <w:p/>
+        <w:t xml:space="preserve">The home page is the first thing users see when they access the application. </w:t>
+      </w:r>
+    </w:p>
+    <w:p>
+      <w:pPr>
+        <w:pStyle w:val="ListParagraph"/>
+        <w:numPr>
+          <w:ilvl w:val="0"/>
+          <w:numId w:val="59"/>
+        </w:numPr>
+        <w:rPr>
+          <w:color w:val="000000" w:themeColor="text1"/>
+        </w:rPr>
+      </w:pPr>
+      <w:r>
+        <w:rPr>
+          <w:color w:val="000000" w:themeColor="text1"/>
+        </w:rPr>
+        <w:t xml:space="preserve">There will be a drop-down menu in the top left of each page, which allows the users to navigate among Home, View Penalty Cases, Offence Code Distribution Chart, Radar/Camera Captured Cases, Mobile Phone Usage and Settings pages easily. </w:t>
+      </w:r>
+    </w:p>
+    <w:p>
+      <w:pPr>
+        <w:pStyle w:val="ListParagraph"/>
+        <w:numPr>
+          <w:ilvl w:val="0"/>
+          <w:numId w:val="59"/>
+        </w:numPr>
+        <w:rPr>
+          <w:color w:val="000000" w:themeColor="text1"/>
+        </w:rPr>
+      </w:pPr>
+      <w:r>
+        <w:rPr>
+          <w:color w:val="000000" w:themeColor="text1"/>
+        </w:rPr>
+        <w:t xml:space="preserve">To go back to the home page, user can also click “NSW Traffic Penalty” at the top left of the page. </w:t>
+      </w:r>
+    </w:p>
+    <w:p>
+      <w:pPr>
+        <w:pStyle w:val="ListParagraph"/>
+        <w:numPr>
+          <w:ilvl w:val="0"/>
+          <w:numId w:val="59"/>
+        </w:numPr>
+        <w:rPr>
+          <w:color w:val="000000" w:themeColor="text1"/>
+        </w:rPr>
+      </w:pPr>
+      <w:r>
+        <w:rPr>
+          <w:color w:val="000000" w:themeColor="text1"/>
+        </w:rPr>
+        <w:t xml:space="preserve">Except Home Page and Setting Page, other pages contain a search input, which includes a time-period selector that allows the users to input start and end dates of the period they want to search for penalty cases. </w:t>
+      </w:r>
+    </w:p>
+    <w:p>
+      <w:pPr>
+        <w:pStyle w:val="ListParagraph"/>
+        <w:numPr>
+          <w:ilvl w:val="0"/>
+          <w:numId w:val="59"/>
+        </w:numPr>
+        <w:rPr>
+          <w:color w:val="000000" w:themeColor="text1"/>
+        </w:rPr>
+      </w:pPr>
+      <w:r>
+        <w:rPr>
+          <w:color w:val="000000" w:themeColor="text1"/>
+        </w:rPr>
+        <w:t xml:space="preserve">After inputting the dates, the users can click the search button and the application will load and display the results. </w:t>
+      </w:r>
+    </w:p>
+    <w:p>
+      <w:pPr>
+        <w:pStyle w:val="ListParagraph"/>
+        <w:numPr>
+          <w:ilvl w:val="0"/>
+          <w:numId w:val="59"/>
+        </w:numPr>
+        <w:rPr>
+          <w:color w:val="000000" w:themeColor="text1"/>
+        </w:rPr>
+      </w:pPr>
+      <w:r>
+        <w:rPr>
+          <w:color w:val="000000" w:themeColor="text1"/>
+        </w:rPr>
+        <w:t>In the Settings page, after modifying language, font size and theme of the application, the users can lick update button to reload the page and update those settings.</w:t>
+      </w:r>
+      <w:r>
+        <w:rPr>
+          <w:color w:val="000000" w:themeColor="text1"/>
+        </w:rPr>
+        <w:t xml:space="preserve"> </w:t>
+      </w:r>
+    </w:p>
     <w:p>
       <w:pPr>
         <w:pStyle w:val="Heading2"/>
@@ -7329,7 +7412,10 @@
           <w:numId w:val="2"/>
         </w:numPr>
       </w:pPr>
-      <w:bookmarkStart w:id="16" w:name="_Toc144628084"/>
+      <w:bookmarkStart w:id="16" w:name="_Toc144664836"/>
+      <w:r>
+        <w:t xml:space="preserve"> </w:t>
+      </w:r>
       <w:r>
         <w:t>Visual Design</w:t>
       </w:r>
@@ -7337,34 +7423,49 @@
     </w:p>
     <w:p>
       <w:pPr>
-        <w:rPr>
-          <w:color w:val="FF0000"/>
-        </w:rPr>
-      </w:pPr>
-      <w:r>
-        <w:rPr>
-          <w:color w:val="FF0000"/>
-        </w:rPr>
-        <w:t xml:space="preserve">Detail your visual design: Layout, visual elements, icons, graphics, style, colour, fonts general screen designs. This can be sketches, wireframes, mockups etc, supported by a discussion, explanation, and </w:t>
-      </w:r>
-      <w:r>
-        <w:rPr>
-          <w:color w:val="FF0000"/>
-        </w:rPr>
-        <w:t xml:space="preserve">justification of your choices. </w:t>
-      </w:r>
-    </w:p>
-    <w:p>
+        <w:pStyle w:val="ListParagraph"/>
+        <w:numPr>
+          <w:ilvl w:val="0"/>
+          <w:numId w:val="60"/>
+        </w:numPr>
+      </w:pPr>
+      <w:r>
+        <w:t xml:space="preserve">Home page: </w:t>
+      </w:r>
+      <w:r>
+        <w:t>When the user visits the website, they will encounter the main page. On this page, they will find the website title, an introductory section, and a menu button located beside the title. By clicking the menu button, the user can access various other pages, including the 'View Penalty Case,' 'Offense Code Distribution,' 'Radar/Camera Capture,' and 'Mobile Phone Usage' pages.</w:t>
+      </w:r>
+      <w:r>
+        <w:rPr>
+          <w:rFonts w:hint="eastAsia"/>
+          <w:lang w:eastAsia="zh-TW"/>
+        </w:rPr>
+        <w:t xml:space="preserve"> </w:t>
+      </w:r>
+      <w:r>
+        <w:rPr>
+          <w:lang w:eastAsia="zh-TW"/>
+        </w:rPr>
+        <w:t>Also user can click the setting button to Setting page.</w:t>
+      </w:r>
+    </w:p>
+    <w:p>
+      <w:r>
+        <w:rPr>
+          <w:rFonts w:hint="eastAsia"/>
+          <w:lang w:eastAsia="zh-TW"/>
+        </w:rPr>
+        <w:t xml:space="preserve">         </w:t>
+      </w:r>
       <w:r>
         <w:rPr>
           <w:noProof/>
         </w:rPr>
-        <w:lastRenderedPageBreak/>
         <w:drawing>
-          <wp:inline distT="0" distB="0" distL="0" distR="0" wp14:anchorId="41D4AF5F" wp14:editId="271B4F28">
-            <wp:extent cx="5731510" cy="3820795"/>
-            <wp:effectExtent l="0" t="0" r="2540" b="8255"/>
-            <wp:docPr id="255677716" name="Picture 1" descr="A screenshot of a phone&#10;&#10;Description automatically generated"/>
+          <wp:inline distT="0" distB="0" distL="0" distR="0" wp14:anchorId="0A2BFE1A" wp14:editId="54BFD2DB">
+            <wp:extent cx="4832521" cy="3221502"/>
+            <wp:effectExtent l="0" t="0" r="6350" b="0"/>
+            <wp:docPr id="1112332657" name="Picture 7" descr="A screenshot of a computer&#10;&#10;Description automatically generated"/>
             <wp:cNvGraphicFramePr>
               <a:graphicFrameLocks xmlns:a="http://schemas.openxmlformats.org/drawingml/2006/main" noChangeAspect="1"/>
             </wp:cNvGraphicFramePr>
@@ -7372,11 +7473,11 @@
               <a:graphicData uri="http://schemas.openxmlformats.org/drawingml/2006/picture">
                 <pic:pic xmlns:pic="http://schemas.openxmlformats.org/drawingml/2006/picture">
                   <pic:nvPicPr>
-                    <pic:cNvPr id="255677716" name="Picture 1" descr="A screenshot of a phone&#10;&#10;Description automatically generated"/>
+                    <pic:cNvPr id="1112332657" name="Picture 7" descr="A screenshot of a computer&#10;&#10;Description automatically generated"/>
                     <pic:cNvPicPr/>
                   </pic:nvPicPr>
                   <pic:blipFill>
-                    <a:blip r:embed="rId11">
+                    <a:blip r:embed="rId11" cstate="print">
                       <a:extLst>
                         <a:ext uri="{28A0092B-C50C-407E-A947-70E740481C1C}">
                           <a14:useLocalDpi xmlns:a14="http://schemas.microsoft.com/office/drawing/2010/main" val="0"/>
@@ -7390,7 +7491,7 @@
                   <pic:spPr>
                     <a:xfrm>
                       <a:off x="0" y="0"/>
-                      <a:ext cx="5731510" cy="3820795"/>
+                      <a:ext cx="4845202" cy="3229955"/>
                     </a:xfrm>
                     <a:prstGeom prst="rect">
                       <a:avLst/>
@@ -7402,15 +7503,41 @@
           </wp:inline>
         </w:drawing>
       </w:r>
+    </w:p>
+    <w:p>
+      <w:pPr>
+        <w:pStyle w:val="ListParagraph"/>
+        <w:numPr>
+          <w:ilvl w:val="0"/>
+          <w:numId w:val="60"/>
+        </w:numPr>
+      </w:pPr>
+      <w:r>
+        <w:t xml:space="preserve">View Penalty Case: When a user lands on this page, they have the option to input a specific time period of interest using a designated button for searching. Upon doing so, the page will display a table containing comprehensive details for each case. These </w:t>
+      </w:r>
+      <w:r>
+        <w:lastRenderedPageBreak/>
+        <w:t>details encompass the case number, offense code, description, fine amount, date and time of occurrence, location, and mode of capture.</w:t>
+      </w:r>
+    </w:p>
+    <w:p>
+      <w:pPr>
+        <w:ind w:left="1080"/>
+      </w:pPr>
+      <w:r>
+        <w:t>Additionally, the user retains the ability to navigate back to the homepage by clicking the page's title and can effortlessly switch to other pages using the menu button.</w:t>
+      </w:r>
+    </w:p>
+    <w:p>
       <w:r>
         <w:rPr>
           <w:noProof/>
         </w:rPr>
         <w:drawing>
-          <wp:inline distT="0" distB="0" distL="0" distR="0" wp14:anchorId="59001F3E" wp14:editId="0635CD55">
-            <wp:extent cx="5731510" cy="3820795"/>
-            <wp:effectExtent l="0" t="0" r="2540" b="8255"/>
-            <wp:docPr id="65617219" name="Picture 2" descr="A screenshot of a traffic penalty case&#10;&#10;Description automatically generated"/>
+          <wp:inline distT="0" distB="0" distL="0" distR="0" wp14:anchorId="5E090A3A" wp14:editId="1BDA37C7">
+            <wp:extent cx="2787901" cy="1858498"/>
+            <wp:effectExtent l="0" t="0" r="0" b="8890"/>
+            <wp:docPr id="670344549" name="Picture 5" descr="A screenshot of a traffic penalty case&#10;&#10;Description automatically generated"/>
             <wp:cNvGraphicFramePr>
               <a:graphicFrameLocks xmlns:a="http://schemas.openxmlformats.org/drawingml/2006/main" noChangeAspect="1"/>
             </wp:cNvGraphicFramePr>
@@ -7418,11 +7545,11 @@
               <a:graphicData uri="http://schemas.openxmlformats.org/drawingml/2006/picture">
                 <pic:pic xmlns:pic="http://schemas.openxmlformats.org/drawingml/2006/picture">
                   <pic:nvPicPr>
-                    <pic:cNvPr id="65617219" name="Picture 2" descr="A screenshot of a traffic penalty case&#10;&#10;Description automatically generated"/>
+                    <pic:cNvPr id="670344549" name="Picture 5" descr="A screenshot of a traffic penalty case&#10;&#10;Description automatically generated"/>
                     <pic:cNvPicPr/>
                   </pic:nvPicPr>
                   <pic:blipFill>
-                    <a:blip r:embed="rId12">
+                    <a:blip r:embed="rId12" cstate="print">
                       <a:extLst>
                         <a:ext uri="{28A0092B-C50C-407E-A947-70E740481C1C}">
                           <a14:useLocalDpi xmlns:a14="http://schemas.microsoft.com/office/drawing/2010/main" val="0"/>
@@ -7436,7 +7563,7 @@
                   <pic:spPr>
                     <a:xfrm>
                       <a:off x="0" y="0"/>
-                      <a:ext cx="5731510" cy="3820795"/>
+                      <a:ext cx="2828968" cy="1885874"/>
                     </a:xfrm>
                     <a:prstGeom prst="rect">
                       <a:avLst/>
@@ -7452,12 +7579,11 @@
         <w:rPr>
           <w:noProof/>
         </w:rPr>
-        <w:lastRenderedPageBreak/>
         <w:drawing>
-          <wp:inline distT="0" distB="0" distL="0" distR="0" wp14:anchorId="15EF0C60" wp14:editId="471BC7E2">
-            <wp:extent cx="5731510" cy="3820795"/>
-            <wp:effectExtent l="0" t="0" r="2540" b="8255"/>
-            <wp:docPr id="40906149" name="Picture 3" descr="A screenshot of a traffic penalty case&#10;&#10;Description automatically generated"/>
+          <wp:inline distT="0" distB="0" distL="0" distR="0" wp14:anchorId="1D9A8591" wp14:editId="4C02CEF6">
+            <wp:extent cx="2893836" cy="1929117"/>
+            <wp:effectExtent l="0" t="0" r="1905" b="0"/>
+            <wp:docPr id="375514555" name="Picture 6" descr="A screenshot of a traffic penalty case&#10;&#10;Description automatically generated"/>
             <wp:cNvGraphicFramePr>
               <a:graphicFrameLocks xmlns:a="http://schemas.openxmlformats.org/drawingml/2006/main" noChangeAspect="1"/>
             </wp:cNvGraphicFramePr>
@@ -7465,11 +7591,11 @@
               <a:graphicData uri="http://schemas.openxmlformats.org/drawingml/2006/picture">
                 <pic:pic xmlns:pic="http://schemas.openxmlformats.org/drawingml/2006/picture">
                   <pic:nvPicPr>
-                    <pic:cNvPr id="40906149" name="Picture 3" descr="A screenshot of a traffic penalty case&#10;&#10;Description automatically generated"/>
+                    <pic:cNvPr id="375514555" name="Picture 6" descr="A screenshot of a traffic penalty case&#10;&#10;Description automatically generated"/>
                     <pic:cNvPicPr/>
                   </pic:nvPicPr>
                   <pic:blipFill>
-                    <a:blip r:embed="rId13">
+                    <a:blip r:embed="rId13" cstate="print">
                       <a:extLst>
                         <a:ext uri="{28A0092B-C50C-407E-A947-70E740481C1C}">
                           <a14:useLocalDpi xmlns:a14="http://schemas.microsoft.com/office/drawing/2010/main" val="0"/>
@@ -7483,7 +7609,7 @@
                   <pic:spPr>
                     <a:xfrm>
                       <a:off x="0" y="0"/>
-                      <a:ext cx="5731510" cy="3820795"/>
+                      <a:ext cx="2914350" cy="1942792"/>
                     </a:xfrm>
                     <a:prstGeom prst="rect">
                       <a:avLst/>
@@ -7495,15 +7621,68 @@
           </wp:inline>
         </w:drawing>
       </w:r>
-      <w:r>
+    </w:p>
+    <w:p>
+      <w:pPr>
+        <w:pStyle w:val="ListParagraph"/>
+        <w:numPr>
+          <w:ilvl w:val="0"/>
+          <w:numId w:val="60"/>
+        </w:numPr>
+      </w:pPr>
+      <w:r>
+        <w:t xml:space="preserve">Offense code distribution: </w:t>
+      </w:r>
+      <w:r>
+        <w:t>Users have the capability to view a bar chart by selecting a specific time period. This chart will display the monthly case rates, providing a visual representation of case</w:t>
+      </w:r>
+      <w:r>
+        <w:t xml:space="preserve"> </w:t>
+      </w:r>
+      <w:r>
+        <w:t>frequencies over time.</w:t>
+      </w:r>
+    </w:p>
+    <w:p>
+      <w:pPr>
+        <w:pStyle w:val="ListParagraph"/>
         <w:rPr>
           <w:noProof/>
         </w:rPr>
+      </w:pPr>
+    </w:p>
+    <w:p>
+      <w:pPr>
+        <w:pStyle w:val="ListParagraph"/>
+        <w:rPr>
+          <w:noProof/>
+        </w:rPr>
+      </w:pPr>
+    </w:p>
+    <w:p>
+      <w:pPr>
+        <w:pStyle w:val="ListParagraph"/>
+        <w:rPr>
+          <w:noProof/>
+        </w:rPr>
+      </w:pPr>
+    </w:p>
+    <w:p>
+      <w:pPr>
+        <w:pStyle w:val="ListParagraph"/>
+        <w:rPr>
+          <w:noProof/>
+        </w:rPr>
+      </w:pPr>
+      <w:r>
+        <w:rPr>
+          <w:noProof/>
+        </w:rPr>
         <w:drawing>
-          <wp:inline distT="0" distB="0" distL="0" distR="0" wp14:anchorId="48D382D7" wp14:editId="3AFF1E5C">
-            <wp:extent cx="5731510" cy="3820795"/>
-            <wp:effectExtent l="0" t="0" r="2540" b="8255"/>
-            <wp:docPr id="15498132" name="Picture 4" descr="A screenshot of a graph&#10;&#10;Description automatically generated"/>
+          <wp:inline distT="0" distB="0" distL="0" distR="0" wp14:anchorId="22CA918E" wp14:editId="503EB46D">
+            <wp:extent cx="5497256" cy="3664634"/>
+            <wp:effectExtent l="0" t="0" r="8255" b="0"/>
+            <wp:docPr id="1442073875" name="Picture 4" descr="A screenshot of a graph&#10;&#10;Description automatically generated"/>
             <wp:cNvGraphicFramePr>
               <a:graphicFrameLocks xmlns:a="http://schemas.openxmlformats.org/drawingml/2006/main" noChangeAspect="1"/>
             </wp:cNvGraphicFramePr>
@@ -7511,7 +7690,7 @@
               <a:graphicData uri="http://schemas.openxmlformats.org/drawingml/2006/picture">
                 <pic:pic xmlns:pic="http://schemas.openxmlformats.org/drawingml/2006/picture">
                   <pic:nvPicPr>
-                    <pic:cNvPr id="15498132" name="Picture 4" descr="A screenshot of a graph&#10;&#10;Description automatically generated"/>
+                    <pic:cNvPr id="1442073875" name="Picture 4" descr="A screenshot of a graph&#10;&#10;Description automatically generated"/>
                     <pic:cNvPicPr/>
                   </pic:nvPicPr>
                   <pic:blipFill>
@@ -7529,7 +7708,7 @@
                   <pic:spPr>
                     <a:xfrm>
                       <a:off x="0" y="0"/>
-                      <a:ext cx="5731510" cy="3820795"/>
+                      <a:ext cx="5499685" cy="3666253"/>
                     </a:xfrm>
                     <a:prstGeom prst="rect">
                       <a:avLst/>
@@ -7541,16 +7720,54 @@
           </wp:inline>
         </w:drawing>
       </w:r>
-      <w:r>
+    </w:p>
+    <w:p>
+      <w:pPr>
+        <w:pStyle w:val="ListParagraph"/>
         <w:rPr>
           <w:noProof/>
         </w:rPr>
-        <w:lastRenderedPageBreak/>
+      </w:pPr>
+    </w:p>
+    <w:p>
+      <w:pPr>
+        <w:pStyle w:val="ListParagraph"/>
+        <w:numPr>
+          <w:ilvl w:val="0"/>
+          <w:numId w:val="60"/>
+        </w:numPr>
+      </w:pPr>
+      <w:r>
+        <w:rPr>
+          <w:noProof/>
+        </w:rPr>
+        <w:t>Radar/Camera Captured cases: Users can select a specific time period to access case descriptions and determine whether they were captured by radar or camera. This information will be presented in a table format for easy reference.</w:t>
+      </w:r>
+    </w:p>
+    <w:p>
+      <w:pPr>
+        <w:pStyle w:val="ListParagraph"/>
+        <w:rPr>
+          <w:noProof/>
+        </w:rPr>
+      </w:pPr>
+    </w:p>
+    <w:p>
+      <w:pPr>
+        <w:pStyle w:val="ListParagraph"/>
+        <w:rPr>
+          <w:noProof/>
+        </w:rPr>
+      </w:pPr>
+      <w:r>
+        <w:rPr>
+          <w:noProof/>
+        </w:rPr>
         <w:drawing>
-          <wp:inline distT="0" distB="0" distL="0" distR="0" wp14:anchorId="5B6C9B7A" wp14:editId="7536E356">
-            <wp:extent cx="5731510" cy="3820795"/>
-            <wp:effectExtent l="0" t="0" r="2540" b="8255"/>
-            <wp:docPr id="767458483" name="Picture 5" descr="A screenshot of a traffic penalty&#10;&#10;Description automatically generated"/>
+          <wp:inline distT="0" distB="0" distL="0" distR="0" wp14:anchorId="109C8A26" wp14:editId="606C9165">
+            <wp:extent cx="5451231" cy="3633953"/>
+            <wp:effectExtent l="0" t="0" r="0" b="5080"/>
+            <wp:docPr id="757359290" name="Picture 3" descr="A screenshot of a traffic penalty&#10;&#10;Description automatically generated"/>
             <wp:cNvGraphicFramePr>
               <a:graphicFrameLocks xmlns:a="http://schemas.openxmlformats.org/drawingml/2006/main" noChangeAspect="1"/>
             </wp:cNvGraphicFramePr>
@@ -7558,7 +7775,7 @@
               <a:graphicData uri="http://schemas.openxmlformats.org/drawingml/2006/picture">
                 <pic:pic xmlns:pic="http://schemas.openxmlformats.org/drawingml/2006/picture">
                   <pic:nvPicPr>
-                    <pic:cNvPr id="767458483" name="Picture 5" descr="A screenshot of a traffic penalty&#10;&#10;Description automatically generated"/>
+                    <pic:cNvPr id="757359290" name="Picture 3" descr="A screenshot of a traffic penalty&#10;&#10;Description automatically generated"/>
                     <pic:cNvPicPr/>
                   </pic:nvPicPr>
                   <pic:blipFill>
@@ -7576,7 +7793,7 @@
                   <pic:spPr>
                     <a:xfrm>
                       <a:off x="0" y="0"/>
-                      <a:ext cx="5731510" cy="3820795"/>
+                      <a:ext cx="5455864" cy="3637041"/>
                     </a:xfrm>
                     <a:prstGeom prst="rect">
                       <a:avLst/>
@@ -7588,15 +7805,50 @@
           </wp:inline>
         </w:drawing>
       </w:r>
-      <w:r>
+    </w:p>
+    <w:p>
+      <w:pPr>
+        <w:pStyle w:val="ListParagraph"/>
+        <w:numPr>
+          <w:ilvl w:val="0"/>
+          <w:numId w:val="60"/>
+        </w:numPr>
         <w:rPr>
           <w:noProof/>
         </w:rPr>
+      </w:pPr>
+      <w:r>
+        <w:rPr>
+          <w:noProof/>
+        </w:rPr>
+        <w:t>Mobile Phone Usage:</w:t>
+      </w:r>
+      <w:r>
+        <w:t xml:space="preserve"> </w:t>
+      </w:r>
+      <w:r>
+        <w:rPr>
+          <w:noProof/>
+        </w:rPr>
+        <w:t>Users have the option to select a specific time period to access information related to mobile phone usage. This section includes a bar chart that visually represents the trend of mobile phone usage over the selected time frame. Additionally, users can view detailed descriptions and corresponding timestamps for each mobile phone usage case, all conveniently displayed within the same interface.</w:t>
+      </w:r>
+    </w:p>
+    <w:p>
+      <w:pPr>
+        <w:ind w:left="720"/>
+        <w:rPr>
+          <w:noProof/>
+        </w:rPr>
+      </w:pPr>
+      <w:r>
+        <w:rPr>
+          <w:noProof/>
+        </w:rPr>
         <w:drawing>
-          <wp:inline distT="0" distB="0" distL="0" distR="0" wp14:anchorId="77E0A61A" wp14:editId="35739E56">
-            <wp:extent cx="5731510" cy="3820795"/>
-            <wp:effectExtent l="0" t="0" r="2540" b="8255"/>
-            <wp:docPr id="994506154" name="Picture 6" descr="A screenshot of a phone penalty&#10;&#10;Description automatically generated"/>
+          <wp:inline distT="0" distB="0" distL="0" distR="0" wp14:anchorId="4012B55F" wp14:editId="28C4C3A5">
+            <wp:extent cx="4670474" cy="3113477"/>
+            <wp:effectExtent l="0" t="0" r="0" b="0"/>
+            <wp:docPr id="846353457" name="Picture 2" descr="A screenshot of a phone penalty&#10;&#10;Description automatically generated"/>
             <wp:cNvGraphicFramePr>
               <a:graphicFrameLocks xmlns:a="http://schemas.openxmlformats.org/drawingml/2006/main" noChangeAspect="1"/>
             </wp:cNvGraphicFramePr>
@@ -7604,11 +7856,11 @@
               <a:graphicData uri="http://schemas.openxmlformats.org/drawingml/2006/picture">
                 <pic:pic xmlns:pic="http://schemas.openxmlformats.org/drawingml/2006/picture">
                   <pic:nvPicPr>
-                    <pic:cNvPr id="994506154" name="Picture 6" descr="A screenshot of a phone penalty&#10;&#10;Description automatically generated"/>
+                    <pic:cNvPr id="846353457" name="Picture 2" descr="A screenshot of a phone penalty&#10;&#10;Description automatically generated"/>
                     <pic:cNvPicPr/>
                   </pic:nvPicPr>
                   <pic:blipFill>
-                    <a:blip r:embed="rId16">
+                    <a:blip r:embed="rId16" cstate="print">
                       <a:extLst>
                         <a:ext uri="{28A0092B-C50C-407E-A947-70E740481C1C}">
                           <a14:useLocalDpi xmlns:a14="http://schemas.microsoft.com/office/drawing/2010/main" val="0"/>
@@ -7622,7 +7874,7 @@
                   <pic:spPr>
                     <a:xfrm>
                       <a:off x="0" y="0"/>
-                      <a:ext cx="5731510" cy="3820795"/>
+                      <a:ext cx="4674466" cy="3116138"/>
                     </a:xfrm>
                     <a:prstGeom prst="rect">
                       <a:avLst/>
@@ -7635,6 +7887,68 @@
         </w:drawing>
       </w:r>
     </w:p>
+    <w:p>
+      <w:pPr>
+        <w:pStyle w:val="ListParagraph"/>
+        <w:numPr>
+          <w:ilvl w:val="0"/>
+          <w:numId w:val="60"/>
+        </w:numPr>
+      </w:pPr>
+      <w:r>
+        <w:t>Setting menu: Within this panel, users have the ability to customize their experience by clicking on various buttons. They can change the language, adjust the font size, and select a different theme to tailor the website to their preferences.</w:t>
+      </w:r>
+    </w:p>
+    <w:p>
+      <w:r>
+        <w:rPr>
+          <w:noProof/>
+        </w:rPr>
+        <w:lastRenderedPageBreak/>
+        <w:drawing>
+          <wp:inline distT="0" distB="0" distL="0" distR="0" wp14:anchorId="1F926B62" wp14:editId="4F2E4B4B">
+            <wp:extent cx="5029200" cy="3352614"/>
+            <wp:effectExtent l="0" t="0" r="0" b="635"/>
+            <wp:docPr id="1013881328" name="Picture 1" descr="A screenshot of a computer screen&#10;&#10;Description automatically generated"/>
+            <wp:cNvGraphicFramePr>
+              <a:graphicFrameLocks xmlns:a="http://schemas.openxmlformats.org/drawingml/2006/main" noChangeAspect="1"/>
+            </wp:cNvGraphicFramePr>
+            <a:graphic xmlns:a="http://schemas.openxmlformats.org/drawingml/2006/main">
+              <a:graphicData uri="http://schemas.openxmlformats.org/drawingml/2006/picture">
+                <pic:pic xmlns:pic="http://schemas.openxmlformats.org/drawingml/2006/picture">
+                  <pic:nvPicPr>
+                    <pic:cNvPr id="1013881328" name="Picture 1" descr="A screenshot of a computer screen&#10;&#10;Description automatically generated"/>
+                    <pic:cNvPicPr/>
+                  </pic:nvPicPr>
+                  <pic:blipFill>
+                    <a:blip r:embed="rId17">
+                      <a:extLst>
+                        <a:ext uri="{28A0092B-C50C-407E-A947-70E740481C1C}">
+                          <a14:useLocalDpi xmlns:a14="http://schemas.microsoft.com/office/drawing/2010/main" val="0"/>
+                        </a:ext>
+                      </a:extLst>
+                    </a:blip>
+                    <a:stretch>
+                      <a:fillRect/>
+                    </a:stretch>
+                  </pic:blipFill>
+                  <pic:spPr>
+                    <a:xfrm>
+                      <a:off x="0" y="0"/>
+                      <a:ext cx="5033074" cy="3355196"/>
+                    </a:xfrm>
+                    <a:prstGeom prst="rect">
+                      <a:avLst/>
+                    </a:prstGeom>
+                  </pic:spPr>
+                </pic:pic>
+              </a:graphicData>
+            </a:graphic>
+          </wp:inline>
+        </w:drawing>
+      </w:r>
+    </w:p>
+    <w:p/>
     <w:p/>
     <w:sectPr>
       <w:pgSz w:w="11906" w:h="16838"/>
@@ -8190,6 +8504,95 @@
     </w:lvl>
   </w:abstractNum>
   <w:abstractNum w:abstractNumId="5" w15:restartNumberingAfterBreak="0">
+    <w:nsid w:val="1C9D638B"/>
+    <w:multiLevelType w:val="hybridMultilevel"/>
+    <w:tmpl w:val="5D88B13E"/>
+    <w:lvl w:ilvl="0" w:tplc="AB22B01A">
+      <w:start w:val="1"/>
+      <w:numFmt w:val="decimal"/>
+      <w:lvlText w:val="%1."/>
+      <w:lvlJc w:val="left"/>
+      <w:pPr>
+        <w:ind w:left="1080" w:hanging="360"/>
+      </w:pPr>
+      <w:rPr>
+        <w:rFonts w:hint="default"/>
+      </w:rPr>
+    </w:lvl>
+    <w:lvl w:ilvl="1" w:tplc="08090019" w:tentative="1">
+      <w:start w:val="1"/>
+      <w:numFmt w:val="lowerLetter"/>
+      <w:lvlText w:val="%2."/>
+      <w:lvlJc w:val="left"/>
+      <w:pPr>
+        <w:ind w:left="1800" w:hanging="360"/>
+      </w:pPr>
+    </w:lvl>
+    <w:lvl w:ilvl="2" w:tplc="0809001B" w:tentative="1">
+      <w:start w:val="1"/>
+      <w:numFmt w:val="lowerRoman"/>
+      <w:lvlText w:val="%3."/>
+      <w:lvlJc w:val="right"/>
+      <w:pPr>
+        <w:ind w:left="2520" w:hanging="180"/>
+      </w:pPr>
+    </w:lvl>
+    <w:lvl w:ilvl="3" w:tplc="0809000F" w:tentative="1">
+      <w:start w:val="1"/>
+      <w:numFmt w:val="decimal"/>
+      <w:lvlText w:val="%4."/>
+      <w:lvlJc w:val="left"/>
+      <w:pPr>
+        <w:ind w:left="3240" w:hanging="360"/>
+      </w:pPr>
+    </w:lvl>
+    <w:lvl w:ilvl="4" w:tplc="08090019" w:tentative="1">
+      <w:start w:val="1"/>
+      <w:numFmt w:val="lowerLetter"/>
+      <w:lvlText w:val="%5."/>
+      <w:lvlJc w:val="left"/>
+      <w:pPr>
+        <w:ind w:left="3960" w:hanging="360"/>
+      </w:pPr>
+    </w:lvl>
+    <w:lvl w:ilvl="5" w:tplc="0809001B" w:tentative="1">
+      <w:start w:val="1"/>
+      <w:numFmt w:val="lowerRoman"/>
+      <w:lvlText w:val="%6."/>
+      <w:lvlJc w:val="right"/>
+      <w:pPr>
+        <w:ind w:left="4680" w:hanging="180"/>
+      </w:pPr>
+    </w:lvl>
+    <w:lvl w:ilvl="6" w:tplc="0809000F" w:tentative="1">
+      <w:start w:val="1"/>
+      <w:numFmt w:val="decimal"/>
+      <w:lvlText w:val="%7."/>
+      <w:lvlJc w:val="left"/>
+      <w:pPr>
+        <w:ind w:left="5400" w:hanging="360"/>
+      </w:pPr>
+    </w:lvl>
+    <w:lvl w:ilvl="7" w:tplc="08090019" w:tentative="1">
+      <w:start w:val="1"/>
+      <w:numFmt w:val="lowerLetter"/>
+      <w:lvlText w:val="%8."/>
+      <w:lvlJc w:val="left"/>
+      <w:pPr>
+        <w:ind w:left="6120" w:hanging="360"/>
+      </w:pPr>
+    </w:lvl>
+    <w:lvl w:ilvl="8" w:tplc="0809001B" w:tentative="1">
+      <w:start w:val="1"/>
+      <w:numFmt w:val="lowerRoman"/>
+      <w:lvlText w:val="%9."/>
+      <w:lvlJc w:val="right"/>
+      <w:pPr>
+        <w:ind w:left="6840" w:hanging="180"/>
+      </w:pPr>
+    </w:lvl>
+  </w:abstractNum>
+  <w:abstractNum w:abstractNumId="6" w15:restartNumberingAfterBreak="0">
     <w:nsid w:val="20BA4595"/>
     <w:multiLevelType w:val="hybridMultilevel"/>
     <w:tmpl w:val="6A106664"/>
@@ -8278,7 +8681,7 @@
       </w:pPr>
     </w:lvl>
   </w:abstractNum>
-  <w:abstractNum w:abstractNumId="6" w15:restartNumberingAfterBreak="0">
+  <w:abstractNum w:abstractNumId="7" w15:restartNumberingAfterBreak="0">
     <w:nsid w:val="21AC68DE"/>
     <w:multiLevelType w:val="hybridMultilevel"/>
     <w:tmpl w:val="9EAE0188"/>
@@ -8390,7 +8793,7 @@
       </w:rPr>
     </w:lvl>
   </w:abstractNum>
-  <w:abstractNum w:abstractNumId="7" w15:restartNumberingAfterBreak="0">
+  <w:abstractNum w:abstractNumId="8" w15:restartNumberingAfterBreak="0">
     <w:nsid w:val="21F2702B"/>
     <w:multiLevelType w:val="hybridMultilevel"/>
     <w:tmpl w:val="F93AEEA6"/>
@@ -8479,7 +8882,7 @@
       </w:pPr>
     </w:lvl>
   </w:abstractNum>
-  <w:abstractNum w:abstractNumId="8" w15:restartNumberingAfterBreak="0">
+  <w:abstractNum w:abstractNumId="9" w15:restartNumberingAfterBreak="0">
     <w:nsid w:val="28EC2839"/>
     <w:multiLevelType w:val="hybridMultilevel"/>
     <w:tmpl w:val="B42C9428"/>
@@ -8568,7 +8971,7 @@
       </w:pPr>
     </w:lvl>
   </w:abstractNum>
-  <w:abstractNum w:abstractNumId="9" w15:restartNumberingAfterBreak="0">
+  <w:abstractNum w:abstractNumId="10" w15:restartNumberingAfterBreak="0">
     <w:nsid w:val="2A036F81"/>
     <w:multiLevelType w:val="hybridMultilevel"/>
     <w:tmpl w:val="913E7500"/>
@@ -8680,7 +9083,7 @@
       </w:rPr>
     </w:lvl>
   </w:abstractNum>
-  <w:abstractNum w:abstractNumId="10" w15:restartNumberingAfterBreak="0">
+  <w:abstractNum w:abstractNumId="11" w15:restartNumberingAfterBreak="0">
     <w:nsid w:val="2AA411D2"/>
     <w:multiLevelType w:val="hybridMultilevel"/>
     <w:tmpl w:val="90626D80"/>
@@ -8792,7 +9195,7 @@
       </w:rPr>
     </w:lvl>
   </w:abstractNum>
-  <w:abstractNum w:abstractNumId="11" w15:restartNumberingAfterBreak="0">
+  <w:abstractNum w:abstractNumId="12" w15:restartNumberingAfterBreak="0">
     <w:nsid w:val="31D72FEC"/>
     <w:multiLevelType w:val="multilevel"/>
     <w:tmpl w:val="7BDE926C"/>
@@ -8941,7 +9344,7 @@
       </w:rPr>
     </w:lvl>
   </w:abstractNum>
-  <w:abstractNum w:abstractNumId="12" w15:restartNumberingAfterBreak="0">
+  <w:abstractNum w:abstractNumId="13" w15:restartNumberingAfterBreak="0">
     <w:nsid w:val="3258286E"/>
     <w:multiLevelType w:val="hybridMultilevel"/>
     <w:tmpl w:val="81EA71AE"/>
@@ -9027,7 +9430,7 @@
       </w:pPr>
     </w:lvl>
   </w:abstractNum>
-  <w:abstractNum w:abstractNumId="13" w15:restartNumberingAfterBreak="0">
+  <w:abstractNum w:abstractNumId="14" w15:restartNumberingAfterBreak="0">
     <w:nsid w:val="33A16CF9"/>
     <w:multiLevelType w:val="multilevel"/>
     <w:tmpl w:val="B46C3A12"/>
@@ -9176,7 +9579,7 @@
       </w:rPr>
     </w:lvl>
   </w:abstractNum>
-  <w:abstractNum w:abstractNumId="14" w15:restartNumberingAfterBreak="0">
+  <w:abstractNum w:abstractNumId="15" w15:restartNumberingAfterBreak="0">
     <w:nsid w:val="342A762D"/>
     <w:multiLevelType w:val="hybridMultilevel"/>
     <w:tmpl w:val="E806E754"/>
@@ -9262,7 +9665,7 @@
       </w:pPr>
     </w:lvl>
   </w:abstractNum>
-  <w:abstractNum w:abstractNumId="15" w15:restartNumberingAfterBreak="0">
+  <w:abstractNum w:abstractNumId="16" w15:restartNumberingAfterBreak="0">
     <w:nsid w:val="349A3854"/>
     <w:multiLevelType w:val="hybridMultilevel"/>
     <w:tmpl w:val="256848B8"/>
@@ -9351,7 +9754,7 @@
       </w:pPr>
     </w:lvl>
   </w:abstractNum>
-  <w:abstractNum w:abstractNumId="16" w15:restartNumberingAfterBreak="0">
+  <w:abstractNum w:abstractNumId="17" w15:restartNumberingAfterBreak="0">
     <w:nsid w:val="367E3F6A"/>
     <w:multiLevelType w:val="hybridMultilevel"/>
     <w:tmpl w:val="0CB6E2E4"/>
@@ -9463,7 +9866,7 @@
       </w:rPr>
     </w:lvl>
   </w:abstractNum>
-  <w:abstractNum w:abstractNumId="17" w15:restartNumberingAfterBreak="0">
+  <w:abstractNum w:abstractNumId="18" w15:restartNumberingAfterBreak="0">
     <w:nsid w:val="374457BC"/>
     <w:multiLevelType w:val="hybridMultilevel"/>
     <w:tmpl w:val="18C495CC"/>
@@ -9575,7 +9978,7 @@
       </w:rPr>
     </w:lvl>
   </w:abstractNum>
-  <w:abstractNum w:abstractNumId="18" w15:restartNumberingAfterBreak="0">
+  <w:abstractNum w:abstractNumId="19" w15:restartNumberingAfterBreak="0">
     <w:nsid w:val="375D36C8"/>
     <w:multiLevelType w:val="multilevel"/>
     <w:tmpl w:val="CF405D9C"/>
@@ -9688,7 +10091,7 @@
       </w:rPr>
     </w:lvl>
   </w:abstractNum>
-  <w:abstractNum w:abstractNumId="19" w15:restartNumberingAfterBreak="0">
+  <w:abstractNum w:abstractNumId="20" w15:restartNumberingAfterBreak="0">
     <w:nsid w:val="41B57CE3"/>
     <w:multiLevelType w:val="hybridMultilevel"/>
     <w:tmpl w:val="5B1253DE"/>
@@ -9777,7 +10180,7 @@
       </w:pPr>
     </w:lvl>
   </w:abstractNum>
-  <w:abstractNum w:abstractNumId="20" w15:restartNumberingAfterBreak="0">
+  <w:abstractNum w:abstractNumId="21" w15:restartNumberingAfterBreak="0">
     <w:nsid w:val="42322BC5"/>
     <w:multiLevelType w:val="hybridMultilevel"/>
     <w:tmpl w:val="6C42B95C"/>
@@ -9866,7 +10269,7 @@
       </w:pPr>
     </w:lvl>
   </w:abstractNum>
-  <w:abstractNum w:abstractNumId="21" w15:restartNumberingAfterBreak="0">
+  <w:abstractNum w:abstractNumId="22" w15:restartNumberingAfterBreak="0">
     <w:nsid w:val="43A71B23"/>
     <w:multiLevelType w:val="hybridMultilevel"/>
     <w:tmpl w:val="440CE742"/>
@@ -9955,7 +10358,7 @@
       </w:pPr>
     </w:lvl>
   </w:abstractNum>
-  <w:abstractNum w:abstractNumId="22" w15:restartNumberingAfterBreak="0">
+  <w:abstractNum w:abstractNumId="23" w15:restartNumberingAfterBreak="0">
     <w:nsid w:val="46060606"/>
     <w:multiLevelType w:val="hybridMultilevel"/>
     <w:tmpl w:val="E8A0ED88"/>
@@ -10044,7 +10447,7 @@
       </w:pPr>
     </w:lvl>
   </w:abstractNum>
-  <w:abstractNum w:abstractNumId="23" w15:restartNumberingAfterBreak="0">
+  <w:abstractNum w:abstractNumId="24" w15:restartNumberingAfterBreak="0">
     <w:nsid w:val="47B8341D"/>
     <w:multiLevelType w:val="multilevel"/>
     <w:tmpl w:val="E5E641D4"/>
@@ -10193,7 +10596,7 @@
       </w:rPr>
     </w:lvl>
   </w:abstractNum>
-  <w:abstractNum w:abstractNumId="24" w15:restartNumberingAfterBreak="0">
+  <w:abstractNum w:abstractNumId="25" w15:restartNumberingAfterBreak="0">
     <w:nsid w:val="47E443FD"/>
     <w:multiLevelType w:val="hybridMultilevel"/>
     <w:tmpl w:val="FB12A8F8"/>
@@ -10279,7 +10682,7 @@
       </w:pPr>
     </w:lvl>
   </w:abstractNum>
-  <w:abstractNum w:abstractNumId="25" w15:restartNumberingAfterBreak="0">
+  <w:abstractNum w:abstractNumId="26" w15:restartNumberingAfterBreak="0">
     <w:nsid w:val="48122060"/>
     <w:multiLevelType w:val="hybridMultilevel"/>
     <w:tmpl w:val="41C8FFA8"/>
@@ -10368,7 +10771,7 @@
       </w:pPr>
     </w:lvl>
   </w:abstractNum>
-  <w:abstractNum w:abstractNumId="26" w15:restartNumberingAfterBreak="0">
+  <w:abstractNum w:abstractNumId="27" w15:restartNumberingAfterBreak="0">
     <w:nsid w:val="492F557C"/>
     <w:multiLevelType w:val="hybridMultilevel"/>
     <w:tmpl w:val="6A106664"/>
@@ -10457,7 +10860,7 @@
       </w:pPr>
     </w:lvl>
   </w:abstractNum>
-  <w:abstractNum w:abstractNumId="27" w15:restartNumberingAfterBreak="0">
+  <w:abstractNum w:abstractNumId="28" w15:restartNumberingAfterBreak="0">
     <w:nsid w:val="49CF5367"/>
     <w:multiLevelType w:val="hybridMultilevel"/>
     <w:tmpl w:val="8118E0F2"/>
@@ -10546,7 +10949,7 @@
       </w:pPr>
     </w:lvl>
   </w:abstractNum>
-  <w:abstractNum w:abstractNumId="28" w15:restartNumberingAfterBreak="0">
+  <w:abstractNum w:abstractNumId="29" w15:restartNumberingAfterBreak="0">
     <w:nsid w:val="4AA8494D"/>
     <w:multiLevelType w:val="hybridMultilevel"/>
     <w:tmpl w:val="B2A4D9BA"/>
@@ -10658,7 +11061,7 @@
       </w:rPr>
     </w:lvl>
   </w:abstractNum>
-  <w:abstractNum w:abstractNumId="29" w15:restartNumberingAfterBreak="0">
+  <w:abstractNum w:abstractNumId="30" w15:restartNumberingAfterBreak="0">
     <w:nsid w:val="4C3F4B43"/>
     <w:multiLevelType w:val="hybridMultilevel"/>
     <w:tmpl w:val="6A106664"/>
@@ -10747,7 +11150,7 @@
       </w:pPr>
     </w:lvl>
   </w:abstractNum>
-  <w:abstractNum w:abstractNumId="30" w15:restartNumberingAfterBreak="0">
+  <w:abstractNum w:abstractNumId="31" w15:restartNumberingAfterBreak="0">
     <w:nsid w:val="4E9D28D3"/>
     <w:multiLevelType w:val="hybridMultilevel"/>
     <w:tmpl w:val="E6140862"/>
@@ -10833,7 +11236,7 @@
       </w:pPr>
     </w:lvl>
   </w:abstractNum>
-  <w:abstractNum w:abstractNumId="31" w15:restartNumberingAfterBreak="0">
+  <w:abstractNum w:abstractNumId="32" w15:restartNumberingAfterBreak="0">
     <w:nsid w:val="50B2765C"/>
     <w:multiLevelType w:val="hybridMultilevel"/>
     <w:tmpl w:val="6A106664"/>
@@ -10922,7 +11325,7 @@
       </w:pPr>
     </w:lvl>
   </w:abstractNum>
-  <w:abstractNum w:abstractNumId="32" w15:restartNumberingAfterBreak="0">
+  <w:abstractNum w:abstractNumId="33" w15:restartNumberingAfterBreak="0">
     <w:nsid w:val="51E467B0"/>
     <w:multiLevelType w:val="hybridMultilevel"/>
     <w:tmpl w:val="354E7520"/>
@@ -11008,7 +11411,7 @@
       </w:pPr>
     </w:lvl>
   </w:abstractNum>
-  <w:abstractNum w:abstractNumId="33" w15:restartNumberingAfterBreak="0">
+  <w:abstractNum w:abstractNumId="34" w15:restartNumberingAfterBreak="0">
     <w:nsid w:val="545D45B5"/>
     <w:multiLevelType w:val="hybridMultilevel"/>
     <w:tmpl w:val="6A106664"/>
@@ -11097,7 +11500,7 @@
       </w:pPr>
     </w:lvl>
   </w:abstractNum>
-  <w:abstractNum w:abstractNumId="34" w15:restartNumberingAfterBreak="0">
+  <w:abstractNum w:abstractNumId="35" w15:restartNumberingAfterBreak="0">
     <w:nsid w:val="55F1548C"/>
     <w:multiLevelType w:val="hybridMultilevel"/>
     <w:tmpl w:val="07DC074E"/>
@@ -11186,7 +11589,7 @@
       </w:pPr>
     </w:lvl>
   </w:abstractNum>
-  <w:abstractNum w:abstractNumId="35" w15:restartNumberingAfterBreak="0">
+  <w:abstractNum w:abstractNumId="36" w15:restartNumberingAfterBreak="0">
     <w:nsid w:val="594D2C6D"/>
     <w:multiLevelType w:val="hybridMultilevel"/>
     <w:tmpl w:val="BA2812A4"/>
@@ -11298,7 +11701,7 @@
       </w:rPr>
     </w:lvl>
   </w:abstractNum>
-  <w:abstractNum w:abstractNumId="36" w15:restartNumberingAfterBreak="0">
+  <w:abstractNum w:abstractNumId="37" w15:restartNumberingAfterBreak="0">
     <w:nsid w:val="5A62234A"/>
     <w:multiLevelType w:val="hybridMultilevel"/>
     <w:tmpl w:val="F93C31A6"/>
@@ -11384,7 +11787,7 @@
       </w:pPr>
     </w:lvl>
   </w:abstractNum>
-  <w:abstractNum w:abstractNumId="37" w15:restartNumberingAfterBreak="0">
+  <w:abstractNum w:abstractNumId="38" w15:restartNumberingAfterBreak="0">
     <w:nsid w:val="5C491A81"/>
     <w:multiLevelType w:val="hybridMultilevel"/>
     <w:tmpl w:val="B20870DA"/>
@@ -11470,7 +11873,7 @@
       </w:pPr>
     </w:lvl>
   </w:abstractNum>
-  <w:abstractNum w:abstractNumId="38" w15:restartNumberingAfterBreak="0">
+  <w:abstractNum w:abstractNumId="39" w15:restartNumberingAfterBreak="0">
     <w:nsid w:val="5E756FDB"/>
     <w:multiLevelType w:val="multilevel"/>
     <w:tmpl w:val="F37A1140"/>
@@ -11619,7 +12022,7 @@
       </w:rPr>
     </w:lvl>
   </w:abstractNum>
-  <w:abstractNum w:abstractNumId="39" w15:restartNumberingAfterBreak="0">
+  <w:abstractNum w:abstractNumId="40" w15:restartNumberingAfterBreak="0">
     <w:nsid w:val="63D23837"/>
     <w:multiLevelType w:val="hybridMultilevel"/>
     <w:tmpl w:val="9BD61186"/>
@@ -11731,7 +12134,7 @@
       </w:rPr>
     </w:lvl>
   </w:abstractNum>
-  <w:abstractNum w:abstractNumId="40" w15:restartNumberingAfterBreak="0">
+  <w:abstractNum w:abstractNumId="41" w15:restartNumberingAfterBreak="0">
     <w:nsid w:val="66162F7D"/>
     <w:multiLevelType w:val="hybridMultilevel"/>
     <w:tmpl w:val="38A2F066"/>
@@ -11844,7 +12247,7 @@
       </w:rPr>
     </w:lvl>
   </w:abstractNum>
-  <w:abstractNum w:abstractNumId="41" w15:restartNumberingAfterBreak="0">
+  <w:abstractNum w:abstractNumId="42" w15:restartNumberingAfterBreak="0">
     <w:nsid w:val="6E057753"/>
     <w:multiLevelType w:val="hybridMultilevel"/>
     <w:tmpl w:val="6BF03700"/>
@@ -11934,7 +12337,7 @@
       </w:pPr>
     </w:lvl>
   </w:abstractNum>
-  <w:abstractNum w:abstractNumId="42" w15:restartNumberingAfterBreak="0">
+  <w:abstractNum w:abstractNumId="43" w15:restartNumberingAfterBreak="0">
     <w:nsid w:val="6E1D1AAD"/>
     <w:multiLevelType w:val="multilevel"/>
     <w:tmpl w:val="365CB334"/>
@@ -12083,7 +12486,7 @@
       </w:rPr>
     </w:lvl>
   </w:abstractNum>
-  <w:abstractNum w:abstractNumId="43" w15:restartNumberingAfterBreak="0">
+  <w:abstractNum w:abstractNumId="44" w15:restartNumberingAfterBreak="0">
     <w:nsid w:val="6E910E50"/>
     <w:multiLevelType w:val="multilevel"/>
     <w:tmpl w:val="8FCE5F22"/>
@@ -12232,7 +12635,7 @@
       </w:rPr>
     </w:lvl>
   </w:abstractNum>
-  <w:abstractNum w:abstractNumId="44" w15:restartNumberingAfterBreak="0">
+  <w:abstractNum w:abstractNumId="45" w15:restartNumberingAfterBreak="0">
     <w:nsid w:val="7615429F"/>
     <w:multiLevelType w:val="multilevel"/>
     <w:tmpl w:val="0346D338"/>
@@ -12381,7 +12784,7 @@
       </w:rPr>
     </w:lvl>
   </w:abstractNum>
-  <w:abstractNum w:abstractNumId="45" w15:restartNumberingAfterBreak="0">
+  <w:abstractNum w:abstractNumId="46" w15:restartNumberingAfterBreak="0">
     <w:nsid w:val="765D23A3"/>
     <w:multiLevelType w:val="multilevel"/>
     <w:tmpl w:val="D2A25216"/>
@@ -12494,7 +12897,7 @@
       </w:rPr>
     </w:lvl>
   </w:abstractNum>
-  <w:abstractNum w:abstractNumId="46" w15:restartNumberingAfterBreak="0">
+  <w:abstractNum w:abstractNumId="47" w15:restartNumberingAfterBreak="0">
     <w:nsid w:val="789D7F78"/>
     <w:multiLevelType w:val="hybridMultilevel"/>
     <w:tmpl w:val="FE1AC6B4"/>
@@ -12583,7 +12986,7 @@
       </w:pPr>
     </w:lvl>
   </w:abstractNum>
-  <w:abstractNum w:abstractNumId="47" w15:restartNumberingAfterBreak="0">
+  <w:abstractNum w:abstractNumId="48" w15:restartNumberingAfterBreak="0">
     <w:nsid w:val="79DD5679"/>
     <w:multiLevelType w:val="hybridMultilevel"/>
     <w:tmpl w:val="60C4D4E4"/>
@@ -12672,7 +13075,7 @@
       </w:pPr>
     </w:lvl>
   </w:abstractNum>
-  <w:abstractNum w:abstractNumId="48" w15:restartNumberingAfterBreak="0">
+  <w:abstractNum w:abstractNumId="49" w15:restartNumberingAfterBreak="0">
     <w:nsid w:val="7C161C60"/>
     <w:multiLevelType w:val="hybridMultilevel"/>
     <w:tmpl w:val="E530E826"/>
@@ -12762,109 +13165,109 @@
     </w:lvl>
   </w:abstractNum>
   <w:num w:numId="1" w16cid:durableId="1207718811">
-    <w:abstractNumId w:val="18"/>
+    <w:abstractNumId w:val="19"/>
   </w:num>
   <w:num w:numId="2" w16cid:durableId="1017124670">
-    <w:abstractNumId w:val="45"/>
+    <w:abstractNumId w:val="46"/>
   </w:num>
   <w:num w:numId="3" w16cid:durableId="1862159416">
+    <w:abstractNumId w:val="41"/>
+  </w:num>
+  <w:num w:numId="4" w16cid:durableId="350684008">
+    <w:abstractNumId w:val="36"/>
+  </w:num>
+  <w:num w:numId="5" w16cid:durableId="1724673805">
     <w:abstractNumId w:val="40"/>
   </w:num>
-  <w:num w:numId="4" w16cid:durableId="350684008">
-    <w:abstractNumId w:val="35"/>
-  </w:num>
-  <w:num w:numId="5" w16cid:durableId="1724673805">
-    <w:abstractNumId w:val="39"/>
-  </w:num>
   <w:num w:numId="6" w16cid:durableId="20322295">
-    <w:abstractNumId w:val="16"/>
+    <w:abstractNumId w:val="17"/>
   </w:num>
   <w:num w:numId="7" w16cid:durableId="2085178208">
-    <w:abstractNumId w:val="9"/>
+    <w:abstractNumId w:val="10"/>
   </w:num>
   <w:num w:numId="8" w16cid:durableId="407574628">
-    <w:abstractNumId w:val="21"/>
+    <w:abstractNumId w:val="22"/>
   </w:num>
   <w:num w:numId="9" w16cid:durableId="1892232228">
-    <w:abstractNumId w:val="27"/>
+    <w:abstractNumId w:val="28"/>
   </w:num>
   <w:num w:numId="10" w16cid:durableId="532428422">
-    <w:abstractNumId w:val="19"/>
+    <w:abstractNumId w:val="20"/>
   </w:num>
   <w:num w:numId="11" w16cid:durableId="1740399540">
-    <w:abstractNumId w:val="8"/>
+    <w:abstractNumId w:val="9"/>
   </w:num>
   <w:num w:numId="12" w16cid:durableId="1280448652">
     <w:abstractNumId w:val="0"/>
   </w:num>
   <w:num w:numId="13" w16cid:durableId="1622419285">
+    <w:abstractNumId w:val="26"/>
+  </w:num>
+  <w:num w:numId="14" w16cid:durableId="365257120">
+    <w:abstractNumId w:val="8"/>
+  </w:num>
+  <w:num w:numId="15" w16cid:durableId="1860239898">
     <w:abstractNumId w:val="25"/>
   </w:num>
-  <w:num w:numId="14" w16cid:durableId="365257120">
-    <w:abstractNumId w:val="7"/>
-  </w:num>
-  <w:num w:numId="15" w16cid:durableId="1860239898">
-    <w:abstractNumId w:val="24"/>
-  </w:num>
   <w:num w:numId="16" w16cid:durableId="598679185">
-    <w:abstractNumId w:val="36"/>
+    <w:abstractNumId w:val="37"/>
   </w:num>
   <w:num w:numId="17" w16cid:durableId="2062746985">
-    <w:abstractNumId w:val="20"/>
+    <w:abstractNumId w:val="21"/>
   </w:num>
   <w:num w:numId="18" w16cid:durableId="996107551">
-    <w:abstractNumId w:val="14"/>
+    <w:abstractNumId w:val="15"/>
   </w:num>
   <w:num w:numId="19" w16cid:durableId="42096070">
-    <w:abstractNumId w:val="32"/>
+    <w:abstractNumId w:val="33"/>
   </w:num>
   <w:num w:numId="20" w16cid:durableId="2127264540">
-    <w:abstractNumId w:val="12"/>
+    <w:abstractNumId w:val="13"/>
   </w:num>
   <w:num w:numId="21" w16cid:durableId="1694066816">
-    <w:abstractNumId w:val="30"/>
+    <w:abstractNumId w:val="31"/>
   </w:num>
   <w:num w:numId="22" w16cid:durableId="296255105">
-    <w:abstractNumId w:val="37"/>
+    <w:abstractNumId w:val="38"/>
   </w:num>
   <w:num w:numId="23" w16cid:durableId="1611280736">
-    <w:abstractNumId w:val="34"/>
+    <w:abstractNumId w:val="35"/>
   </w:num>
   <w:num w:numId="24" w16cid:durableId="1195191426">
     <w:abstractNumId w:val="3"/>
   </w:num>
   <w:num w:numId="25" w16cid:durableId="272783607">
-    <w:abstractNumId w:val="31"/>
+    <w:abstractNumId w:val="32"/>
   </w:num>
   <w:num w:numId="26" w16cid:durableId="154228179">
-    <w:abstractNumId w:val="29"/>
+    <w:abstractNumId w:val="30"/>
   </w:num>
   <w:num w:numId="27" w16cid:durableId="2106680647">
-    <w:abstractNumId w:val="33"/>
+    <w:abstractNumId w:val="34"/>
   </w:num>
   <w:num w:numId="28" w16cid:durableId="959990142">
-    <w:abstractNumId w:val="5"/>
+    <w:abstractNumId w:val="6"/>
   </w:num>
   <w:num w:numId="29" w16cid:durableId="257258900">
     <w:abstractNumId w:val="1"/>
   </w:num>
   <w:num w:numId="30" w16cid:durableId="359596568">
+    <w:abstractNumId w:val="45"/>
+  </w:num>
+  <w:num w:numId="31" w16cid:durableId="146825637">
+    <w:abstractNumId w:val="14"/>
+  </w:num>
+  <w:num w:numId="32" w16cid:durableId="1215896454">
     <w:abstractNumId w:val="44"/>
   </w:num>
-  <w:num w:numId="31" w16cid:durableId="146825637">
-    <w:abstractNumId w:val="13"/>
+  <w:num w:numId="33" w16cid:durableId="682705081">
+    <w:abstractNumId w:val="12"/>
   </w:num>
-  <w:num w:numId="32" w16cid:durableId="1215896454">
+  <w:num w:numId="34" w16cid:durableId="931667613">
     <w:abstractNumId w:val="43"/>
   </w:num>
-  <w:num w:numId="33" w16cid:durableId="682705081">
-    <w:abstractNumId w:val="11"/>
-  </w:num>
-  <w:num w:numId="34" w16cid:durableId="931667613">
-    <w:abstractNumId w:val="42"/>
-  </w:num>
   <w:num w:numId="35" w16cid:durableId="691303918">
-    <w:abstractNumId w:val="38"/>
+    <w:abstractNumId w:val="39"/>
   </w:num>
   <w:num w:numId="36" w16cid:durableId="259677272">
     <w:abstractNumId w:val="3"/>
@@ -12897,6 +13300,96 @@
     </w:lvlOverride>
   </w:num>
   <w:num w:numId="37" w16cid:durableId="592013422">
+    <w:abstractNumId w:val="22"/>
+    <w:lvlOverride w:ilvl="0">
+      <w:startOverride w:val="1"/>
+    </w:lvlOverride>
+    <w:lvlOverride w:ilvl="1">
+      <w:startOverride w:val="1"/>
+    </w:lvlOverride>
+    <w:lvlOverride w:ilvl="2">
+      <w:startOverride w:val="1"/>
+    </w:lvlOverride>
+    <w:lvlOverride w:ilvl="3">
+      <w:startOverride w:val="1"/>
+    </w:lvlOverride>
+    <w:lvlOverride w:ilvl="4">
+      <w:startOverride w:val="1"/>
+    </w:lvlOverride>
+    <w:lvlOverride w:ilvl="5">
+      <w:startOverride w:val="1"/>
+    </w:lvlOverride>
+    <w:lvlOverride w:ilvl="6">
+      <w:startOverride w:val="1"/>
+    </w:lvlOverride>
+    <w:lvlOverride w:ilvl="7">
+      <w:startOverride w:val="1"/>
+    </w:lvlOverride>
+    <w:lvlOverride w:ilvl="8">
+      <w:startOverride w:val="1"/>
+    </w:lvlOverride>
+  </w:num>
+  <w:num w:numId="38" w16cid:durableId="1639412051">
+    <w:abstractNumId w:val="20"/>
+    <w:lvlOverride w:ilvl="0">
+      <w:startOverride w:val="1"/>
+    </w:lvlOverride>
+    <w:lvlOverride w:ilvl="1">
+      <w:startOverride w:val="1"/>
+    </w:lvlOverride>
+    <w:lvlOverride w:ilvl="2">
+      <w:startOverride w:val="1"/>
+    </w:lvlOverride>
+    <w:lvlOverride w:ilvl="3">
+      <w:startOverride w:val="1"/>
+    </w:lvlOverride>
+    <w:lvlOverride w:ilvl="4">
+      <w:startOverride w:val="1"/>
+    </w:lvlOverride>
+    <w:lvlOverride w:ilvl="5">
+      <w:startOverride w:val="1"/>
+    </w:lvlOverride>
+    <w:lvlOverride w:ilvl="6">
+      <w:startOverride w:val="1"/>
+    </w:lvlOverride>
+    <w:lvlOverride w:ilvl="7">
+      <w:startOverride w:val="1"/>
+    </w:lvlOverride>
+    <w:lvlOverride w:ilvl="8">
+      <w:startOverride w:val="1"/>
+    </w:lvlOverride>
+  </w:num>
+  <w:num w:numId="39" w16cid:durableId="1146357785">
+    <w:abstractNumId w:val="25"/>
+    <w:lvlOverride w:ilvl="0">
+      <w:startOverride w:val="1"/>
+    </w:lvlOverride>
+    <w:lvlOverride w:ilvl="1">
+      <w:startOverride w:val="1"/>
+    </w:lvlOverride>
+    <w:lvlOverride w:ilvl="2">
+      <w:startOverride w:val="1"/>
+    </w:lvlOverride>
+    <w:lvlOverride w:ilvl="3">
+      <w:startOverride w:val="1"/>
+    </w:lvlOverride>
+    <w:lvlOverride w:ilvl="4">
+      <w:startOverride w:val="1"/>
+    </w:lvlOverride>
+    <w:lvlOverride w:ilvl="5">
+      <w:startOverride w:val="1"/>
+    </w:lvlOverride>
+    <w:lvlOverride w:ilvl="6">
+      <w:startOverride w:val="1"/>
+    </w:lvlOverride>
+    <w:lvlOverride w:ilvl="7">
+      <w:startOverride w:val="1"/>
+    </w:lvlOverride>
+    <w:lvlOverride w:ilvl="8">
+      <w:startOverride w:val="1"/>
+    </w:lvlOverride>
+  </w:num>
+  <w:num w:numId="40" w16cid:durableId="2113502827">
     <w:abstractNumId w:val="21"/>
     <w:lvlOverride w:ilvl="0">
       <w:startOverride w:val="1"/>
@@ -12926,98 +13419,8 @@
       <w:startOverride w:val="1"/>
     </w:lvlOverride>
   </w:num>
-  <w:num w:numId="38" w16cid:durableId="1639412051">
-    <w:abstractNumId w:val="19"/>
-    <w:lvlOverride w:ilvl="0">
-      <w:startOverride w:val="1"/>
-    </w:lvlOverride>
-    <w:lvlOverride w:ilvl="1">
-      <w:startOverride w:val="1"/>
-    </w:lvlOverride>
-    <w:lvlOverride w:ilvl="2">
-      <w:startOverride w:val="1"/>
-    </w:lvlOverride>
-    <w:lvlOverride w:ilvl="3">
-      <w:startOverride w:val="1"/>
-    </w:lvlOverride>
-    <w:lvlOverride w:ilvl="4">
-      <w:startOverride w:val="1"/>
-    </w:lvlOverride>
-    <w:lvlOverride w:ilvl="5">
-      <w:startOverride w:val="1"/>
-    </w:lvlOverride>
-    <w:lvlOverride w:ilvl="6">
-      <w:startOverride w:val="1"/>
-    </w:lvlOverride>
-    <w:lvlOverride w:ilvl="7">
-      <w:startOverride w:val="1"/>
-    </w:lvlOverride>
-    <w:lvlOverride w:ilvl="8">
-      <w:startOverride w:val="1"/>
-    </w:lvlOverride>
-  </w:num>
-  <w:num w:numId="39" w16cid:durableId="1146357785">
-    <w:abstractNumId w:val="24"/>
-    <w:lvlOverride w:ilvl="0">
-      <w:startOverride w:val="1"/>
-    </w:lvlOverride>
-    <w:lvlOverride w:ilvl="1">
-      <w:startOverride w:val="1"/>
-    </w:lvlOverride>
-    <w:lvlOverride w:ilvl="2">
-      <w:startOverride w:val="1"/>
-    </w:lvlOverride>
-    <w:lvlOverride w:ilvl="3">
-      <w:startOverride w:val="1"/>
-    </w:lvlOverride>
-    <w:lvlOverride w:ilvl="4">
-      <w:startOverride w:val="1"/>
-    </w:lvlOverride>
-    <w:lvlOverride w:ilvl="5">
-      <w:startOverride w:val="1"/>
-    </w:lvlOverride>
-    <w:lvlOverride w:ilvl="6">
-      <w:startOverride w:val="1"/>
-    </w:lvlOverride>
-    <w:lvlOverride w:ilvl="7">
-      <w:startOverride w:val="1"/>
-    </w:lvlOverride>
-    <w:lvlOverride w:ilvl="8">
-      <w:startOverride w:val="1"/>
-    </w:lvlOverride>
-  </w:num>
-  <w:num w:numId="40" w16cid:durableId="2113502827">
-    <w:abstractNumId w:val="20"/>
-    <w:lvlOverride w:ilvl="0">
-      <w:startOverride w:val="1"/>
-    </w:lvlOverride>
-    <w:lvlOverride w:ilvl="1">
-      <w:startOverride w:val="1"/>
-    </w:lvlOverride>
-    <w:lvlOverride w:ilvl="2">
-      <w:startOverride w:val="1"/>
-    </w:lvlOverride>
-    <w:lvlOverride w:ilvl="3">
-      <w:startOverride w:val="1"/>
-    </w:lvlOverride>
-    <w:lvlOverride w:ilvl="4">
-      <w:startOverride w:val="1"/>
-    </w:lvlOverride>
-    <w:lvlOverride w:ilvl="5">
-      <w:startOverride w:val="1"/>
-    </w:lvlOverride>
-    <w:lvlOverride w:ilvl="6">
-      <w:startOverride w:val="1"/>
-    </w:lvlOverride>
-    <w:lvlOverride w:ilvl="7">
-      <w:startOverride w:val="1"/>
-    </w:lvlOverride>
-    <w:lvlOverride w:ilvl="8">
-      <w:startOverride w:val="1"/>
-    </w:lvlOverride>
-  </w:num>
   <w:num w:numId="41" w16cid:durableId="293560271">
-    <w:abstractNumId w:val="8"/>
+    <w:abstractNumId w:val="9"/>
     <w:lvlOverride w:ilvl="0">
       <w:startOverride w:val="1"/>
     </w:lvlOverride>
@@ -13077,7 +13480,7 @@
     </w:lvlOverride>
   </w:num>
   <w:num w:numId="43" w16cid:durableId="667294084">
-    <w:abstractNumId w:val="25"/>
+    <w:abstractNumId w:val="26"/>
     <w:lvlOverride w:ilvl="0">
       <w:startOverride w:val="1"/>
     </w:lvlOverride>
@@ -13107,7 +13510,7 @@
     </w:lvlOverride>
   </w:num>
   <w:num w:numId="44" w16cid:durableId="659891609">
-    <w:abstractNumId w:val="37"/>
+    <w:abstractNumId w:val="38"/>
     <w:lvlOverride w:ilvl="0">
       <w:startOverride w:val="1"/>
     </w:lvlOverride>
@@ -13137,7 +13540,7 @@
     </w:lvlOverride>
   </w:num>
   <w:num w:numId="45" w16cid:durableId="195166356">
-    <w:abstractNumId w:val="7"/>
+    <w:abstractNumId w:val="8"/>
     <w:lvlOverride w:ilvl="0">
       <w:startOverride w:val="1"/>
     </w:lvlOverride>
@@ -13167,46 +13570,49 @@
     </w:lvlOverride>
   </w:num>
   <w:num w:numId="46" w16cid:durableId="669060023">
+    <w:abstractNumId w:val="24"/>
+  </w:num>
+  <w:num w:numId="47" w16cid:durableId="812255567">
+    <w:abstractNumId w:val="42"/>
+  </w:num>
+  <w:num w:numId="48" w16cid:durableId="1069616750">
+    <w:abstractNumId w:val="27"/>
+  </w:num>
+  <w:num w:numId="49" w16cid:durableId="1596594261">
+    <w:abstractNumId w:val="48"/>
+  </w:num>
+  <w:num w:numId="50" w16cid:durableId="2065173910">
     <w:abstractNumId w:val="23"/>
   </w:num>
-  <w:num w:numId="47" w16cid:durableId="812255567">
-    <w:abstractNumId w:val="41"/>
-  </w:num>
-  <w:num w:numId="48" w16cid:durableId="1069616750">
-    <w:abstractNumId w:val="26"/>
-  </w:num>
-  <w:num w:numId="49" w16cid:durableId="1596594261">
-    <w:abstractNumId w:val="47"/>
-  </w:num>
-  <w:num w:numId="50" w16cid:durableId="2065173910">
-    <w:abstractNumId w:val="22"/>
-  </w:num>
   <w:num w:numId="51" w16cid:durableId="970670513">
-    <w:abstractNumId w:val="48"/>
+    <w:abstractNumId w:val="49"/>
   </w:num>
   <w:num w:numId="52" w16cid:durableId="1878815967">
-    <w:abstractNumId w:val="15"/>
+    <w:abstractNumId w:val="16"/>
   </w:num>
   <w:num w:numId="53" w16cid:durableId="1247304363">
-    <w:abstractNumId w:val="46"/>
+    <w:abstractNumId w:val="47"/>
   </w:num>
   <w:num w:numId="54" w16cid:durableId="454905074">
     <w:abstractNumId w:val="4"/>
   </w:num>
   <w:num w:numId="55" w16cid:durableId="24597788">
-    <w:abstractNumId w:val="28"/>
+    <w:abstractNumId w:val="29"/>
   </w:num>
   <w:num w:numId="56" w16cid:durableId="636034047">
-    <w:abstractNumId w:val="17"/>
+    <w:abstractNumId w:val="18"/>
   </w:num>
   <w:num w:numId="57" w16cid:durableId="788594737">
     <w:abstractNumId w:val="2"/>
   </w:num>
   <w:num w:numId="58" w16cid:durableId="1473254962">
-    <w:abstractNumId w:val="6"/>
+    <w:abstractNumId w:val="7"/>
   </w:num>
   <w:num w:numId="59" w16cid:durableId="791944651">
-    <w:abstractNumId w:val="10"/>
+    <w:abstractNumId w:val="11"/>
+  </w:num>
+  <w:num w:numId="60" w16cid:durableId="2131588608">
+    <w:abstractNumId w:val="5"/>
   </w:num>
 </w:numbering>
 </file>
@@ -14397,7 +14803,7 @@
       <w:spacing w:before="100" w:beforeAutospacing="1" w:after="100" w:afterAutospacing="1" w:line="240" w:lineRule="auto"/>
     </w:pPr>
     <w:rPr>
-      <w:rFonts w:ascii="新細明體" w:eastAsia="新細明體" w:hAnsi="新細明體" w:cs="新細明體"/>
+      <w:rFonts w:ascii="PMingLiU" w:eastAsia="PMingLiU" w:hAnsi="PMingLiU" w:cs="PMingLiU"/>
       <w:sz w:val="24"/>
       <w:szCs w:val="24"/>
       <w:lang w:val="en-US" w:eastAsia="zh-TW"/>

</xml_diff>

<commit_message>
modify test code and main code to get 100% coverage. Update testing document
</commit_message>
<xml_diff>
--- a/Software Design Document.docx
+++ b/Software Design Document.docx
@@ -1788,13 +1788,8 @@
       <w:pPr>
         <w:ind w:left="716"/>
       </w:pPr>
-      <w:proofErr w:type="gramStart"/>
-      <w:r>
-        <w:t>In order to</w:t>
-      </w:r>
-      <w:proofErr w:type="gramEnd"/>
-      <w:r>
-        <w:t xml:space="preserve"> effectively organise, analyse, and visualise NSW Traffic Penalty Data from 2011 to 2017, the suggested programme tries to address the issue. The programme promises to improve decision-making procedures, increase road safety, and optimise resource allocation for law enforcement organisations by providing detailed insights into penalty cases. Users will be able to engage with historical penalty case data using the application's user-friendly interface, investigate trends in the distribution of offences, spot high-frequency offences, and examine mobile phone usage habits. By utilising cutting-edge data analysis techniques, the programme will provide users with useful information that they can use to take appropriate action. This will encourage accountability, transparency, and well-informed decision-making in traffic law enforcement.</w:t>
+      <w:r>
+        <w:t>In order to effectively organise, analyse, and visualise NSW Traffic Penalty Data from 2011 to 2017, the suggested programme tries to address the issue. The programme promises to improve decision-making procedures, increase road safety, and optimise resource allocation for law enforcement organisations by providing detailed insights into penalty cases. Users will be able to engage with historical penalty case data using the application's user-friendly interface, investigate trends in the distribution of offences, spot high-frequency offences, and examine mobile phone usage habits. By utilising cutting-edge data analysis techniques, the programme will provide users with useful information that they can use to take appropriate action. This will encourage accountability, transparency, and well-informed decision-making in traffic law enforcement.</w:t>
       </w:r>
     </w:p>
     <w:p>
@@ -2664,20 +2659,6 @@
         <w:t>The software shall be designed to handle a significant amount of penalty case data efficiently.</w:t>
       </w:r>
     </w:p>
-    <w:p>
-      <w:pPr>
-        <w:pStyle w:val="ListParagraph"/>
-        <w:numPr>
-          <w:ilvl w:val="0"/>
-          <w:numId w:val="13"/>
-        </w:numPr>
-        <w:ind w:left="1364"/>
-      </w:pPr>
-      <w:r>
-        <w:t>The software shall be designed to handle a significant amount of penalty case data efficiently.</w:t>
-      </w:r>
-    </w:p>
-    <w:p/>
     <w:p/>
     <w:p>
       <w:pPr>
@@ -2689,7 +2670,6 @@
       </w:pPr>
       <w:bookmarkStart w:id="7" w:name="_Toc144664827"/>
       <w:r>
-        <w:lastRenderedPageBreak/>
         <w:t>Use Cases &amp; Use Case Diagrams</w:t>
       </w:r>
       <w:bookmarkEnd w:id="7"/>
@@ -2712,6 +2692,7 @@
           <w:noProof/>
           <w:color w:val="FF0000"/>
         </w:rPr>
+        <w:lastRenderedPageBreak/>
         <w:drawing>
           <wp:inline distT="0" distB="0" distL="0" distR="0" wp14:anchorId="0061A81A" wp14:editId="3D7A97A1">
             <wp:extent cx="4987566" cy="4533900"/>
@@ -2949,21 +2930,7 @@
               <w:rPr>
                 <w:color w:val="000000" w:themeColor="text1"/>
               </w:rPr>
-              <w:t xml:space="preserve">A user selects </w:t>
-            </w:r>
-            <w:proofErr w:type="gramStart"/>
-            <w:r>
-              <w:rPr>
-                <w:color w:val="000000" w:themeColor="text1"/>
-              </w:rPr>
-              <w:t>a period of time</w:t>
-            </w:r>
-            <w:proofErr w:type="gramEnd"/>
-            <w:r>
-              <w:rPr>
-                <w:color w:val="000000" w:themeColor="text1"/>
-              </w:rPr>
-              <w:t xml:space="preserve"> to view</w:t>
+              <w:t>A user selects a period of time to view</w:t>
             </w:r>
             <w:r>
               <w:t xml:space="preserve"> a chart that shows how cases are distributed across different offense codes</w:t>
@@ -3031,21 +2998,7 @@
               <w:rPr>
                 <w:color w:val="000000" w:themeColor="text1"/>
               </w:rPr>
-              <w:t xml:space="preserve">The user will select </w:t>
-            </w:r>
-            <w:proofErr w:type="gramStart"/>
-            <w:r>
-              <w:rPr>
-                <w:color w:val="000000" w:themeColor="text1"/>
-              </w:rPr>
-              <w:t>a period of time</w:t>
-            </w:r>
-            <w:proofErr w:type="gramEnd"/>
-            <w:r>
-              <w:rPr>
-                <w:color w:val="000000" w:themeColor="text1"/>
-              </w:rPr>
-              <w:t>.</w:t>
+              <w:t>The user will select a period of time.</w:t>
             </w:r>
           </w:p>
           <w:p>
@@ -3259,21 +3212,7 @@
               <w:rPr>
                 <w:color w:val="000000" w:themeColor="text1"/>
               </w:rPr>
-              <w:t xml:space="preserve">A user selects </w:t>
-            </w:r>
-            <w:proofErr w:type="gramStart"/>
-            <w:r>
-              <w:rPr>
-                <w:color w:val="000000" w:themeColor="text1"/>
-              </w:rPr>
-              <w:t>a period of time</w:t>
-            </w:r>
-            <w:proofErr w:type="gramEnd"/>
-            <w:r>
-              <w:rPr>
-                <w:color w:val="000000" w:themeColor="text1"/>
-              </w:rPr>
-              <w:t xml:space="preserve"> and choose a penalty case which was captured by radar/camera </w:t>
+              <w:t xml:space="preserve">A user selects a period of time and choose a penalty case which was captured by radar/camera </w:t>
             </w:r>
           </w:p>
         </w:tc>
@@ -3342,16 +3281,8 @@
               <w:rPr>
                 <w:color w:val="000000" w:themeColor="text1"/>
               </w:rPr>
-              <w:t xml:space="preserve">The user will select </w:t>
-            </w:r>
-            <w:proofErr w:type="gramStart"/>
-            <w:r>
-              <w:rPr>
-                <w:color w:val="000000" w:themeColor="text1"/>
-              </w:rPr>
-              <w:t>a period of time</w:t>
-            </w:r>
-            <w:proofErr w:type="gramEnd"/>
+              <w:t>The user will select a period of time</w:t>
+            </w:r>
             <w:r>
               <w:rPr>
                 <w:color w:val="000000" w:themeColor="text1"/>
@@ -3374,7 +3305,6 @@
               <w:rPr>
                 <w:color w:val="000000" w:themeColor="text1"/>
               </w:rPr>
-              <w:lastRenderedPageBreak/>
               <w:t>The system displays</w:t>
             </w:r>
             <w:r>
@@ -3447,6 +3377,7 @@
                 <w:bCs/>
                 <w:color w:val="000000" w:themeColor="text1"/>
               </w:rPr>
+              <w:lastRenderedPageBreak/>
               <w:t>Use Case ID</w:t>
             </w:r>
           </w:p>
@@ -3585,21 +3516,7 @@
               <w:rPr>
                 <w:color w:val="000000" w:themeColor="text1"/>
               </w:rPr>
-              <w:t xml:space="preserve">A user selects </w:t>
-            </w:r>
-            <w:proofErr w:type="gramStart"/>
-            <w:r>
-              <w:rPr>
-                <w:color w:val="000000" w:themeColor="text1"/>
-              </w:rPr>
-              <w:t>a period of time</w:t>
-            </w:r>
-            <w:proofErr w:type="gramEnd"/>
-            <w:r>
-              <w:rPr>
-                <w:color w:val="000000" w:themeColor="text1"/>
-              </w:rPr>
-              <w:t xml:space="preserve"> and view the offence code distribution chart</w:t>
+              <w:t>A user selects a period of time and view the offence code distribution chart</w:t>
             </w:r>
           </w:p>
         </w:tc>
@@ -3668,16 +3585,8 @@
               <w:rPr>
                 <w:color w:val="000000" w:themeColor="text1"/>
               </w:rPr>
-              <w:t xml:space="preserve">The user will select </w:t>
-            </w:r>
-            <w:proofErr w:type="gramStart"/>
-            <w:r>
-              <w:rPr>
-                <w:color w:val="000000" w:themeColor="text1"/>
-              </w:rPr>
-              <w:t>a period of time</w:t>
-            </w:r>
-            <w:proofErr w:type="gramEnd"/>
+              <w:t>The user will select a period of time</w:t>
+            </w:r>
             <w:r>
               <w:rPr>
                 <w:color w:val="000000" w:themeColor="text1"/>
@@ -4731,16 +4640,8 @@
         <w:rPr>
           <w:color w:val="000000" w:themeColor="text1"/>
         </w:rPr>
-        <w:t xml:space="preserve"> might </w:t>
-      </w:r>
-      <w:proofErr w:type="gramStart"/>
-      <w:r>
-        <w:rPr>
-          <w:color w:val="000000" w:themeColor="text1"/>
-        </w:rPr>
-        <w:t>work</w:t>
-      </w:r>
-      <w:proofErr w:type="gramEnd"/>
+        <w:t xml:space="preserve"> might work</w:t>
+      </w:r>
     </w:p>
     <w:p>
       <w:pPr>
@@ -6327,16 +6228,8 @@
         <w:rPr>
           <w:color w:val="000000" w:themeColor="text1"/>
         </w:rPr>
-        <w:t xml:space="preserve">' for </w:t>
-      </w:r>
-      <w:proofErr w:type="gramStart"/>
-      <w:r>
-        <w:rPr>
-          <w:color w:val="000000" w:themeColor="text1"/>
-        </w:rPr>
-        <w:t>reading</w:t>
-      </w:r>
-      <w:proofErr w:type="gramEnd"/>
+        <w:t>' for reading</w:t>
+      </w:r>
     </w:p>
     <w:p>
       <w:pPr>
@@ -6377,16 +6270,8 @@
         <w:rPr>
           <w:color w:val="000000" w:themeColor="text1"/>
         </w:rPr>
-        <w:t xml:space="preserve"> </w:t>
-      </w:r>
-      <w:proofErr w:type="gramStart"/>
-      <w:r>
-        <w:rPr>
-          <w:color w:val="000000" w:themeColor="text1"/>
-        </w:rPr>
-        <w:t>object</w:t>
-      </w:r>
-      <w:proofErr w:type="gramEnd"/>
+        <w:t xml:space="preserve"> object</w:t>
+      </w:r>
     </w:p>
     <w:p>
       <w:pPr>
@@ -6413,16 +6298,8 @@
         <w:rPr>
           <w:color w:val="000000" w:themeColor="text1"/>
         </w:rPr>
-        <w:t xml:space="preserve"> </w:t>
-      </w:r>
-      <w:proofErr w:type="gramStart"/>
-      <w:r>
-        <w:rPr>
-          <w:color w:val="000000" w:themeColor="text1"/>
-        </w:rPr>
-        <w:t>object</w:t>
-      </w:r>
-      <w:proofErr w:type="gramEnd"/>
+        <w:t xml:space="preserve"> object</w:t>
+      </w:r>
     </w:p>
     <w:p>
       <w:pPr>
@@ -6463,16 +6340,8 @@
         <w:rPr>
           <w:color w:val="000000" w:themeColor="text1"/>
         </w:rPr>
-        <w:t xml:space="preserve"> </w:t>
-      </w:r>
-      <w:proofErr w:type="gramStart"/>
-      <w:r>
-        <w:rPr>
-          <w:color w:val="000000" w:themeColor="text1"/>
-        </w:rPr>
-        <w:t>list</w:t>
-      </w:r>
-      <w:proofErr w:type="gramEnd"/>
+        <w:t xml:space="preserve"> list</w:t>
+      </w:r>
     </w:p>
     <w:p>
       <w:pPr>
@@ -6485,16 +6354,8 @@
         <w:rPr>
           <w:color w:val="000000" w:themeColor="text1"/>
         </w:rPr>
-        <w:t xml:space="preserve">    Catch any file reading errors and handle them </w:t>
-      </w:r>
-      <w:proofErr w:type="gramStart"/>
-      <w:r>
-        <w:rPr>
-          <w:color w:val="000000" w:themeColor="text1"/>
-        </w:rPr>
-        <w:t>gracefully</w:t>
-      </w:r>
-      <w:proofErr w:type="gramEnd"/>
+        <w:t xml:space="preserve">    Catch any file reading errors and handle them gracefully</w:t>
+      </w:r>
     </w:p>
     <w:p>
       <w:pPr>
@@ -6507,16 +6368,8 @@
         <w:rPr>
           <w:color w:val="000000" w:themeColor="text1"/>
         </w:rPr>
-        <w:t xml:space="preserve">    Close the CSV </w:t>
-      </w:r>
-      <w:proofErr w:type="gramStart"/>
-      <w:r>
-        <w:rPr>
-          <w:color w:val="000000" w:themeColor="text1"/>
-        </w:rPr>
-        <w:t>file</w:t>
-      </w:r>
-      <w:proofErr w:type="gramEnd"/>
+        <w:t xml:space="preserve">    Close the CSV file</w:t>
+      </w:r>
     </w:p>
     <w:p>
       <w:pPr>
@@ -6536,17 +6389,9 @@
         <w:rPr>
           <w:color w:val="000000" w:themeColor="text1"/>
         </w:rPr>
-        <w:t>penalty_</w:t>
-      </w:r>
-      <w:proofErr w:type="gramStart"/>
-      <w:r>
-        <w:rPr>
-          <w:color w:val="000000" w:themeColor="text1"/>
-        </w:rPr>
-        <w:t>cases</w:t>
+        <w:t>penalty_cases</w:t>
       </w:r>
       <w:proofErr w:type="spellEnd"/>
-      <w:proofErr w:type="gramEnd"/>
     </w:p>
     <w:p>
       <w:pPr>
@@ -6858,17 +6703,9 @@
         <w:rPr>
           <w:color w:val="000000" w:themeColor="text1"/>
         </w:rPr>
-        <w:t>filtered_</w:t>
-      </w:r>
-      <w:proofErr w:type="gramStart"/>
-      <w:r>
-        <w:rPr>
-          <w:color w:val="000000" w:themeColor="text1"/>
-        </w:rPr>
-        <w:t>cases</w:t>
+        <w:t>filtered_cases</w:t>
       </w:r>
       <w:proofErr w:type="spellEnd"/>
-      <w:proofErr w:type="gramEnd"/>
       <w:r>
         <w:rPr>
           <w:color w:val="000000" w:themeColor="text1"/>
@@ -6894,17 +6731,9 @@
         <w:rPr>
           <w:color w:val="000000" w:themeColor="text1"/>
         </w:rPr>
-        <w:t>filtered_</w:t>
-      </w:r>
-      <w:proofErr w:type="gramStart"/>
-      <w:r>
-        <w:rPr>
-          <w:color w:val="000000" w:themeColor="text1"/>
-        </w:rPr>
-        <w:t>cases</w:t>
+        <w:t>filtered_cases</w:t>
       </w:r>
       <w:proofErr w:type="spellEnd"/>
-      <w:proofErr w:type="gramEnd"/>
     </w:p>
     <w:p>
       <w:pPr>
@@ -7268,16 +7097,8 @@
         <w:rPr>
           <w:color w:val="000000" w:themeColor="text1"/>
         </w:rPr>
-        <w:t xml:space="preserve"> </w:t>
-      </w:r>
-      <w:proofErr w:type="gramStart"/>
-      <w:r>
-        <w:rPr>
-          <w:color w:val="000000" w:themeColor="text1"/>
-        </w:rPr>
-        <w:t>data</w:t>
-      </w:r>
-      <w:proofErr w:type="gramEnd"/>
+        <w:t xml:space="preserve"> data</w:t>
+      </w:r>
     </w:p>
     <w:p>
       <w:pPr>
@@ -7290,16 +7111,8 @@
         <w:rPr>
           <w:color w:val="000000" w:themeColor="text1"/>
         </w:rPr>
-        <w:t xml:space="preserve">    Display the chart to the </w:t>
-      </w:r>
-      <w:proofErr w:type="gramStart"/>
-      <w:r>
-        <w:rPr>
-          <w:color w:val="000000" w:themeColor="text1"/>
-        </w:rPr>
-        <w:t>user</w:t>
-      </w:r>
-      <w:proofErr w:type="gramEnd"/>
+        <w:t xml:space="preserve">    Display the chart to the user</w:t>
+      </w:r>
     </w:p>
     <w:p>
       <w:pPr>
@@ -7463,17 +7276,9 @@
         <w:rPr>
           <w:color w:val="000000" w:themeColor="text1"/>
         </w:rPr>
-        <w:t>settings_</w:t>
-      </w:r>
-      <w:proofErr w:type="gramStart"/>
-      <w:r>
-        <w:rPr>
-          <w:color w:val="000000" w:themeColor="text1"/>
-        </w:rPr>
-        <w:t>dict</w:t>
+        <w:t>settings_dict</w:t>
       </w:r>
       <w:proofErr w:type="spellEnd"/>
-      <w:proofErr w:type="gramEnd"/>
     </w:p>
     <w:p>
       <w:pPr>
@@ -7648,21 +7453,7 @@
         <w:rPr>
           <w:color w:val="000000" w:themeColor="text1"/>
         </w:rPr>
-        <w:t xml:space="preserve">The structure design of NSW Traffic Penalty application ensures that users can discover the app easily and effortlessly. The outline design in section 4.2 illustrates that the application enables users to retrieve data in accordance with their preferences. It satisfies </w:t>
-      </w:r>
-      <w:proofErr w:type="gramStart"/>
-      <w:r>
-        <w:rPr>
-          <w:color w:val="000000" w:themeColor="text1"/>
-        </w:rPr>
-        <w:t>the majority of</w:t>
-      </w:r>
-      <w:proofErr w:type="gramEnd"/>
-      <w:r>
-        <w:rPr>
-          <w:color w:val="000000" w:themeColor="text1"/>
-        </w:rPr>
-        <w:t xml:space="preserve"> the requirements in section 2.2 and visually represents most of the use cases displayed in section 2.3. The design goals are to define a logical group of information, navigation and provide a thorough hierarchy that satisfies the users’ UXUI desire.</w:t>
+        <w:t>The structure design of NSW Traffic Penalty application ensures that users can discover the app easily and effortlessly. The outline design in section 4.2 illustrates that the application enables users to retrieve data in accordance with their preferences. It satisfies the majority of the requirements in section 2.2 and visually represents most of the use cases displayed in section 2.3. The design goals are to define a logical group of information, navigation and provide a thorough hierarchy that satisfies the users’ UXUI desire.</w:t>
       </w:r>
     </w:p>
     <w:p>
@@ -7968,21 +7759,7 @@
         <w:rPr>
           <w:color w:val="000000" w:themeColor="text1"/>
         </w:rPr>
-        <w:t xml:space="preserve">Users can select the </w:t>
-      </w:r>
-      <w:proofErr w:type="gramStart"/>
-      <w:r>
-        <w:rPr>
-          <w:color w:val="000000" w:themeColor="text1"/>
-        </w:rPr>
-        <w:t>time period</w:t>
-      </w:r>
-      <w:proofErr w:type="gramEnd"/>
-      <w:r>
-        <w:rPr>
-          <w:color w:val="000000" w:themeColor="text1"/>
-        </w:rPr>
-        <w:t xml:space="preserve"> for analysis using the time-period selector.</w:t>
+        <w:t>Users can select the time period for analysis using the time-period selector.</w:t>
       </w:r>
     </w:p>
     <w:p>
@@ -8150,21 +7927,7 @@
         <w:rPr>
           <w:color w:val="000000" w:themeColor="text1"/>
         </w:rPr>
-        <w:t xml:space="preserve">Time-Period Selector: Users can specify the </w:t>
-      </w:r>
-      <w:proofErr w:type="gramStart"/>
-      <w:r>
-        <w:rPr>
-          <w:color w:val="000000" w:themeColor="text1"/>
-        </w:rPr>
-        <w:t>time period</w:t>
-      </w:r>
-      <w:proofErr w:type="gramEnd"/>
-      <w:r>
-        <w:rPr>
-          <w:color w:val="000000" w:themeColor="text1"/>
-        </w:rPr>
-        <w:t xml:space="preserve"> for mobile phone usage analysis.</w:t>
+        <w:t>Time-Period Selector: Users can specify the time period for mobile phone usage analysis.</w:t>
       </w:r>
     </w:p>
     <w:p>
@@ -8507,7 +8270,7 @@
           <w:noProof/>
         </w:rPr>
         <w:drawing>
-          <wp:inline distT="0" distB="0" distL="0" distR="0" wp14:anchorId="0A2BFE1A" wp14:editId="1263BE22">
+          <wp:inline distT="0" distB="0" distL="0" distR="0" wp14:anchorId="0A2BFE1A" wp14:editId="4405CC01">
             <wp:extent cx="4832521" cy="3221502"/>
             <wp:effectExtent l="0" t="0" r="6350" b="0"/>
             <wp:docPr id="1112332657" name="Picture 7" descr="A screenshot of a computer&#10;&#10;Description automatically generated"/>
@@ -8558,15 +8321,7 @@
         </w:numPr>
       </w:pPr>
       <w:r>
-        <w:t xml:space="preserve">View Penalty Case: When a user lands on this page, they have the option to input a specific </w:t>
-      </w:r>
-      <w:proofErr w:type="gramStart"/>
-      <w:r>
-        <w:t>time period</w:t>
-      </w:r>
-      <w:proofErr w:type="gramEnd"/>
-      <w:r>
-        <w:t xml:space="preserve"> of interest using a designated button for searching. Upon doing so, the page will display a table containing comprehensive details for each case. These </w:t>
+        <w:t xml:space="preserve">View Penalty Case: When a user lands on this page, they have the option to input a specific time period of interest using a designated button for searching. Upon doing so, the page will display a table containing comprehensive details for each case. These </w:t>
       </w:r>
       <w:r>
         <w:lastRenderedPageBreak/>
@@ -8687,15 +8442,7 @@
         <w:t xml:space="preserve">Offense code distribution: </w:t>
       </w:r>
       <w:r>
-        <w:t xml:space="preserve">Users have the capability to view a bar chart by selecting a specific </w:t>
-      </w:r>
-      <w:proofErr w:type="gramStart"/>
-      <w:r>
-        <w:t>time period</w:t>
-      </w:r>
-      <w:proofErr w:type="gramEnd"/>
-      <w:r>
-        <w:t>. This chart will display the monthly case rates, providing a visual representation of case</w:t>
+        <w:t>Users have the capability to view a bar chart by selecting a specific time period. This chart will display the monthly case rates, providing a visual representation of case</w:t>
       </w:r>
       <w:r>
         <w:t xml:space="preserve"> </w:t>
@@ -8906,7 +8653,7 @@
           <w:noProof/>
         </w:rPr>
         <w:drawing>
-          <wp:inline distT="0" distB="0" distL="0" distR="0" wp14:anchorId="4012B55F" wp14:editId="4F412CE2">
+          <wp:inline distT="0" distB="0" distL="0" distR="0" wp14:anchorId="4012B55F" wp14:editId="4DE42254">
             <wp:extent cx="4670474" cy="3113477"/>
             <wp:effectExtent l="0" t="0" r="0" b="0"/>
             <wp:docPr id="846353457" name="Picture 2" descr="A screenshot of a phone penalty&#10;&#10;Description automatically generated"/>
@@ -8957,15 +8704,7 @@
         </w:numPr>
       </w:pPr>
       <w:r>
-        <w:t xml:space="preserve">Setting menu: Within this panel, users </w:t>
-      </w:r>
-      <w:proofErr w:type="gramStart"/>
-      <w:r>
-        <w:t>have the ability to</w:t>
-      </w:r>
-      <w:proofErr w:type="gramEnd"/>
-      <w:r>
-        <w:t xml:space="preserve"> customize their experience by clicking on various buttons. They can change the language, adjust the font size, and select a different theme to tailor the website to their preferences.</w:t>
+        <w:t>Setting menu: Within this panel, users have the ability to customize their experience by clicking on various buttons. They can change the language, adjust the font size, and select a different theme to tailor the website to their preferences.</w:t>
       </w:r>
     </w:p>
     <w:p>

</xml_diff>